<commit_message>
Capitol 5 - descriere module.
</commit_message>
<xml_diff>
--- a/Capitole/0Documentatie.docx
+++ b/Capitole/0Documentatie.docx
@@ -225,7 +225,7 @@
                     <pic:cNvPicPr/>
                   </pic:nvPicPr>
                   <pic:blipFill>
-                    <a:blip r:embed="rId7">
+                    <a:blip r:embed="rId8">
                       <a:extLst>
                         <a:ext uri="{28A0092B-C50C-407E-A947-70E740481C1C}">
                           <a14:useLocalDpi xmlns:a14="http://schemas.microsoft.com/office/drawing/2010/main" val="0"/>
@@ -260,51 +260,25 @@
       <w:r>
         <w:t xml:space="preserve">Figura </w:t>
       </w:r>
-      <w:r>
-        <w:fldChar w:fldCharType="begin"/>
-      </w:r>
-      <w:r>
-        <w:instrText xml:space="preserve"> STYLEREF 2 \s </w:instrText>
-      </w:r>
-      <w:r>
-        <w:fldChar w:fldCharType="separate"/>
-      </w:r>
-      <w:r>
-        <w:rPr>
-          <w:noProof/>
-        </w:rPr>
-        <w:t>1</w:t>
-      </w:r>
-      <w:r>
-        <w:rPr>
-          <w:noProof/>
-        </w:rPr>
-        <w:fldChar w:fldCharType="end"/>
-      </w:r>
+      <w:fldSimple w:instr=" STYLEREF 2 \s ">
+        <w:r>
+          <w:rPr>
+            <w:noProof/>
+          </w:rPr>
+          <w:t>1</w:t>
+        </w:r>
+      </w:fldSimple>
       <w:r>
         <w:t>.</w:t>
       </w:r>
-      <w:r>
-        <w:fldChar w:fldCharType="begin"/>
-      </w:r>
-      <w:r>
-        <w:instrText xml:space="preserve"> SEQ Figura \* ARABIC \s 2 </w:instrText>
-      </w:r>
-      <w:r>
-        <w:fldChar w:fldCharType="separate"/>
-      </w:r>
-      <w:r>
-        <w:rPr>
-          <w:noProof/>
-        </w:rPr>
-        <w:t>2</w:t>
-      </w:r>
-      <w:r>
-        <w:rPr>
-          <w:noProof/>
-        </w:rPr>
-        <w:fldChar w:fldCharType="end"/>
-      </w:r>
+      <w:fldSimple w:instr=" SEQ Figura \* ARABIC \s 2 ">
+        <w:r>
+          <w:rPr>
+            <w:noProof/>
+          </w:rPr>
+          <w:t>2</w:t>
+        </w:r>
+      </w:fldSimple>
       <w:r>
         <w:t>: Fuziunea imaginilor</w:t>
       </w:r>
@@ -362,6 +336,10 @@
     </w:p>
     <w:p>
       <w:r>
+        <w:rPr>
+          <w:noProof/>
+          <w:lang w:eastAsia="ro-RO"/>
+        </w:rPr>
         <w:drawing>
           <wp:inline distT="0" distB="0" distL="0" distR="0" wp14:anchorId="385026EC" wp14:editId="75F1F4A3">
             <wp:extent cx="6124513" cy="4317558"/>
@@ -378,7 +356,7 @@
                     <pic:cNvPicPr/>
                   </pic:nvPicPr>
                   <pic:blipFill>
-                    <a:blip r:embed="rId8">
+                    <a:blip r:embed="rId9">
                       <a:extLst>
                         <a:ext uri="{28A0092B-C50C-407E-A947-70E740481C1C}">
                           <a14:useLocalDpi xmlns:a14="http://schemas.microsoft.com/office/drawing/2010/main" val="0"/>
@@ -1655,7 +1633,7 @@
           <w:rStyle w:val="Hyperlink"/>
         </w:rPr>
       </w:pPr>
-      <w:hyperlink r:id="rId9" w:history="1">
+      <w:hyperlink r:id="rId10" w:history="1">
         <w:r>
           <w:rPr>
             <w:rStyle w:val="Hyperlink"/>
@@ -1675,7 +1653,7 @@
           <w:rStyle w:val="Hyperlink"/>
         </w:rPr>
       </w:pPr>
-      <w:hyperlink r:id="rId10" w:history="1">
+      <w:hyperlink r:id="rId11" w:history="1">
         <w:r>
           <w:rPr>
             <w:rStyle w:val="Hyperlink"/>
@@ -1692,7 +1670,7 @@
           <w:numId w:val="8"/>
         </w:numPr>
       </w:pPr>
-      <w:hyperlink r:id="rId11" w:history="1">
+      <w:hyperlink r:id="rId12" w:history="1">
         <w:r>
           <w:rPr>
             <w:rStyle w:val="Hyperlink"/>
@@ -1709,7 +1687,7 @@
           <w:numId w:val="8"/>
         </w:numPr>
       </w:pPr>
-      <w:hyperlink r:id="rId12" w:history="1">
+      <w:hyperlink r:id="rId13" w:history="1">
         <w:r>
           <w:rPr>
             <w:rStyle w:val="Hyperlink"/>
@@ -1726,7 +1704,7 @@
           <w:numId w:val="8"/>
         </w:numPr>
       </w:pPr>
-      <w:hyperlink r:id="rId13" w:history="1">
+      <w:hyperlink r:id="rId14" w:history="1">
         <w:r>
           <w:rPr>
             <w:rStyle w:val="Hyperlink"/>
@@ -1746,7 +1724,7 @@
       <w:r>
         <w:t xml:space="preserve">Danescu – PI - </w:t>
       </w:r>
-      <w:hyperlink r:id="rId14" w:history="1">
+      <w:hyperlink r:id="rId15" w:history="1">
         <w:r>
           <w:rPr>
             <w:rStyle w:val="Hyperlink"/>
@@ -1757,7 +1735,7 @@
       <w:r>
         <w:t xml:space="preserve"> </w:t>
       </w:r>
-      <w:hyperlink r:id="rId15" w:history="1"/>
+      <w:hyperlink r:id="rId16" w:history="1"/>
       <w:r>
         <w:t>- Operatii Morfologice</w:t>
       </w:r>
@@ -1773,7 +1751,7 @@
       <w:r>
         <w:t xml:space="preserve">Danescu – PI - </w:t>
       </w:r>
-      <w:hyperlink r:id="rId16" w:history="1">
+      <w:hyperlink r:id="rId17" w:history="1">
         <w:r>
           <w:rPr>
             <w:rStyle w:val="Hyperlink"/>
@@ -1820,7 +1798,7 @@
       <w:r>
         <w:t xml:space="preserve">ImageJ - </w:t>
       </w:r>
-      <w:hyperlink r:id="rId17" w:history="1">
+      <w:hyperlink r:id="rId18" w:history="1">
         <w:r>
           <w:rPr>
             <w:rStyle w:val="Hyperlink"/>
@@ -1931,7 +1909,7 @@
                     <pic:cNvPicPr/>
                   </pic:nvPicPr>
                   <pic:blipFill>
-                    <a:blip r:embed="rId18">
+                    <a:blip r:embed="rId19">
                       <a:extLst>
                         <a:ext uri="{28A0092B-C50C-407E-A947-70E740481C1C}">
                           <a14:useLocalDpi xmlns:a14="http://schemas.microsoft.com/office/drawing/2010/main" val="0"/>
@@ -2045,7 +2023,7 @@
                     <pic:cNvPicPr/>
                   </pic:nvPicPr>
                   <pic:blipFill>
-                    <a:blip r:embed="rId19">
+                    <a:blip r:embed="rId20">
                       <a:extLst>
                         <a:ext uri="{28A0092B-C50C-407E-A947-70E740481C1C}">
                           <a14:useLocalDpi xmlns:a14="http://schemas.microsoft.com/office/drawing/2010/main" val="0"/>
@@ -2163,7 +2141,7 @@
                     <pic:cNvPicPr/>
                   </pic:nvPicPr>
                   <pic:blipFill>
-                    <a:blip r:embed="rId20">
+                    <a:blip r:embed="rId21">
                       <a:extLst>
                         <a:ext uri="{28A0092B-C50C-407E-A947-70E740481C1C}">
                           <a14:useLocalDpi xmlns:a14="http://schemas.microsoft.com/office/drawing/2010/main" val="0"/>
@@ -2663,7 +2641,7 @@
                     <pic:cNvPicPr/>
                   </pic:nvPicPr>
                   <pic:blipFill>
-                    <a:blip r:embed="rId21">
+                    <a:blip r:embed="rId22">
                       <a:extLst>
                         <a:ext uri="{28A0092B-C50C-407E-A947-70E740481C1C}">
                           <a14:useLocalDpi xmlns:a14="http://schemas.microsoft.com/office/drawing/2010/main" val="0"/>
@@ -2698,45 +2676,25 @@
       <w:r>
         <w:t xml:space="preserve">Figură </w:t>
       </w:r>
-      <w:r>
-        <w:fldChar w:fldCharType="begin"/>
-      </w:r>
-      <w:r>
-        <w:instrText xml:space="preserve"> STYLEREF 1 \s </w:instrText>
-      </w:r>
-      <w:r>
-        <w:fldChar w:fldCharType="separate"/>
-      </w:r>
-      <w:r>
-        <w:rPr>
-          <w:noProof/>
-        </w:rPr>
-        <w:t>4</w:t>
-      </w:r>
-      <w:r>
-        <w:fldChar w:fldCharType="end"/>
-      </w:r>
+      <w:fldSimple w:instr=" STYLEREF 1 \s ">
+        <w:r>
+          <w:rPr>
+            <w:noProof/>
+          </w:rPr>
+          <w:t>4</w:t>
+        </w:r>
+      </w:fldSimple>
       <w:r>
         <w:t>.</w:t>
       </w:r>
-      <w:r>
-        <w:fldChar w:fldCharType="begin"/>
-      </w:r>
-      <w:r>
-        <w:instrText xml:space="preserve"> SEQ Figură \* ARABIC \s 1 </w:instrText>
-      </w:r>
-      <w:r>
-        <w:fldChar w:fldCharType="separate"/>
-      </w:r>
-      <w:r>
-        <w:rPr>
-          <w:noProof/>
-        </w:rPr>
-        <w:t>1</w:t>
-      </w:r>
-      <w:r>
-        <w:fldChar w:fldCharType="end"/>
-      </w:r>
+      <w:fldSimple w:instr=" SEQ Figură \* ARABIC \s 1 ">
+        <w:r>
+          <w:rPr>
+            <w:noProof/>
+          </w:rPr>
+          <w:t>1</w:t>
+        </w:r>
+      </w:fldSimple>
       <w:r>
         <w:rPr>
           <w:rStyle w:val="EndnoteReference"/>
@@ -2781,7 +2739,7 @@
                     <pic:cNvPicPr/>
                   </pic:nvPicPr>
                   <pic:blipFill>
-                    <a:blip r:embed="rId22">
+                    <a:blip r:embed="rId23">
                       <a:extLst>
                         <a:ext uri="{28A0092B-C50C-407E-A947-70E740481C1C}">
                           <a14:useLocalDpi xmlns:a14="http://schemas.microsoft.com/office/drawing/2010/main" val="0"/>
@@ -2816,45 +2774,25 @@
       <w:r>
         <w:t xml:space="preserve">Figură </w:t>
       </w:r>
-      <w:r>
-        <w:fldChar w:fldCharType="begin"/>
-      </w:r>
-      <w:r>
-        <w:instrText xml:space="preserve"> STYLEREF 1 \s </w:instrText>
-      </w:r>
-      <w:r>
-        <w:fldChar w:fldCharType="separate"/>
-      </w:r>
-      <w:r>
-        <w:rPr>
-          <w:noProof/>
-        </w:rPr>
-        <w:t>4</w:t>
-      </w:r>
-      <w:r>
-        <w:fldChar w:fldCharType="end"/>
-      </w:r>
+      <w:fldSimple w:instr=" STYLEREF 1 \s ">
+        <w:r>
+          <w:rPr>
+            <w:noProof/>
+          </w:rPr>
+          <w:t>4</w:t>
+        </w:r>
+      </w:fldSimple>
       <w:r>
         <w:t>.</w:t>
       </w:r>
-      <w:r>
-        <w:fldChar w:fldCharType="begin"/>
-      </w:r>
-      <w:r>
-        <w:instrText xml:space="preserve"> SEQ Figură \* ARABIC \s 1 </w:instrText>
-      </w:r>
-      <w:r>
-        <w:fldChar w:fldCharType="separate"/>
-      </w:r>
-      <w:r>
-        <w:rPr>
-          <w:noProof/>
-        </w:rPr>
-        <w:t>2</w:t>
-      </w:r>
-      <w:r>
-        <w:fldChar w:fldCharType="end"/>
-      </w:r>
+      <w:fldSimple w:instr=" SEQ Figură \* ARABIC \s 1 ">
+        <w:r>
+          <w:rPr>
+            <w:noProof/>
+          </w:rPr>
+          <w:t>2</w:t>
+        </w:r>
+      </w:fldSimple>
       <w:r>
         <w:rPr>
           <w:rStyle w:val="EndnoteReference"/>
@@ -2955,7 +2893,7 @@
                     <pic:cNvPicPr/>
                   </pic:nvPicPr>
                   <pic:blipFill>
-                    <a:blip r:embed="rId23">
+                    <a:blip r:embed="rId24">
                       <a:extLst>
                         <a:ext uri="{28A0092B-C50C-407E-A947-70E740481C1C}">
                           <a14:useLocalDpi xmlns:a14="http://schemas.microsoft.com/office/drawing/2010/main" val="0"/>
@@ -2989,45 +2927,25 @@
       <w:r>
         <w:t xml:space="preserve">Figură </w:t>
       </w:r>
-      <w:r>
-        <w:fldChar w:fldCharType="begin"/>
-      </w:r>
-      <w:r>
-        <w:instrText xml:space="preserve"> STYLEREF 1 \s </w:instrText>
-      </w:r>
-      <w:r>
-        <w:fldChar w:fldCharType="separate"/>
-      </w:r>
-      <w:r>
-        <w:rPr>
-          <w:noProof/>
-        </w:rPr>
-        <w:t>4</w:t>
-      </w:r>
-      <w:r>
-        <w:fldChar w:fldCharType="end"/>
-      </w:r>
+      <w:fldSimple w:instr=" STYLEREF 1 \s ">
+        <w:r>
+          <w:rPr>
+            <w:noProof/>
+          </w:rPr>
+          <w:t>4</w:t>
+        </w:r>
+      </w:fldSimple>
       <w:r>
         <w:t>.</w:t>
       </w:r>
-      <w:r>
-        <w:fldChar w:fldCharType="begin"/>
-      </w:r>
-      <w:r>
-        <w:instrText xml:space="preserve"> SEQ Figură \* ARABIC \s 1 </w:instrText>
-      </w:r>
-      <w:r>
-        <w:fldChar w:fldCharType="separate"/>
-      </w:r>
-      <w:r>
-        <w:rPr>
-          <w:noProof/>
-        </w:rPr>
-        <w:t>3</w:t>
-      </w:r>
-      <w:r>
-        <w:fldChar w:fldCharType="end"/>
-      </w:r>
+      <w:fldSimple w:instr=" SEQ Figură \* ARABIC \s 1 ">
+        <w:r>
+          <w:rPr>
+            <w:noProof/>
+          </w:rPr>
+          <w:t>3</w:t>
+        </w:r>
+      </w:fldSimple>
       <w:r>
         <w:t xml:space="preserve"> </w:t>
       </w:r>
@@ -3412,7 +3330,7 @@
                     <pic:cNvPicPr/>
                   </pic:nvPicPr>
                   <pic:blipFill>
-                    <a:blip r:embed="rId24">
+                    <a:blip r:embed="rId25">
                       <a:extLst>
                         <a:ext uri="{28A0092B-C50C-407E-A947-70E740481C1C}">
                           <a14:useLocalDpi xmlns:a14="http://schemas.microsoft.com/office/drawing/2010/main" val="0"/>
@@ -3450,45 +3368,25 @@
       <w:r>
         <w:t xml:space="preserve">Figură </w:t>
       </w:r>
-      <w:r>
-        <w:fldChar w:fldCharType="begin"/>
-      </w:r>
-      <w:r>
-        <w:instrText xml:space="preserve"> STYLEREF 1 \s </w:instrText>
-      </w:r>
-      <w:r>
-        <w:fldChar w:fldCharType="separate"/>
-      </w:r>
-      <w:r>
-        <w:rPr>
-          <w:noProof/>
-        </w:rPr>
-        <w:t>4</w:t>
-      </w:r>
-      <w:r>
-        <w:fldChar w:fldCharType="end"/>
-      </w:r>
+      <w:fldSimple w:instr=" STYLEREF 1 \s ">
+        <w:r>
+          <w:rPr>
+            <w:noProof/>
+          </w:rPr>
+          <w:t>4</w:t>
+        </w:r>
+      </w:fldSimple>
       <w:r>
         <w:t>.</w:t>
       </w:r>
-      <w:r>
-        <w:fldChar w:fldCharType="begin"/>
-      </w:r>
-      <w:r>
-        <w:instrText xml:space="preserve"> SEQ Figură \* ARABIC \s 1 </w:instrText>
-      </w:r>
-      <w:r>
-        <w:fldChar w:fldCharType="separate"/>
-      </w:r>
-      <w:r>
-        <w:rPr>
-          <w:noProof/>
-        </w:rPr>
-        <w:t>4</w:t>
-      </w:r>
-      <w:r>
-        <w:fldChar w:fldCharType="end"/>
-      </w:r>
+      <w:fldSimple w:instr=" SEQ Figură \* ARABIC \s 1 ">
+        <w:r>
+          <w:rPr>
+            <w:noProof/>
+          </w:rPr>
+          <w:t>4</w:t>
+        </w:r>
+      </w:fldSimple>
       <w:r>
         <w:rPr>
           <w:rStyle w:val="EndnoteReference"/>
@@ -3894,7 +3792,7 @@
                     <pic:cNvPicPr/>
                   </pic:nvPicPr>
                   <pic:blipFill>
-                    <a:blip r:embed="rId25">
+                    <a:blip r:embed="rId26">
                       <a:extLst>
                         <a:ext uri="{28A0092B-C50C-407E-A947-70E740481C1C}">
                           <a14:useLocalDpi xmlns:a14="http://schemas.microsoft.com/office/drawing/2010/main" val="0"/>
@@ -3929,45 +3827,25 @@
       <w:r>
         <w:t xml:space="preserve">Figură </w:t>
       </w:r>
-      <w:r>
-        <w:fldChar w:fldCharType="begin"/>
-      </w:r>
-      <w:r>
-        <w:instrText xml:space="preserve"> STYLEREF 1 \s </w:instrText>
-      </w:r>
-      <w:r>
-        <w:fldChar w:fldCharType="separate"/>
-      </w:r>
-      <w:r>
-        <w:rPr>
-          <w:noProof/>
-        </w:rPr>
-        <w:t>4</w:t>
-      </w:r>
-      <w:r>
-        <w:fldChar w:fldCharType="end"/>
-      </w:r>
+      <w:fldSimple w:instr=" STYLEREF 1 \s ">
+        <w:r>
+          <w:rPr>
+            <w:noProof/>
+          </w:rPr>
+          <w:t>4</w:t>
+        </w:r>
+      </w:fldSimple>
       <w:r>
         <w:t>.</w:t>
       </w:r>
-      <w:r>
-        <w:fldChar w:fldCharType="begin"/>
-      </w:r>
-      <w:r>
-        <w:instrText xml:space="preserve"> SEQ Figură \* ARABIC \s 1 </w:instrText>
-      </w:r>
-      <w:r>
-        <w:fldChar w:fldCharType="separate"/>
-      </w:r>
-      <w:r>
-        <w:rPr>
-          <w:noProof/>
-        </w:rPr>
-        <w:t>5</w:t>
-      </w:r>
-      <w:r>
-        <w:fldChar w:fldCharType="end"/>
-      </w:r>
+      <w:fldSimple w:instr=" SEQ Figură \* ARABIC \s 1 ">
+        <w:r>
+          <w:rPr>
+            <w:noProof/>
+          </w:rPr>
+          <w:t>5</w:t>
+        </w:r>
+      </w:fldSimple>
       <w:r>
         <w:t xml:space="preserve"> </w:t>
       </w:r>
@@ -4182,7 +4060,7 @@
                     <pic:cNvPicPr/>
                   </pic:nvPicPr>
                   <pic:blipFill>
-                    <a:blip r:embed="rId26">
+                    <a:blip r:embed="rId27">
                       <a:extLst>
                         <a:ext uri="{28A0092B-C50C-407E-A947-70E740481C1C}">
                           <a14:useLocalDpi xmlns:a14="http://schemas.microsoft.com/office/drawing/2010/main" val="0"/>
@@ -4217,45 +4095,25 @@
       <w:r>
         <w:t xml:space="preserve">Figură </w:t>
       </w:r>
-      <w:r>
-        <w:fldChar w:fldCharType="begin"/>
-      </w:r>
-      <w:r>
-        <w:instrText xml:space="preserve"> STYLEREF 1 \s </w:instrText>
-      </w:r>
-      <w:r>
-        <w:fldChar w:fldCharType="separate"/>
-      </w:r>
-      <w:r>
-        <w:rPr>
-          <w:noProof/>
-        </w:rPr>
-        <w:t>4</w:t>
-      </w:r>
-      <w:r>
-        <w:fldChar w:fldCharType="end"/>
-      </w:r>
+      <w:fldSimple w:instr=" STYLEREF 1 \s ">
+        <w:r>
+          <w:rPr>
+            <w:noProof/>
+          </w:rPr>
+          <w:t>4</w:t>
+        </w:r>
+      </w:fldSimple>
       <w:r>
         <w:t>.</w:t>
       </w:r>
-      <w:r>
-        <w:fldChar w:fldCharType="begin"/>
-      </w:r>
-      <w:r>
-        <w:instrText xml:space="preserve"> SEQ Figură \* ARABIC \s 1 </w:instrText>
-      </w:r>
-      <w:r>
-        <w:fldChar w:fldCharType="separate"/>
-      </w:r>
-      <w:r>
-        <w:rPr>
-          <w:noProof/>
-        </w:rPr>
-        <w:t>6</w:t>
-      </w:r>
-      <w:r>
-        <w:fldChar w:fldCharType="end"/>
-      </w:r>
+      <w:fldSimple w:instr=" SEQ Figură \* ARABIC \s 1 ">
+        <w:r>
+          <w:rPr>
+            <w:noProof/>
+          </w:rPr>
+          <w:t>6</w:t>
+        </w:r>
+      </w:fldSimple>
       <w:r>
         <w:t xml:space="preserve"> Lena, imaginea originala</w:t>
       </w:r>
@@ -4286,7 +4144,7 @@
                     <pic:cNvPicPr/>
                   </pic:nvPicPr>
                   <pic:blipFill>
-                    <a:blip r:embed="rId27">
+                    <a:blip r:embed="rId28">
                       <a:extLst>
                         <a:ext uri="{28A0092B-C50C-407E-A947-70E740481C1C}">
                           <a14:useLocalDpi xmlns:a14="http://schemas.microsoft.com/office/drawing/2010/main" val="0"/>
@@ -4321,45 +4179,25 @@
       <w:r>
         <w:t xml:space="preserve">Figură </w:t>
       </w:r>
-      <w:r>
-        <w:fldChar w:fldCharType="begin"/>
-      </w:r>
-      <w:r>
-        <w:instrText xml:space="preserve"> STYLEREF 1 \s </w:instrText>
-      </w:r>
-      <w:r>
-        <w:fldChar w:fldCharType="separate"/>
-      </w:r>
-      <w:r>
-        <w:rPr>
-          <w:noProof/>
-        </w:rPr>
-        <w:t>4</w:t>
-      </w:r>
-      <w:r>
-        <w:fldChar w:fldCharType="end"/>
-      </w:r>
+      <w:fldSimple w:instr=" STYLEREF 1 \s ">
+        <w:r>
+          <w:rPr>
+            <w:noProof/>
+          </w:rPr>
+          <w:t>4</w:t>
+        </w:r>
+      </w:fldSimple>
       <w:r>
         <w:t>.</w:t>
       </w:r>
-      <w:r>
-        <w:fldChar w:fldCharType="begin"/>
-      </w:r>
-      <w:r>
-        <w:instrText xml:space="preserve"> SEQ Figură \* ARABIC \s 1 </w:instrText>
-      </w:r>
-      <w:r>
-        <w:fldChar w:fldCharType="separate"/>
-      </w:r>
-      <w:r>
-        <w:rPr>
-          <w:noProof/>
-        </w:rPr>
-        <w:t>7</w:t>
-      </w:r>
-      <w:r>
-        <w:fldChar w:fldCharType="end"/>
-      </w:r>
+      <w:fldSimple w:instr=" SEQ Figură \* ARABIC \s 1 ">
+        <w:r>
+          <w:rPr>
+            <w:noProof/>
+          </w:rPr>
+          <w:t>7</w:t>
+        </w:r>
+      </w:fldSimple>
       <w:r>
         <w:t xml:space="preserve"> Lena, Gaussian blur cu radius de 5</w:t>
       </w:r>
@@ -5156,7 +4994,7 @@
                     <pic:cNvPicPr/>
                   </pic:nvPicPr>
                   <pic:blipFill>
-                    <a:blip r:embed="rId28">
+                    <a:blip r:embed="rId29">
                       <a:extLst>
                         <a:ext uri="{28A0092B-C50C-407E-A947-70E740481C1C}">
                           <a14:useLocalDpi xmlns:a14="http://schemas.microsoft.com/office/drawing/2010/main" val="0"/>
@@ -5191,45 +5029,25 @@
       <w:r>
         <w:t xml:space="preserve">Figură </w:t>
       </w:r>
-      <w:r>
-        <w:fldChar w:fldCharType="begin"/>
-      </w:r>
-      <w:r>
-        <w:instrText xml:space="preserve"> STYLEREF 1 \s </w:instrText>
-      </w:r>
-      <w:r>
-        <w:fldChar w:fldCharType="separate"/>
-      </w:r>
-      <w:r>
-        <w:rPr>
-          <w:noProof/>
-        </w:rPr>
-        <w:t>5</w:t>
-      </w:r>
-      <w:r>
-        <w:fldChar w:fldCharType="end"/>
-      </w:r>
+      <w:fldSimple w:instr=" STYLEREF 1 \s ">
+        <w:r>
+          <w:rPr>
+            <w:noProof/>
+          </w:rPr>
+          <w:t>5</w:t>
+        </w:r>
+      </w:fldSimple>
       <w:r>
         <w:t>.</w:t>
       </w:r>
-      <w:r>
-        <w:fldChar w:fldCharType="begin"/>
-      </w:r>
-      <w:r>
-        <w:instrText xml:space="preserve"> SEQ Figură \* ARABIC \s 1 </w:instrText>
-      </w:r>
-      <w:r>
-        <w:fldChar w:fldCharType="separate"/>
-      </w:r>
-      <w:r>
-        <w:rPr>
-          <w:noProof/>
-        </w:rPr>
-        <w:t>1</w:t>
-      </w:r>
-      <w:r>
-        <w:fldChar w:fldCharType="end"/>
-      </w:r>
+      <w:fldSimple w:instr=" SEQ Figură \* ARABIC \s 1 ">
+        <w:r>
+          <w:rPr>
+            <w:noProof/>
+          </w:rPr>
+          <w:t>1</w:t>
+        </w:r>
+      </w:fldSimple>
     </w:p>
     <w:p>
       <w:pPr>
@@ -5257,7 +5075,7 @@
                     <pic:cNvPicPr/>
                   </pic:nvPicPr>
                   <pic:blipFill>
-                    <a:blip r:embed="rId19">
+                    <a:blip r:embed="rId20">
                       <a:extLst>
                         <a:ext uri="{28A0092B-C50C-407E-A947-70E740481C1C}">
                           <a14:useLocalDpi xmlns:a14="http://schemas.microsoft.com/office/drawing/2010/main" val="0"/>
@@ -5292,45 +5110,25 @@
       <w:r>
         <w:t xml:space="preserve">Figură </w:t>
       </w:r>
-      <w:r>
-        <w:fldChar w:fldCharType="begin"/>
-      </w:r>
-      <w:r>
-        <w:instrText xml:space="preserve"> STYLEREF 1 \s </w:instrText>
-      </w:r>
-      <w:r>
-        <w:fldChar w:fldCharType="separate"/>
-      </w:r>
-      <w:r>
-        <w:rPr>
-          <w:noProof/>
-        </w:rPr>
-        <w:t>5</w:t>
-      </w:r>
-      <w:r>
-        <w:fldChar w:fldCharType="end"/>
-      </w:r>
+      <w:fldSimple w:instr=" STYLEREF 1 \s ">
+        <w:r>
+          <w:rPr>
+            <w:noProof/>
+          </w:rPr>
+          <w:t>5</w:t>
+        </w:r>
+      </w:fldSimple>
       <w:r>
         <w:t>.</w:t>
       </w:r>
-      <w:r>
-        <w:fldChar w:fldCharType="begin"/>
-      </w:r>
-      <w:r>
-        <w:instrText xml:space="preserve"> SEQ Figură \* ARABIC \s 1 </w:instrText>
-      </w:r>
-      <w:r>
-        <w:fldChar w:fldCharType="separate"/>
-      </w:r>
-      <w:r>
-        <w:rPr>
-          <w:noProof/>
-        </w:rPr>
-        <w:t>2</w:t>
-      </w:r>
-      <w:r>
-        <w:fldChar w:fldCharType="end"/>
-      </w:r>
+      <w:fldSimple w:instr=" SEQ Figură \* ARABIC \s 1 ">
+        <w:r>
+          <w:rPr>
+            <w:noProof/>
+          </w:rPr>
+          <w:t>2</w:t>
+        </w:r>
+      </w:fldSimple>
     </w:p>
     <w:p>
       <w:r>
@@ -5365,7 +5163,7 @@
                     <pic:cNvPicPr/>
                   </pic:nvPicPr>
                   <pic:blipFill>
-                    <a:blip r:embed="rId29">
+                    <a:blip r:embed="rId30">
                       <a:extLst>
                         <a:ext uri="{28A0092B-C50C-407E-A947-70E740481C1C}">
                           <a14:useLocalDpi xmlns:a14="http://schemas.microsoft.com/office/drawing/2010/main" val="0"/>
@@ -5400,44 +5198,27 @@
       <w:r>
         <w:t xml:space="preserve">Figură </w:t>
       </w:r>
-      <w:r>
-        <w:fldChar w:fldCharType="begin"/>
-      </w:r>
-      <w:r>
-        <w:instrText xml:space="preserve"> STYLEREF 1 \s </w:instrText>
-      </w:r>
-      <w:r>
-        <w:fldChar w:fldCharType="separate"/>
-      </w:r>
-      <w:r>
-        <w:rPr>
-          <w:noProof/>
-        </w:rPr>
-        <w:t>5</w:t>
-      </w:r>
-      <w:r>
-        <w:fldChar w:fldCharType="end"/>
-      </w:r>
+      <w:fldSimple w:instr=" STYLEREF 1 \s ">
+        <w:r>
+          <w:rPr>
+            <w:noProof/>
+          </w:rPr>
+          <w:t>5</w:t>
+        </w:r>
+      </w:fldSimple>
       <w:r>
         <w:t>.</w:t>
       </w:r>
-      <w:r>
-        <w:fldChar w:fldCharType="begin"/>
-      </w:r>
-      <w:r>
-        <w:instrText xml:space="preserve"> SEQ Figură \* ARABIC \s 1 </w:instrText>
-      </w:r>
-      <w:r>
-        <w:fldChar w:fldCharType="separate"/>
-      </w:r>
-      <w:r>
-        <w:rPr>
-          <w:noProof/>
-        </w:rPr>
-        <w:t>3</w:t>
-      </w:r>
-      <w:r>
-        <w:fldChar w:fldCharType="end"/>
+      <w:fldSimple w:instr=" SEQ Figură \* ARABIC \s 1 ">
+        <w:r>
+          <w:rPr>
+            <w:noProof/>
+          </w:rPr>
+          <w:t>3</w:t>
+        </w:r>
+      </w:fldSimple>
+      <w:r>
+        <w:t xml:space="preserve"> Diagrama use-case a aplicatiei</w:t>
       </w:r>
     </w:p>
     <w:p>
@@ -5475,7 +5256,7 @@
                     <pic:cNvPicPr/>
                   </pic:nvPicPr>
                   <pic:blipFill>
-                    <a:blip r:embed="rId30">
+                    <a:blip r:embed="rId31">
                       <a:extLst>
                         <a:ext uri="{28A0092B-C50C-407E-A947-70E740481C1C}">
                           <a14:useLocalDpi xmlns:a14="http://schemas.microsoft.com/office/drawing/2010/main" val="0"/>
@@ -5510,44 +5291,27 @@
       <w:r>
         <w:t xml:space="preserve">Figură </w:t>
       </w:r>
-      <w:r>
-        <w:fldChar w:fldCharType="begin"/>
-      </w:r>
-      <w:r>
-        <w:instrText xml:space="preserve"> STYLEREF 1 \s </w:instrText>
-      </w:r>
-      <w:r>
-        <w:fldChar w:fldCharType="separate"/>
-      </w:r>
-      <w:r>
-        <w:rPr>
-          <w:noProof/>
-        </w:rPr>
-        <w:t>5</w:t>
-      </w:r>
-      <w:r>
-        <w:fldChar w:fldCharType="end"/>
-      </w:r>
+      <w:fldSimple w:instr=" STYLEREF 1 \s ">
+        <w:r>
+          <w:rPr>
+            <w:noProof/>
+          </w:rPr>
+          <w:t>5</w:t>
+        </w:r>
+      </w:fldSimple>
       <w:r>
         <w:t>.</w:t>
       </w:r>
-      <w:r>
-        <w:fldChar w:fldCharType="begin"/>
-      </w:r>
-      <w:r>
-        <w:instrText xml:space="preserve"> SEQ Figură \* ARABIC \s 1 </w:instrText>
-      </w:r>
-      <w:r>
-        <w:fldChar w:fldCharType="separate"/>
-      </w:r>
-      <w:r>
-        <w:rPr>
-          <w:noProof/>
-        </w:rPr>
-        <w:t>4</w:t>
-      </w:r>
-      <w:r>
-        <w:fldChar w:fldCharType="end"/>
+      <w:fldSimple w:instr=" SEQ Figură \* ARABIC \s 1 ">
+        <w:r>
+          <w:rPr>
+            <w:noProof/>
+          </w:rPr>
+          <w:t>4</w:t>
+        </w:r>
+      </w:fldSimple>
+      <w:r>
+        <w:t xml:space="preserve"> Structura de pachete a aplcatiei</w:t>
       </w:r>
     </w:p>
     <w:p>
@@ -5587,6 +5351,9 @@
       <w:r>
         <w:lastRenderedPageBreak/>
         <w:t>fuziune, primul fiind de tip Wavelet, iar cel de-al doilea fiind de tip piramidal. Implementarea lor este in pachetul „algorithm”, in clasele „HaarDWT” respectiv „LaplacianPyramid”.</w:t>
+      </w:r>
+      <w:r>
+        <w:t xml:space="preserve"> Se pot observa din numele metodelor, ca acesti algoritmi presupun si o modalitate de a inversa procesul de transformare, altfel zis, reproducerea semnalului original de intrare dupa transformarea acestuia.</w:t>
       </w:r>
     </w:p>
     <w:p>
@@ -5615,7 +5382,7 @@
                     <pic:cNvPicPr/>
                   </pic:nvPicPr>
                   <pic:blipFill>
-                    <a:blip r:embed="rId31">
+                    <a:blip r:embed="rId32">
                       <a:extLst>
                         <a:ext uri="{28A0092B-C50C-407E-A947-70E740481C1C}">
                           <a14:useLocalDpi xmlns:a14="http://schemas.microsoft.com/office/drawing/2010/main" val="0"/>
@@ -5650,45 +5417,25 @@
       <w:r>
         <w:t xml:space="preserve">Figură </w:t>
       </w:r>
-      <w:r>
-        <w:fldChar w:fldCharType="begin"/>
-      </w:r>
-      <w:r>
-        <w:instrText xml:space="preserve"> STYLEREF 1 \s </w:instrText>
-      </w:r>
-      <w:r>
-        <w:fldChar w:fldCharType="separate"/>
-      </w:r>
-      <w:r>
-        <w:rPr>
-          <w:noProof/>
-        </w:rPr>
-        <w:t>5</w:t>
-      </w:r>
-      <w:r>
-        <w:fldChar w:fldCharType="end"/>
-      </w:r>
+      <w:fldSimple w:instr=" STYLEREF 1 \s ">
+        <w:r>
+          <w:rPr>
+            <w:noProof/>
+          </w:rPr>
+          <w:t>5</w:t>
+        </w:r>
+      </w:fldSimple>
       <w:r>
         <w:t>.</w:t>
       </w:r>
-      <w:r>
-        <w:fldChar w:fldCharType="begin"/>
-      </w:r>
-      <w:r>
-        <w:instrText xml:space="preserve"> SEQ Figură \* ARABIC \s 1 </w:instrText>
-      </w:r>
-      <w:r>
-        <w:fldChar w:fldCharType="separate"/>
-      </w:r>
-      <w:r>
-        <w:rPr>
-          <w:noProof/>
-        </w:rPr>
-        <w:t>5</w:t>
-      </w:r>
-      <w:r>
-        <w:fldChar w:fldCharType="end"/>
-      </w:r>
+      <w:fldSimple w:instr=" SEQ Figură \* ARABIC \s 1 ">
+        <w:r>
+          <w:rPr>
+            <w:noProof/>
+          </w:rPr>
+          <w:t>5</w:t>
+        </w:r>
+      </w:fldSimple>
       <w:r>
         <w:t xml:space="preserve"> Diagrama de clasa a pachetului „algorithm”</w:t>
       </w:r>
@@ -5699,6 +5446,87 @@
       </w:pPr>
       <w:r>
         <w:t>Modulul de metode de fuziune</w:t>
+      </w:r>
+    </w:p>
+    <w:p>
+      <w:pPr>
+        <w:ind w:firstLine="708"/>
+      </w:pPr>
+      <w:r>
+        <w:t>Acest modul contine metodele propriu-zise de fuzionare. Cateva dintre clase folosesc ca algoritm de baza algoritmii prezentati mai sus in modulul precedent. Metodele de fuziune trebuie sa implementeze interfata „FusionMethod”, si metoda acestuia „public ImagePlus fuse(ImagePlus image1, ImagePlus image2)”. Aceasta metoda va contine toata logica din spate a fuzionarii.</w:t>
+      </w:r>
+    </w:p>
+    <w:p>
+      <w:pPr>
+        <w:ind w:firstLine="708"/>
+      </w:pPr>
+      <w:r>
+        <w:t xml:space="preserve">Clasa „ImagePlus” din pachetul „ij” (ImageJ), reprezinta o imagine cu metode de procesare si filtrare incluse </w:t>
+      </w:r>
+      <w:r>
+        <w:t>[</w:t>
+      </w:r>
+      <w:r>
+        <w:rPr>
+          <w:rStyle w:val="EndnoteReference"/>
+        </w:rPr>
+        <w:endnoteReference w:id="25"/>
+      </w:r>
+      <w:r>
+        <w:t>]: contine un procesor de imagine de tip ImageProcessor, sau o stiva de imagini 3D, 4D sau 5D, de tip ImageStack.</w:t>
+      </w:r>
+      <w:r>
+        <w:t xml:space="preserve"> In afara de aceste obiecte, ImagePlus poate contine si metadate, cum ar fi calibrarea spatiala, numele fisierului sau a directorului din care a fost citita.</w:t>
+      </w:r>
+    </w:p>
+    <w:p>
+      <w:pPr>
+        <w:ind w:firstLine="708"/>
+      </w:pPr>
+      <w:r>
+        <w:t>Metodele de fuziune mai complexe, cum sunt clasele HaarDWT si LaplacianPyramid, contin o referinta la un obiect FusionMethod. Acesta este folosit la fuziunea propriu-zisa a rezultatelor obtinute din aplicarea algoritmilor pe imaginile de intrare.</w:t>
+      </w:r>
+      <w:r>
+        <w:t xml:space="preserve"> Cum acestea transforma semnalul de intrare, procedeul general de fuziune in cazul lor este:</w:t>
+      </w:r>
+    </w:p>
+    <w:p>
+      <w:pPr>
+        <w:pStyle w:val="ListParagraph"/>
+        <w:numPr>
+          <w:ilvl w:val="0"/>
+          <w:numId w:val="19"/>
+        </w:numPr>
+      </w:pPr>
+      <w:r>
+        <w:t>Transformarea imaginilor folosind algoritmul ales</w:t>
+      </w:r>
+    </w:p>
+    <w:p>
+      <w:pPr>
+        <w:pStyle w:val="ListParagraph"/>
+        <w:numPr>
+          <w:ilvl w:val="0"/>
+          <w:numId w:val="19"/>
+        </w:numPr>
+      </w:pPr>
+      <w:r>
+        <w:t>Fuziunea rezultatelor cu o metoda de fuziune aritmetica</w:t>
+      </w:r>
+    </w:p>
+    <w:p>
+      <w:pPr>
+        <w:pStyle w:val="ListParagraph"/>
+        <w:numPr>
+          <w:ilvl w:val="0"/>
+          <w:numId w:val="19"/>
+        </w:numPr>
+      </w:pPr>
+      <w:r>
+        <w:t>Transformarea rezultatului fu</w:t>
+      </w:r>
+      <w:r>
+        <w:t>ziunii inapoi in domeniul original al imaginii</w:t>
       </w:r>
     </w:p>
     <w:p>
@@ -5711,6 +5539,7 @@
           <w:noProof/>
           <w:lang w:eastAsia="ro-RO"/>
         </w:rPr>
+        <w:lastRenderedPageBreak/>
         <w:drawing>
           <wp:inline distT="0" distB="0" distL="0" distR="0" wp14:anchorId="3FDC9A58" wp14:editId="0D19E974">
             <wp:extent cx="6358270" cy="4348480"/>
@@ -5727,7 +5556,7 @@
                     <pic:cNvPicPr/>
                   </pic:nvPicPr>
                   <pic:blipFill>
-                    <a:blip r:embed="rId32">
+                    <a:blip r:embed="rId33">
                       <a:extLst>
                         <a:ext uri="{28A0092B-C50C-407E-A947-70E740481C1C}">
                           <a14:useLocalDpi xmlns:a14="http://schemas.microsoft.com/office/drawing/2010/main" val="0"/>
@@ -5762,45 +5591,25 @@
       <w:r>
         <w:t xml:space="preserve">Figură </w:t>
       </w:r>
-      <w:r>
-        <w:fldChar w:fldCharType="begin"/>
-      </w:r>
-      <w:r>
-        <w:instrText xml:space="preserve"> STYLEREF 1 \s </w:instrText>
-      </w:r>
-      <w:r>
-        <w:fldChar w:fldCharType="separate"/>
-      </w:r>
-      <w:r>
-        <w:rPr>
-          <w:noProof/>
-        </w:rPr>
-        <w:t>5</w:t>
-      </w:r>
-      <w:r>
-        <w:fldChar w:fldCharType="end"/>
-      </w:r>
+      <w:fldSimple w:instr=" STYLEREF 1 \s ">
+        <w:r>
+          <w:rPr>
+            <w:noProof/>
+          </w:rPr>
+          <w:t>5</w:t>
+        </w:r>
+      </w:fldSimple>
       <w:r>
         <w:t>.</w:t>
       </w:r>
-      <w:r>
-        <w:fldChar w:fldCharType="begin"/>
-      </w:r>
-      <w:r>
-        <w:instrText xml:space="preserve"> SEQ Figură \* ARABIC \s 1 </w:instrText>
-      </w:r>
-      <w:r>
-        <w:fldChar w:fldCharType="separate"/>
-      </w:r>
-      <w:r>
-        <w:rPr>
-          <w:noProof/>
-        </w:rPr>
-        <w:t>6</w:t>
-      </w:r>
-      <w:r>
-        <w:fldChar w:fldCharType="end"/>
-      </w:r>
+      <w:fldSimple w:instr=" SEQ Figură \* ARABIC \s 1 ">
+        <w:r>
+          <w:rPr>
+            <w:noProof/>
+          </w:rPr>
+          <w:t>6</w:t>
+        </w:r>
+      </w:fldSimple>
       <w:r>
         <w:t xml:space="preserve"> Diagram de clasa a pachetului „fusion_method”</w:t>
       </w:r>
@@ -5810,10 +5619,571 @@
         <w:pStyle w:val="Heading3"/>
       </w:pPr>
       <w:r>
+        <w:t>Modulul de procesare a imaginilor</w:t>
+      </w:r>
+    </w:p>
+    <w:p>
+      <w:pPr>
+        <w:ind w:firstLine="708"/>
+      </w:pPr>
+      <w:r>
+        <w:t>In acest modul sunt definite operatii generale de procesarea imaginilor, care sunt importante pentru aplicatia de fata, insa nu esentiale in functionarea teoretica. Practic, ele se folosesc pentru a ajunge la un rezultat cat mai bun dupa aplicarea fuziunii.</w:t>
+      </w:r>
+    </w:p>
+    <w:p>
+      <w:pPr>
+        <w:ind w:firstLine="708"/>
+      </w:pPr>
+      <w:r>
+        <w:t xml:space="preserve">ImageResizer este folosit doar in cazul in care dimensiunile imaginilor de intrare difera. In cazul acesta, se vor redimensiona la media dimensiunilor lor originale, in acest mod se minimizeaza cantitatea de informatii pierdute si </w:t>
+      </w:r>
+      <w:r>
+        <w:t>cantitatea de informatii adaugate prin interpolarea pixelilor (in cazul in care se mareste dimensiunea unei imagini).</w:t>
+      </w:r>
+    </w:p>
+    <w:p>
+      <w:pPr>
+        <w:rPr>
+          <w:rFonts w:eastAsiaTheme="minorEastAsia"/>
+        </w:rPr>
+      </w:pPr>
+      <m:oMathPara>
+        <m:oMath>
+          <m:sSub>
+            <m:sSubPr>
+              <m:ctrlPr>
+                <w:rPr>
+                  <w:rFonts w:ascii="Cambria Math" w:hAnsi="Cambria Math"/>
+                  <w:i/>
+                </w:rPr>
+              </m:ctrlPr>
+            </m:sSubPr>
+            <m:e>
+              <m:r>
+                <w:rPr>
+                  <w:rFonts w:ascii="Cambria Math" w:hAnsi="Cambria Math"/>
+                </w:rPr>
+                <m:t>W</m:t>
+              </m:r>
+            </m:e>
+            <m:sub>
+              <m:r>
+                <w:rPr>
+                  <w:rFonts w:ascii="Cambria Math" w:hAnsi="Cambria Math"/>
+                </w:rPr>
+                <m:t>R</m:t>
+              </m:r>
+            </m:sub>
+          </m:sSub>
+          <m:r>
+            <w:rPr>
+              <w:rFonts w:ascii="Cambria Math" w:hAnsi="Cambria Math"/>
+            </w:rPr>
+            <m:t>=</m:t>
+          </m:r>
+          <m:f>
+            <m:fPr>
+              <m:ctrlPr>
+                <w:rPr>
+                  <w:rFonts w:ascii="Cambria Math" w:hAnsi="Cambria Math"/>
+                  <w:i/>
+                </w:rPr>
+              </m:ctrlPr>
+            </m:fPr>
+            <m:num>
+              <m:sSub>
+                <m:sSubPr>
+                  <m:ctrlPr>
+                    <w:rPr>
+                      <w:rFonts w:ascii="Cambria Math" w:hAnsi="Cambria Math"/>
+                      <w:i/>
+                    </w:rPr>
+                  </m:ctrlPr>
+                </m:sSubPr>
+                <m:e>
+                  <m:r>
+                    <w:rPr>
+                      <w:rFonts w:ascii="Cambria Math" w:hAnsi="Cambria Math"/>
+                    </w:rPr>
+                    <m:t>W</m:t>
+                  </m:r>
+                </m:e>
+                <m:sub>
+                  <m:r>
+                    <w:rPr>
+                      <w:rFonts w:ascii="Cambria Math" w:hAnsi="Cambria Math"/>
+                    </w:rPr>
+                    <m:t>A</m:t>
+                  </m:r>
+                </m:sub>
+              </m:sSub>
+              <m:r>
+                <w:rPr>
+                  <w:rFonts w:ascii="Cambria Math" w:hAnsi="Cambria Math"/>
+                </w:rPr>
+                <m:t>+</m:t>
+              </m:r>
+              <m:sSub>
+                <m:sSubPr>
+                  <m:ctrlPr>
+                    <w:rPr>
+                      <w:rFonts w:ascii="Cambria Math" w:hAnsi="Cambria Math"/>
+                      <w:i/>
+                    </w:rPr>
+                  </m:ctrlPr>
+                </m:sSubPr>
+                <m:e>
+                  <m:r>
+                    <w:rPr>
+                      <w:rFonts w:ascii="Cambria Math" w:hAnsi="Cambria Math"/>
+                    </w:rPr>
+                    <m:t>W</m:t>
+                  </m:r>
+                </m:e>
+                <m:sub>
+                  <m:r>
+                    <w:rPr>
+                      <w:rFonts w:ascii="Cambria Math" w:hAnsi="Cambria Math"/>
+                    </w:rPr>
+                    <m:t>B</m:t>
+                  </m:r>
+                </m:sub>
+              </m:sSub>
+            </m:num>
+            <m:den>
+              <m:r>
+                <w:rPr>
+                  <w:rFonts w:ascii="Cambria Math" w:hAnsi="Cambria Math"/>
+                </w:rPr>
+                <m:t>2</m:t>
+              </m:r>
+            </m:den>
+          </m:f>
+        </m:oMath>
+      </m:oMathPara>
+    </w:p>
+    <w:p>
+      <w:pPr>
+        <w:rPr>
+          <w:rFonts w:eastAsiaTheme="minorEastAsia"/>
+        </w:rPr>
+      </w:pPr>
+      <m:oMathPara>
+        <m:oMath>
+          <m:sSub>
+            <m:sSubPr>
+              <m:ctrlPr>
+                <w:rPr>
+                  <w:rFonts w:ascii="Cambria Math" w:hAnsi="Cambria Math"/>
+                  <w:i/>
+                </w:rPr>
+              </m:ctrlPr>
+            </m:sSubPr>
+            <m:e>
+              <m:r>
+                <w:rPr>
+                  <w:rFonts w:ascii="Cambria Math" w:hAnsi="Cambria Math"/>
+                </w:rPr>
+                <m:t>H</m:t>
+              </m:r>
+            </m:e>
+            <m:sub>
+              <m:r>
+                <w:rPr>
+                  <w:rFonts w:ascii="Cambria Math" w:hAnsi="Cambria Math"/>
+                </w:rPr>
+                <m:t>R</m:t>
+              </m:r>
+            </m:sub>
+          </m:sSub>
+          <m:r>
+            <w:rPr>
+              <w:rFonts w:ascii="Cambria Math" w:hAnsi="Cambria Math"/>
+            </w:rPr>
+            <m:t>=</m:t>
+          </m:r>
+          <m:f>
+            <m:fPr>
+              <m:ctrlPr>
+                <w:rPr>
+                  <w:rFonts w:ascii="Cambria Math" w:hAnsi="Cambria Math"/>
+                  <w:i/>
+                </w:rPr>
+              </m:ctrlPr>
+            </m:fPr>
+            <m:num>
+              <m:sSub>
+                <m:sSubPr>
+                  <m:ctrlPr>
+                    <w:rPr>
+                      <w:rFonts w:ascii="Cambria Math" w:hAnsi="Cambria Math"/>
+                      <w:i/>
+                    </w:rPr>
+                  </m:ctrlPr>
+                </m:sSubPr>
+                <m:e>
+                  <m:r>
+                    <w:rPr>
+                      <w:rFonts w:ascii="Cambria Math" w:hAnsi="Cambria Math"/>
+                    </w:rPr>
+                    <m:t>H</m:t>
+                  </m:r>
+                </m:e>
+                <m:sub>
+                  <m:r>
+                    <w:rPr>
+                      <w:rFonts w:ascii="Cambria Math" w:hAnsi="Cambria Math"/>
+                    </w:rPr>
+                    <m:t>A</m:t>
+                  </m:r>
+                </m:sub>
+              </m:sSub>
+              <m:r>
+                <w:rPr>
+                  <w:rFonts w:ascii="Cambria Math" w:hAnsi="Cambria Math"/>
+                </w:rPr>
+                <m:t>+</m:t>
+              </m:r>
+              <m:sSub>
+                <m:sSubPr>
+                  <m:ctrlPr>
+                    <w:rPr>
+                      <w:rFonts w:ascii="Cambria Math" w:hAnsi="Cambria Math"/>
+                      <w:i/>
+                    </w:rPr>
+                  </m:ctrlPr>
+                </m:sSubPr>
+                <m:e>
+                  <m:r>
+                    <w:rPr>
+                      <w:rFonts w:ascii="Cambria Math" w:hAnsi="Cambria Math"/>
+                    </w:rPr>
+                    <m:t>H</m:t>
+                  </m:r>
+                </m:e>
+                <m:sub>
+                  <m:r>
+                    <w:rPr>
+                      <w:rFonts w:ascii="Cambria Math" w:hAnsi="Cambria Math"/>
+                    </w:rPr>
+                    <m:t>B</m:t>
+                  </m:r>
+                </m:sub>
+              </m:sSub>
+            </m:num>
+            <m:den>
+              <m:r>
+                <w:rPr>
+                  <w:rFonts w:ascii="Cambria Math" w:hAnsi="Cambria Math"/>
+                </w:rPr>
+                <m:t>2</m:t>
+              </m:r>
+            </m:den>
+          </m:f>
+        </m:oMath>
+      </m:oMathPara>
+    </w:p>
+    <w:p>
+      <w:pPr>
+        <w:rPr>
+          <w:rFonts w:eastAsiaTheme="minorEastAsia"/>
+        </w:rPr>
+      </w:pPr>
+      <w:r>
+        <w:rPr>
+          <w:rFonts w:eastAsiaTheme="minorEastAsia"/>
+        </w:rPr>
+        <w:t xml:space="preserve">Unde: </w:t>
+      </w:r>
+    </w:p>
+    <w:p>
+      <w:pPr>
+        <w:pStyle w:val="ListParagraph"/>
+        <w:numPr>
+          <w:ilvl w:val="0"/>
+          <w:numId w:val="20"/>
+        </w:numPr>
+        <w:rPr>
+          <w:rFonts w:eastAsiaTheme="minorEastAsia"/>
+        </w:rPr>
+      </w:pPr>
+      <w:r>
+        <w:rPr>
+          <w:rFonts w:eastAsiaTheme="minorEastAsia"/>
+        </w:rPr>
+        <w:t>R este imaginea rezultat</w:t>
+      </w:r>
+    </w:p>
+    <w:p>
+      <w:pPr>
+        <w:pStyle w:val="ListParagraph"/>
+        <w:numPr>
+          <w:ilvl w:val="0"/>
+          <w:numId w:val="20"/>
+        </w:numPr>
+        <w:rPr>
+          <w:rFonts w:eastAsiaTheme="minorEastAsia"/>
+        </w:rPr>
+      </w:pPr>
+      <w:r>
+        <w:rPr>
+          <w:rFonts w:eastAsiaTheme="minorEastAsia"/>
+        </w:rPr>
+        <w:t>A si B sunt imaginile de intrare</w:t>
+      </w:r>
+    </w:p>
+    <w:p>
+      <w:pPr>
+        <w:pStyle w:val="ListParagraph"/>
+        <w:numPr>
+          <w:ilvl w:val="0"/>
+          <w:numId w:val="20"/>
+        </w:numPr>
+        <w:rPr>
+          <w:rFonts w:eastAsiaTheme="minorEastAsia"/>
+        </w:rPr>
+      </w:pPr>
+      <w:r>
+        <w:rPr>
+          <w:rFonts w:eastAsiaTheme="minorEastAsia"/>
+        </w:rPr>
+        <w:t>W este latimea imaginilor</w:t>
+      </w:r>
+    </w:p>
+    <w:p>
+      <w:pPr>
+        <w:pStyle w:val="ListParagraph"/>
+        <w:numPr>
+          <w:ilvl w:val="0"/>
+          <w:numId w:val="20"/>
+        </w:numPr>
+        <w:rPr>
+          <w:rFonts w:eastAsiaTheme="minorEastAsia"/>
+        </w:rPr>
+      </w:pPr>
+      <w:r>
+        <w:rPr>
+          <w:rFonts w:eastAsiaTheme="minorEastAsia"/>
+        </w:rPr>
+        <w:t>H este inaltimea imaginilor</w:t>
+      </w:r>
+    </w:p>
+    <w:p>
+      <w:pPr>
+        <w:ind w:firstLine="708"/>
+        <w:rPr>
+          <w:rFonts w:eastAsiaTheme="minorEastAsia"/>
+        </w:rPr>
+      </w:pPr>
+      <w:r>
+        <w:rPr>
+          <w:rFonts w:eastAsiaTheme="minorEastAsia"/>
+        </w:rPr>
         <w:lastRenderedPageBreak/>
-        <w:t>Modulul de procesare a imaginilor</w:t>
-      </w:r>
-    </w:p>
+        <w:t>Clasa StackConverter converteste stivele de imagini in proiectia lor pe axa verticala imaginara Z.</w:t>
+      </w:r>
+      <w:r>
+        <w:rPr>
+          <w:rFonts w:eastAsiaTheme="minorEastAsia"/>
+        </w:rPr>
+        <w:t xml:space="preserve"> </w:t>
+      </w:r>
+      <w:r>
+        <w:rPr>
+          <w:rFonts w:eastAsiaTheme="minorEastAsia"/>
+        </w:rPr>
+        <w:t>Pentru acest procedeu ne vom folosi de clasa deja implementata ca un plugin ImageJ, ZProjector, din pachetul „ij.plugin”.</w:t>
+      </w:r>
+    </w:p>
+    <w:p>
+      <w:pPr>
+        <w:rPr>
+          <w:rFonts w:eastAsiaTheme="minorEastAsia"/>
+        </w:rPr>
+      </w:pPr>
+      <w:r>
+        <w:rPr>
+          <w:rFonts w:eastAsiaTheme="minorEastAsia"/>
+        </w:rPr>
+        <w:t>Un exemplu de cod sursa sugereaza functionarea acestei clase:</w:t>
+      </w:r>
+    </w:p>
+    <w:p>
+      <w:pPr>
+        <w:rPr>
+          <w:rFonts w:eastAsiaTheme="minorEastAsia"/>
+        </w:rPr>
+      </w:pPr>
+      <w:r>
+        <w:rPr>
+          <w:rFonts w:eastAsiaTheme="minorEastAsia"/>
+        </w:rPr>
+        <w:t>Z</w:t>
+      </w:r>
+      <w:r>
+        <w:rPr>
+          <w:rFonts w:eastAsiaTheme="minorEastAsia"/>
+        </w:rPr>
+        <w:t>Projector pro</w:t>
+      </w:r>
+      <w:r>
+        <w:rPr>
+          <w:rFonts w:eastAsiaTheme="minorEastAsia"/>
+        </w:rPr>
+        <w:t>jector = new ZProjector(image);</w:t>
+      </w:r>
+    </w:p>
+    <w:p>
+      <w:pPr>
+        <w:rPr>
+          <w:rFonts w:eastAsiaTheme="minorEastAsia"/>
+        </w:rPr>
+      </w:pPr>
+      <w:r>
+        <w:rPr>
+          <w:rFonts w:eastAsiaTheme="minorEastAsia"/>
+        </w:rPr>
+        <w:t>p</w:t>
+      </w:r>
+      <w:r>
+        <w:rPr>
+          <w:rFonts w:eastAsiaTheme="minorEastAsia"/>
+        </w:rPr>
+        <w:t>rojector.se</w:t>
+      </w:r>
+      <w:r>
+        <w:rPr>
+          <w:rFonts w:eastAsiaTheme="minorEastAsia"/>
+        </w:rPr>
+        <w:t>tMethod(ZProjector.MAX_METHOD);</w:t>
+      </w:r>
+    </w:p>
+    <w:p>
+      <w:pPr>
+        <w:rPr>
+          <w:rFonts w:eastAsiaTheme="minorEastAsia"/>
+        </w:rPr>
+      </w:pPr>
+      <w:r>
+        <w:rPr>
+          <w:rFonts w:eastAsiaTheme="minorEastAsia"/>
+        </w:rPr>
+        <w:t>projector.doProjection();</w:t>
+      </w:r>
+    </w:p>
+    <w:p>
+      <w:pPr>
+        <w:rPr>
+          <w:rFonts w:eastAsiaTheme="minorEastAsia"/>
+        </w:rPr>
+      </w:pPr>
+      <w:r>
+        <w:rPr>
+          <w:rFonts w:eastAsiaTheme="minorEastAsia"/>
+        </w:rPr>
+        <w:tab/>
+        <w:t>Clasa PostProcessor incapsuleaza logica de postprocesare a imaginilor. Pentru aceasta operatiune vom folosi PostProcessor-ul din imaginea de intrare de tip ImagePlus. Exemplu de postprocesarea aplicand dilatarea:</w:t>
+      </w:r>
+    </w:p>
+    <w:p>
+      <w:pPr>
+        <w:rPr>
+          <w:rFonts w:eastAsiaTheme="minorEastAsia"/>
+        </w:rPr>
+      </w:pPr>
+      <w:r>
+        <w:rPr>
+          <w:rFonts w:eastAsiaTheme="minorEastAsia"/>
+        </w:rPr>
+        <w:t>ImageProcessor processor = in.getProcessor();</w:t>
+      </w:r>
+    </w:p>
+    <w:p>
+      <w:pPr>
+        <w:rPr>
+          <w:rFonts w:eastAsiaTheme="minorEastAsia"/>
+        </w:rPr>
+      </w:pPr>
+      <w:r>
+        <w:rPr>
+          <w:rFonts w:eastAsiaTheme="minorEastAsia"/>
+        </w:rPr>
+        <w:t>processor.dilate();</w:t>
+      </w:r>
+    </w:p>
+    <w:p>
+      <w:pPr>
+        <w:rPr>
+          <w:rFonts w:eastAsiaTheme="minorEastAsia"/>
+        </w:rPr>
+      </w:pPr>
+      <w:r>
+        <w:rPr>
+          <w:rFonts w:eastAsiaTheme="minorEastAsia"/>
+        </w:rPr>
+        <w:t>Aici „in” este imaginea de intrare de tip ImagePlus.</w:t>
+      </w:r>
+    </w:p>
+    <w:p>
+      <w:pPr>
+        <w:rPr>
+          <w:rFonts w:eastAsiaTheme="minorEastAsia"/>
+        </w:rPr>
+      </w:pPr>
+      <w:r>
+        <w:rPr>
+          <w:rFonts w:eastAsiaTheme="minorEastAsia"/>
+        </w:rPr>
+        <w:tab/>
+        <w:t>Cu un switch() se verifica optiunea aleasa de utilizator si se alege metoda de postpr</w:t>
+      </w:r>
+      <w:r>
+        <w:rPr>
+          <w:rFonts w:eastAsiaTheme="minorEastAsia"/>
+        </w:rPr>
+        <w:t>ocesare aferenta pentru aceasta:</w:t>
+      </w:r>
+    </w:p>
+    <w:p>
+      <w:pPr>
+        <w:rPr>
+          <w:rFonts w:eastAsiaTheme="minorEastAsia"/>
+        </w:rPr>
+      </w:pPr>
+      <w:r>
+        <w:rPr>
+          <w:rFonts w:eastAsiaTheme="minorEastAsia"/>
+        </w:rPr>
+        <w:t>in.setTitle(inReal.getTitle() + "&gt;dilated");</w:t>
+      </w:r>
+    </w:p>
+    <w:p>
+      <w:pPr>
+        <w:rPr>
+          <w:rFonts w:eastAsiaTheme="minorEastAsia"/>
+        </w:rPr>
+      </w:pPr>
+      <w:r>
+        <w:rPr>
+          <w:rFonts w:eastAsiaTheme="minorEastAsia"/>
+        </w:rPr>
+        <w:tab/>
+        <w:t>Toata logica de procesarea a imaginlior este grupata intr-o facada, FusionFacade, prin care se ascunde logica de implementare, si se ofera acces usor la operatiile importante.</w:t>
+      </w:r>
+      <w:r>
+        <w:rPr>
+          <w:rFonts w:eastAsiaTheme="minorEastAsia"/>
+        </w:rPr>
+        <w:t xml:space="preserve"> Aceasta fatada delega </w:t>
+      </w:r>
+      <w:r>
+        <w:rPr>
+          <w:rFonts w:eastAsiaTheme="minorEastAsia"/>
+        </w:rPr>
+        <w:t>responsabilitatile la obiectele enumerate mai sus.</w:t>
+      </w:r>
+    </w:p>
+    <w:p/>
     <w:p>
       <w:pPr>
         <w:keepNext/>
@@ -5840,7 +6210,7 @@
                     <pic:cNvPicPr/>
                   </pic:nvPicPr>
                   <pic:blipFill>
-                    <a:blip r:embed="rId33">
+                    <a:blip r:embed="rId34">
                       <a:extLst>
                         <a:ext uri="{28A0092B-C50C-407E-A947-70E740481C1C}">
                           <a14:useLocalDpi xmlns:a14="http://schemas.microsoft.com/office/drawing/2010/main" val="0"/>
@@ -5875,45 +6245,25 @@
       <w:r>
         <w:t xml:space="preserve">Figură </w:t>
       </w:r>
-      <w:r>
-        <w:fldChar w:fldCharType="begin"/>
-      </w:r>
-      <w:r>
-        <w:instrText xml:space="preserve"> STYLEREF 1 \s </w:instrText>
-      </w:r>
-      <w:r>
-        <w:fldChar w:fldCharType="separate"/>
-      </w:r>
-      <w:r>
-        <w:rPr>
-          <w:noProof/>
-        </w:rPr>
-        <w:t>5</w:t>
-      </w:r>
-      <w:r>
-        <w:fldChar w:fldCharType="end"/>
-      </w:r>
+      <w:fldSimple w:instr=" STYLEREF 1 \s ">
+        <w:r>
+          <w:rPr>
+            <w:noProof/>
+          </w:rPr>
+          <w:t>5</w:t>
+        </w:r>
+      </w:fldSimple>
       <w:r>
         <w:t>.</w:t>
       </w:r>
-      <w:r>
-        <w:fldChar w:fldCharType="begin"/>
-      </w:r>
-      <w:r>
-        <w:instrText xml:space="preserve"> SEQ Figură \* ARABIC \s 1 </w:instrText>
-      </w:r>
-      <w:r>
-        <w:fldChar w:fldCharType="separate"/>
-      </w:r>
-      <w:r>
-        <w:rPr>
-          <w:noProof/>
-        </w:rPr>
-        <w:t>7</w:t>
-      </w:r>
-      <w:r>
-        <w:fldChar w:fldCharType="end"/>
-      </w:r>
+      <w:fldSimple w:instr=" SEQ Figură \* ARABIC \s 1 ">
+        <w:r>
+          <w:rPr>
+            <w:noProof/>
+          </w:rPr>
+          <w:t>7</w:t>
+        </w:r>
+      </w:fldSimple>
       <w:r>
         <w:t xml:space="preserve"> Diagrama de clase a pachetului „</w:t>
       </w:r>
@@ -5938,6 +6288,218 @@
     </w:p>
     <w:p>
       <w:pPr>
+        <w:ind w:firstLine="708"/>
+      </w:pPr>
+      <w:r>
+        <w:t>Prin intermediul acestui modul putem deschide fisierele DICOM, extragand informatiile din ele in format ImagePlus.</w:t>
+      </w:r>
+      <w:r>
+        <w:t xml:space="preserve"> Acesta foloseste clasa „DICOM” din ImageJ, care ne ofera o serie de metode deja implementate, cum ar fi deschiderea unui fisier dicom, citirea dimensiunii stivei de imagini continute in fisier, extragerea informatiilor din set-ul de date si citirea imaginii propriu-zise din fisier. </w:t>
+      </w:r>
+    </w:p>
+    <w:p>
+      <w:pPr>
+        <w:ind w:firstLine="708"/>
+      </w:pPr>
+      <w:r>
+        <w:t>Exemple de operatii:</w:t>
+      </w:r>
+    </w:p>
+    <w:p>
+      <w:pPr>
+        <w:pStyle w:val="ListParagraph"/>
+        <w:numPr>
+          <w:ilvl w:val="0"/>
+          <w:numId w:val="21"/>
+        </w:numPr>
+      </w:pPr>
+      <w:r>
+        <w:t>Initializare obiect DICOM</w:t>
+      </w:r>
+    </w:p>
+    <w:p>
+      <w:pPr>
+        <w:pStyle w:val="ListParagraph"/>
+        <w:ind w:left="1428"/>
+      </w:pPr>
+      <w:r>
+        <w:t>private DICOM dicom = new DICOM();</w:t>
+      </w:r>
+    </w:p>
+    <w:p>
+      <w:pPr>
+        <w:pStyle w:val="ListParagraph"/>
+        <w:numPr>
+          <w:ilvl w:val="0"/>
+          <w:numId w:val="21"/>
+        </w:numPr>
+      </w:pPr>
+      <w:r>
+        <w:t>D</w:t>
+      </w:r>
+      <w:r>
+        <w:t>eschidere fisier DICOM cu calea „path”</w:t>
+      </w:r>
+    </w:p>
+    <w:p>
+      <w:pPr>
+        <w:pStyle w:val="ListParagraph"/>
+        <w:ind w:left="1428"/>
+      </w:pPr>
+      <w:r>
+        <w:t>dicom.open(path);</w:t>
+      </w:r>
+    </w:p>
+    <w:p>
+      <w:pPr>
+        <w:pStyle w:val="ListParagraph"/>
+        <w:numPr>
+          <w:ilvl w:val="0"/>
+          <w:numId w:val="21"/>
+        </w:numPr>
+      </w:pPr>
+      <w:r>
+        <w:t>C</w:t>
+      </w:r>
+      <w:r>
+        <w:t>itirea latimii imaginii continute in fisierul DICOM</w:t>
+      </w:r>
+    </w:p>
+    <w:p>
+      <w:pPr>
+        <w:pStyle w:val="ListParagraph"/>
+        <w:ind w:left="1428"/>
+      </w:pPr>
+      <w:r>
+        <w:t>dicom.getWidth()</w:t>
+      </w:r>
+      <w:r>
+        <w:t>;</w:t>
+      </w:r>
+    </w:p>
+    <w:p>
+      <w:pPr>
+        <w:pStyle w:val="ListParagraph"/>
+        <w:numPr>
+          <w:ilvl w:val="0"/>
+          <w:numId w:val="21"/>
+        </w:numPr>
+      </w:pPr>
+      <w:r>
+        <w:t>C</w:t>
+      </w:r>
+      <w:r>
+        <w:t>itirea dimensiunii stivei de imagini</w:t>
+      </w:r>
+    </w:p>
+    <w:p>
+      <w:pPr>
+        <w:pStyle w:val="ListParagraph"/>
+        <w:ind w:left="1428"/>
+      </w:pPr>
+      <w:r>
+        <w:t>dicom.getStackSize()</w:t>
+      </w:r>
+      <w:r>
+        <w:t>;</w:t>
+      </w:r>
+    </w:p>
+    <w:p>
+      <w:pPr>
+        <w:pStyle w:val="ListParagraph"/>
+        <w:numPr>
+          <w:ilvl w:val="0"/>
+          <w:numId w:val="21"/>
+        </w:numPr>
+      </w:pPr>
+      <w:r>
+        <w:t>C</w:t>
+      </w:r>
+      <w:r>
+        <w:t>itirea titlului scurt al fisierului deshis (fara calea absoluta)</w:t>
+      </w:r>
+    </w:p>
+    <w:p>
+      <w:pPr>
+        <w:pStyle w:val="ListParagraph"/>
+        <w:ind w:left="1428"/>
+      </w:pPr>
+      <w:r>
+        <w:t>dicom.getShortTitle()</w:t>
+      </w:r>
+      <w:r>
+        <w:t>;</w:t>
+      </w:r>
+    </w:p>
+    <w:p>
+      <w:pPr>
+        <w:pStyle w:val="ListParagraph"/>
+        <w:numPr>
+          <w:ilvl w:val="0"/>
+          <w:numId w:val="21"/>
+        </w:numPr>
+      </w:pPr>
+      <w:r>
+        <w:t>E</w:t>
+      </w:r>
+      <w:r>
+        <w:t>xtragerea imaginii din DICOM</w:t>
+      </w:r>
+    </w:p>
+    <w:p>
+      <w:pPr>
+        <w:pStyle w:val="ListParagraph"/>
+        <w:ind w:left="1428"/>
+      </w:pPr>
+      <w:r>
+        <w:t>dicom.getImage()</w:t>
+      </w:r>
+      <w:r>
+        <w:t>;</w:t>
+      </w:r>
+    </w:p>
+    <w:p>
+      <w:pPr>
+        <w:pStyle w:val="ListParagraph"/>
+        <w:numPr>
+          <w:ilvl w:val="0"/>
+          <w:numId w:val="21"/>
+        </w:numPr>
+      </w:pPr>
+      <w:r>
+        <w:t>E</w:t>
+      </w:r>
+      <w:bookmarkStart w:id="1" w:name="_GoBack"/>
+      <w:bookmarkEnd w:id="1"/>
+      <w:r>
+        <w:t>xtragerea stivei de imagini</w:t>
+      </w:r>
+    </w:p>
+    <w:p>
+      <w:pPr>
+        <w:pStyle w:val="ListParagraph"/>
+        <w:ind w:left="1428"/>
+      </w:pPr>
+      <w:r>
+        <w:t>dicom.getImage</w:t>
+      </w:r>
+      <w:r>
+        <w:t>Stack</w:t>
+      </w:r>
+      <w:r>
+        <w:t>()</w:t>
+      </w:r>
+      <w:r>
+        <w:t>;</w:t>
+      </w:r>
+    </w:p>
+    <w:p>
+      <w:r>
+        <w:tab/>
+      </w:r>
+    </w:p>
+    <w:p>
+      <w:pPr>
         <w:keepNext/>
         <w:jc w:val="center"/>
       </w:pPr>
@@ -5946,6 +6508,7 @@
           <w:noProof/>
           <w:lang w:eastAsia="ro-RO"/>
         </w:rPr>
+        <w:lastRenderedPageBreak/>
         <w:drawing>
           <wp:inline distT="0" distB="0" distL="0" distR="0" wp14:anchorId="57FCD88C" wp14:editId="1A0C4FD9">
             <wp:extent cx="5925787" cy="6372223"/>
@@ -5962,7 +6525,7 @@
                     <pic:cNvPicPr/>
                   </pic:nvPicPr>
                   <pic:blipFill>
-                    <a:blip r:embed="rId34">
+                    <a:blip r:embed="rId35">
                       <a:extLst>
                         <a:ext uri="{28A0092B-C50C-407E-A947-70E740481C1C}">
                           <a14:useLocalDpi xmlns:a14="http://schemas.microsoft.com/office/drawing/2010/main" val="0"/>
@@ -5997,45 +6560,25 @@
       <w:r>
         <w:t xml:space="preserve">Figură </w:t>
       </w:r>
-      <w:r>
-        <w:fldChar w:fldCharType="begin"/>
-      </w:r>
-      <w:r>
-        <w:instrText xml:space="preserve"> STYLEREF 1 \s </w:instrText>
-      </w:r>
-      <w:r>
-        <w:fldChar w:fldCharType="separate"/>
-      </w:r>
-      <w:r>
-        <w:rPr>
-          <w:noProof/>
-        </w:rPr>
-        <w:t>5</w:t>
-      </w:r>
-      <w:r>
-        <w:fldChar w:fldCharType="end"/>
-      </w:r>
+      <w:fldSimple w:instr=" STYLEREF 1 \s ">
+        <w:r>
+          <w:rPr>
+            <w:noProof/>
+          </w:rPr>
+          <w:t>5</w:t>
+        </w:r>
+      </w:fldSimple>
       <w:r>
         <w:t>.</w:t>
       </w:r>
-      <w:r>
-        <w:fldChar w:fldCharType="begin"/>
-      </w:r>
-      <w:r>
-        <w:instrText xml:space="preserve"> SEQ Figură \* ARABIC \s 1 </w:instrText>
-      </w:r>
-      <w:r>
-        <w:fldChar w:fldCharType="separate"/>
-      </w:r>
-      <w:r>
-        <w:rPr>
-          <w:noProof/>
-        </w:rPr>
-        <w:t>8</w:t>
-      </w:r>
-      <w:r>
-        <w:fldChar w:fldCharType="end"/>
-      </w:r>
+      <w:fldSimple w:instr=" SEQ Figură \* ARABIC \s 1 ">
+        <w:r>
+          <w:rPr>
+            <w:noProof/>
+          </w:rPr>
+          <w:t>8</w:t>
+        </w:r>
+      </w:fldSimple>
       <w:r>
         <w:t xml:space="preserve"> Diagrama de clase a pachetului „io”</w:t>
       </w:r>
@@ -6075,7 +6618,7 @@
                     <pic:cNvPicPr/>
                   </pic:nvPicPr>
                   <pic:blipFill>
-                    <a:blip r:embed="rId35">
+                    <a:blip r:embed="rId36">
                       <a:extLst>
                         <a:ext uri="{28A0092B-C50C-407E-A947-70E740481C1C}">
                           <a14:useLocalDpi xmlns:a14="http://schemas.microsoft.com/office/drawing/2010/main" val="0"/>
@@ -6110,45 +6653,25 @@
       <w:r>
         <w:t xml:space="preserve">Figură </w:t>
       </w:r>
-      <w:r>
-        <w:fldChar w:fldCharType="begin"/>
-      </w:r>
-      <w:r>
-        <w:instrText xml:space="preserve"> STYLEREF 1 \s </w:instrText>
-      </w:r>
-      <w:r>
-        <w:fldChar w:fldCharType="separate"/>
-      </w:r>
-      <w:r>
-        <w:rPr>
-          <w:noProof/>
-        </w:rPr>
-        <w:t>5</w:t>
-      </w:r>
-      <w:r>
-        <w:fldChar w:fldCharType="end"/>
-      </w:r>
+      <w:fldSimple w:instr=" STYLEREF 1 \s ">
+        <w:r>
+          <w:rPr>
+            <w:noProof/>
+          </w:rPr>
+          <w:t>5</w:t>
+        </w:r>
+      </w:fldSimple>
       <w:r>
         <w:t>.</w:t>
       </w:r>
-      <w:r>
-        <w:fldChar w:fldCharType="begin"/>
-      </w:r>
-      <w:r>
-        <w:instrText xml:space="preserve"> SEQ Figură \* ARABIC \s 1 </w:instrText>
-      </w:r>
-      <w:r>
-        <w:fldChar w:fldCharType="separate"/>
-      </w:r>
-      <w:r>
-        <w:rPr>
-          <w:noProof/>
-        </w:rPr>
-        <w:t>9</w:t>
-      </w:r>
-      <w:r>
-        <w:fldChar w:fldCharType="end"/>
-      </w:r>
+      <w:fldSimple w:instr=" SEQ Figură \* ARABIC \s 1 ">
+        <w:r>
+          <w:rPr>
+            <w:noProof/>
+          </w:rPr>
+          <w:t>9</w:t>
+        </w:r>
+      </w:fldSimple>
       <w:r>
         <w:t xml:space="preserve"> Diagrama de clase pentru pachetul „quality_metrics</w:t>
       </w:r>
@@ -6191,7 +6714,7 @@
                     <pic:cNvPicPr/>
                   </pic:nvPicPr>
                   <pic:blipFill>
-                    <a:blip r:embed="rId36">
+                    <a:blip r:embed="rId37">
                       <a:extLst>
                         <a:ext uri="{28A0092B-C50C-407E-A947-70E740481C1C}">
                           <a14:useLocalDpi xmlns:a14="http://schemas.microsoft.com/office/drawing/2010/main" val="0"/>
@@ -6226,45 +6749,25 @@
       <w:r>
         <w:t xml:space="preserve">Figură </w:t>
       </w:r>
-      <w:r>
-        <w:fldChar w:fldCharType="begin"/>
-      </w:r>
-      <w:r>
-        <w:instrText xml:space="preserve"> STYLEREF 1 \s </w:instrText>
-      </w:r>
-      <w:r>
-        <w:fldChar w:fldCharType="separate"/>
-      </w:r>
-      <w:r>
-        <w:rPr>
-          <w:noProof/>
-        </w:rPr>
-        <w:t>5</w:t>
-      </w:r>
-      <w:r>
-        <w:fldChar w:fldCharType="end"/>
-      </w:r>
+      <w:fldSimple w:instr=" STYLEREF 1 \s ">
+        <w:r>
+          <w:rPr>
+            <w:noProof/>
+          </w:rPr>
+          <w:t>5</w:t>
+        </w:r>
+      </w:fldSimple>
       <w:r>
         <w:t>.</w:t>
       </w:r>
-      <w:r>
-        <w:fldChar w:fldCharType="begin"/>
-      </w:r>
-      <w:r>
-        <w:instrText xml:space="preserve"> SEQ Figură \* ARABIC \s 1 </w:instrText>
-      </w:r>
-      <w:r>
-        <w:fldChar w:fldCharType="separate"/>
-      </w:r>
-      <w:r>
-        <w:rPr>
-          <w:noProof/>
-        </w:rPr>
-        <w:t>10</w:t>
-      </w:r>
-      <w:r>
-        <w:fldChar w:fldCharType="end"/>
-      </w:r>
+      <w:fldSimple w:instr=" SEQ Figură \* ARABIC \s 1 ">
+        <w:r>
+          <w:rPr>
+            <w:noProof/>
+          </w:rPr>
+          <w:t>10</w:t>
+        </w:r>
+      </w:fldSimple>
       <w:r>
         <w:t xml:space="preserve"> Diagrama de clase pentru pachetul „view”</w:t>
       </w:r>
@@ -6303,7 +6806,7 @@
                     <pic:cNvPicPr/>
                   </pic:nvPicPr>
                   <pic:blipFill>
-                    <a:blip r:embed="rId37">
+                    <a:blip r:embed="rId38">
                       <a:extLst>
                         <a:ext uri="{28A0092B-C50C-407E-A947-70E740481C1C}">
                           <a14:useLocalDpi xmlns:a14="http://schemas.microsoft.com/office/drawing/2010/main" val="0"/>
@@ -6338,45 +6841,25 @@
       <w:r>
         <w:t xml:space="preserve">Figură </w:t>
       </w:r>
-      <w:r>
-        <w:fldChar w:fldCharType="begin"/>
-      </w:r>
-      <w:r>
-        <w:instrText xml:space="preserve"> STYLEREF 1 \s </w:instrText>
-      </w:r>
-      <w:r>
-        <w:fldChar w:fldCharType="separate"/>
-      </w:r>
-      <w:r>
-        <w:rPr>
-          <w:noProof/>
-        </w:rPr>
-        <w:t>5</w:t>
-      </w:r>
-      <w:r>
-        <w:fldChar w:fldCharType="end"/>
-      </w:r>
+      <w:fldSimple w:instr=" STYLEREF 1 \s ">
+        <w:r>
+          <w:rPr>
+            <w:noProof/>
+          </w:rPr>
+          <w:t>5</w:t>
+        </w:r>
+      </w:fldSimple>
       <w:r>
         <w:t>.</w:t>
       </w:r>
-      <w:r>
-        <w:fldChar w:fldCharType="begin"/>
-      </w:r>
-      <w:r>
-        <w:instrText xml:space="preserve"> SEQ Figură \* ARABIC \s 1 </w:instrText>
-      </w:r>
-      <w:r>
-        <w:fldChar w:fldCharType="separate"/>
-      </w:r>
-      <w:r>
-        <w:rPr>
-          <w:noProof/>
-        </w:rPr>
-        <w:t>11</w:t>
-      </w:r>
-      <w:r>
-        <w:fldChar w:fldCharType="end"/>
-      </w:r>
+      <w:fldSimple w:instr=" SEQ Figură \* ARABIC \s 1 ">
+        <w:r>
+          <w:rPr>
+            <w:noProof/>
+          </w:rPr>
+          <w:t>11</w:t>
+        </w:r>
+      </w:fldSimple>
       <w:r>
         <w:t xml:space="preserve"> Diagrama clasei „Exception”</w:t>
       </w:r>
@@ -6395,7 +6878,6 @@
         <w:keepNext/>
         <w:jc w:val="center"/>
       </w:pPr>
-      <w:bookmarkStart w:id="1" w:name="_GoBack"/>
       <w:r>
         <w:rPr>
           <w:noProof/>
@@ -6417,7 +6899,7 @@
                     <pic:cNvPicPr/>
                   </pic:nvPicPr>
                   <pic:blipFill>
-                    <a:blip r:embed="rId38">
+                    <a:blip r:embed="rId39">
                       <a:extLst>
                         <a:ext uri="{28A0092B-C50C-407E-A947-70E740481C1C}">
                           <a14:useLocalDpi xmlns:a14="http://schemas.microsoft.com/office/drawing/2010/main" val="0"/>
@@ -6452,50 +6934,29 @@
       <w:r>
         <w:t xml:space="preserve">Figură </w:t>
       </w:r>
-      <w:r>
-        <w:fldChar w:fldCharType="begin"/>
-      </w:r>
-      <w:r>
-        <w:instrText xml:space="preserve"> STYLEREF 1 \s </w:instrText>
-      </w:r>
-      <w:r>
-        <w:fldChar w:fldCharType="separate"/>
-      </w:r>
-      <w:r>
-        <w:rPr>
-          <w:noProof/>
-        </w:rPr>
-        <w:t>5</w:t>
-      </w:r>
-      <w:r>
-        <w:fldChar w:fldCharType="end"/>
-      </w:r>
+      <w:fldSimple w:instr=" STYLEREF 1 \s ">
+        <w:r>
+          <w:rPr>
+            <w:noProof/>
+          </w:rPr>
+          <w:t>5</w:t>
+        </w:r>
+      </w:fldSimple>
       <w:r>
         <w:t>.</w:t>
       </w:r>
-      <w:r>
-        <w:fldChar w:fldCharType="begin"/>
-      </w:r>
-      <w:r>
-        <w:instrText xml:space="preserve"> SEQ Figură \* ARABIC \s 1 </w:instrText>
-      </w:r>
-      <w:r>
-        <w:fldChar w:fldCharType="separate"/>
-      </w:r>
-      <w:r>
-        <w:rPr>
-          <w:noProof/>
-        </w:rPr>
-        <w:t>12</w:t>
-      </w:r>
-      <w:r>
-        <w:fldChar w:fldCharType="end"/>
-      </w:r>
+      <w:fldSimple w:instr=" SEQ Figură \* ARABIC \s 1 ">
+        <w:r>
+          <w:rPr>
+            <w:noProof/>
+          </w:rPr>
+          <w:t>12</w:t>
+        </w:r>
+      </w:fldSimple>
       <w:r>
         <w:t xml:space="preserve"> Diagrama clasei „MainController”</w:t>
       </w:r>
     </w:p>
-    <w:bookmarkEnd w:id="1"/>
     <w:p/>
     <w:p>
       <w:pPr>
@@ -7421,6 +7882,42 @@
       </w:r>
     </w:p>
   </w:endnote>
+  <w:endnote w:id="25">
+    <w:p>
+      <w:pPr>
+        <w:pStyle w:val="EndnoteText"/>
+        <w:rPr>
+          <w:lang w:val="en-US"/>
+        </w:rPr>
+      </w:pPr>
+      <w:r>
+        <w:rPr>
+          <w:rStyle w:val="EndnoteReference"/>
+        </w:rPr>
+        <w:endnoteRef/>
+      </w:r>
+      <w:r>
+        <w:t xml:space="preserve"> ImagePlus, ImageJ</w:t>
+      </w:r>
+      <w:r>
+        <w:t xml:space="preserve"> API</w:t>
+      </w:r>
+      <w:r>
+        <w:t xml:space="preserve">, </w:t>
+      </w:r>
+      <w:hyperlink r:id="rId21" w:history="1">
+        <w:r>
+          <w:rPr>
+            <w:rStyle w:val="Hyperlink"/>
+          </w:rPr>
+          <w:t>http://imagej.nih.gov/ij/developer/api/ij/ImagePlus.html</w:t>
+        </w:r>
+      </w:hyperlink>
+      <w:r>
+        <w:t xml:space="preserve"> </w:t>
+      </w:r>
+    </w:p>
+  </w:endnote>
 </w:endnotes>
 </file>
 
@@ -7452,6 +7949,119 @@
 <file path=word/numbering.xml><?xml version="1.0" encoding="utf-8"?>
 <w:numbering xmlns:wpc="http://schemas.microsoft.com/office/word/2010/wordprocessingCanvas" xmlns:mc="http://schemas.openxmlformats.org/markup-compatibility/2006" xmlns:o="urn:schemas-microsoft-com:office:office" xmlns:r="http://schemas.openxmlformats.org/officeDocument/2006/relationships" xmlns:m="http://schemas.openxmlformats.org/officeDocument/2006/math" xmlns:v="urn:schemas-microsoft-com:vml" xmlns:wp14="http://schemas.microsoft.com/office/word/2010/wordprocessingDrawing" xmlns:wp="http://schemas.openxmlformats.org/drawingml/2006/wordprocessingDrawing" xmlns:w10="urn:schemas-microsoft-com:office:word" xmlns:w="http://schemas.openxmlformats.org/wordprocessingml/2006/main" xmlns:w14="http://schemas.microsoft.com/office/word/2010/wordml" xmlns:w15="http://schemas.microsoft.com/office/word/2012/wordml" xmlns:wpg="http://schemas.microsoft.com/office/word/2010/wordprocessingGroup" xmlns:wpi="http://schemas.microsoft.com/office/word/2010/wordprocessingInk" xmlns:wne="http://schemas.microsoft.com/office/word/2006/wordml" xmlns:wps="http://schemas.microsoft.com/office/word/2010/wordprocessingShape" mc:Ignorable="w14 w15 wp14">
   <w:abstractNum w:abstractNumId="0">
+    <w:nsid w:val="03D41D30"/>
+    <w:multiLevelType w:val="hybridMultilevel"/>
+    <w:tmpl w:val="ED987648"/>
+    <w:lvl w:ilvl="0" w:tplc="04180001">
+      <w:start w:val="1"/>
+      <w:numFmt w:val="bullet"/>
+      <w:lvlText w:val=""/>
+      <w:lvlJc w:val="left"/>
+      <w:pPr>
+        <w:ind w:left="1428" w:hanging="360"/>
+      </w:pPr>
+      <w:rPr>
+        <w:rFonts w:ascii="Symbol" w:hAnsi="Symbol" w:hint="default"/>
+      </w:rPr>
+    </w:lvl>
+    <w:lvl w:ilvl="1" w:tplc="04180003" w:tentative="1">
+      <w:start w:val="1"/>
+      <w:numFmt w:val="bullet"/>
+      <w:lvlText w:val="o"/>
+      <w:lvlJc w:val="left"/>
+      <w:pPr>
+        <w:ind w:left="2148" w:hanging="360"/>
+      </w:pPr>
+      <w:rPr>
+        <w:rFonts w:ascii="Courier New" w:hAnsi="Courier New" w:cs="Courier New" w:hint="default"/>
+      </w:rPr>
+    </w:lvl>
+    <w:lvl w:ilvl="2" w:tplc="04180005" w:tentative="1">
+      <w:start w:val="1"/>
+      <w:numFmt w:val="bullet"/>
+      <w:lvlText w:val=""/>
+      <w:lvlJc w:val="left"/>
+      <w:pPr>
+        <w:ind w:left="2868" w:hanging="360"/>
+      </w:pPr>
+      <w:rPr>
+        <w:rFonts w:ascii="Wingdings" w:hAnsi="Wingdings" w:hint="default"/>
+      </w:rPr>
+    </w:lvl>
+    <w:lvl w:ilvl="3" w:tplc="04180001" w:tentative="1">
+      <w:start w:val="1"/>
+      <w:numFmt w:val="bullet"/>
+      <w:lvlText w:val=""/>
+      <w:lvlJc w:val="left"/>
+      <w:pPr>
+        <w:ind w:left="3588" w:hanging="360"/>
+      </w:pPr>
+      <w:rPr>
+        <w:rFonts w:ascii="Symbol" w:hAnsi="Symbol" w:hint="default"/>
+      </w:rPr>
+    </w:lvl>
+    <w:lvl w:ilvl="4" w:tplc="04180003" w:tentative="1">
+      <w:start w:val="1"/>
+      <w:numFmt w:val="bullet"/>
+      <w:lvlText w:val="o"/>
+      <w:lvlJc w:val="left"/>
+      <w:pPr>
+        <w:ind w:left="4308" w:hanging="360"/>
+      </w:pPr>
+      <w:rPr>
+        <w:rFonts w:ascii="Courier New" w:hAnsi="Courier New" w:cs="Courier New" w:hint="default"/>
+      </w:rPr>
+    </w:lvl>
+    <w:lvl w:ilvl="5" w:tplc="04180005" w:tentative="1">
+      <w:start w:val="1"/>
+      <w:numFmt w:val="bullet"/>
+      <w:lvlText w:val=""/>
+      <w:lvlJc w:val="left"/>
+      <w:pPr>
+        <w:ind w:left="5028" w:hanging="360"/>
+      </w:pPr>
+      <w:rPr>
+        <w:rFonts w:ascii="Wingdings" w:hAnsi="Wingdings" w:hint="default"/>
+      </w:rPr>
+    </w:lvl>
+    <w:lvl w:ilvl="6" w:tplc="04180001" w:tentative="1">
+      <w:start w:val="1"/>
+      <w:numFmt w:val="bullet"/>
+      <w:lvlText w:val=""/>
+      <w:lvlJc w:val="left"/>
+      <w:pPr>
+        <w:ind w:left="5748" w:hanging="360"/>
+      </w:pPr>
+      <w:rPr>
+        <w:rFonts w:ascii="Symbol" w:hAnsi="Symbol" w:hint="default"/>
+      </w:rPr>
+    </w:lvl>
+    <w:lvl w:ilvl="7" w:tplc="04180003" w:tentative="1">
+      <w:start w:val="1"/>
+      <w:numFmt w:val="bullet"/>
+      <w:lvlText w:val="o"/>
+      <w:lvlJc w:val="left"/>
+      <w:pPr>
+        <w:ind w:left="6468" w:hanging="360"/>
+      </w:pPr>
+      <w:rPr>
+        <w:rFonts w:ascii="Courier New" w:hAnsi="Courier New" w:cs="Courier New" w:hint="default"/>
+      </w:rPr>
+    </w:lvl>
+    <w:lvl w:ilvl="8" w:tplc="04180005" w:tentative="1">
+      <w:start w:val="1"/>
+      <w:numFmt w:val="bullet"/>
+      <w:lvlText w:val=""/>
+      <w:lvlJc w:val="left"/>
+      <w:pPr>
+        <w:ind w:left="7188" w:hanging="360"/>
+      </w:pPr>
+      <w:rPr>
+        <w:rFonts w:ascii="Wingdings" w:hAnsi="Wingdings" w:hint="default"/>
+      </w:rPr>
+    </w:lvl>
+  </w:abstractNum>
+  <w:abstractNum w:abstractNumId="1">
     <w:nsid w:val="03DC3A73"/>
     <w:multiLevelType w:val="hybridMultilevel"/>
     <w:tmpl w:val="407667DC"/>
@@ -7537,7 +8147,7 @@
       </w:pPr>
     </w:lvl>
   </w:abstractNum>
-  <w:abstractNum w:abstractNumId="1">
+  <w:abstractNum w:abstractNumId="2">
     <w:nsid w:val="07CB2C9E"/>
     <w:multiLevelType w:val="hybridMultilevel"/>
     <w:tmpl w:val="F9BE8912"/>
@@ -7623,7 +8233,7 @@
       </w:pPr>
     </w:lvl>
   </w:abstractNum>
-  <w:abstractNum w:abstractNumId="2">
+  <w:abstractNum w:abstractNumId="3">
     <w:nsid w:val="09D6038E"/>
     <w:multiLevelType w:val="hybridMultilevel"/>
     <w:tmpl w:val="0C7C5C76"/>
@@ -7736,7 +8346,7 @@
       </w:rPr>
     </w:lvl>
   </w:abstractNum>
-  <w:abstractNum w:abstractNumId="3">
+  <w:abstractNum w:abstractNumId="4">
     <w:nsid w:val="1E695442"/>
     <w:multiLevelType w:val="multilevel"/>
     <w:tmpl w:val="818652AA"/>
@@ -7752,7 +8362,6 @@
     <w:lvl w:ilvl="1">
       <w:start w:val="1"/>
       <w:numFmt w:val="decimal"/>
-      <w:pStyle w:val="Heading3"/>
       <w:lvlText w:val="%1.%2."/>
       <w:lvlJc w:val="left"/>
       <w:pPr>
@@ -7823,7 +8432,7 @@
       </w:pPr>
     </w:lvl>
   </w:abstractNum>
-  <w:abstractNum w:abstractNumId="4">
+  <w:abstractNum w:abstractNumId="5">
     <w:nsid w:val="26705B47"/>
     <w:multiLevelType w:val="hybridMultilevel"/>
     <w:tmpl w:val="06E84C30"/>
@@ -7909,7 +8518,7 @@
       </w:pPr>
     </w:lvl>
   </w:abstractNum>
-  <w:abstractNum w:abstractNumId="5">
+  <w:abstractNum w:abstractNumId="6">
     <w:nsid w:val="2B28567D"/>
     <w:multiLevelType w:val="hybridMultilevel"/>
     <w:tmpl w:val="A64C56BE"/>
@@ -8022,10 +8631,10 @@
       </w:rPr>
     </w:lvl>
   </w:abstractNum>
-  <w:abstractNum w:abstractNumId="6">
+  <w:abstractNum w:abstractNumId="7">
     <w:nsid w:val="2B702D02"/>
     <w:multiLevelType w:val="hybridMultilevel"/>
-    <w:tmpl w:val="D52EE51C"/>
+    <w:tmpl w:val="25BCE334"/>
     <w:lvl w:ilvl="0" w:tplc="0418000F">
       <w:start w:val="1"/>
       <w:numFmt w:val="decimal"/>
@@ -8108,7 +8717,7 @@
       </w:pPr>
     </w:lvl>
   </w:abstractNum>
-  <w:abstractNum w:abstractNumId="7">
+  <w:abstractNum w:abstractNumId="8">
     <w:nsid w:val="300A337E"/>
     <w:multiLevelType w:val="multilevel"/>
     <w:tmpl w:val="1D78EB06"/>
@@ -8194,7 +8803,7 @@
       </w:pPr>
     </w:lvl>
   </w:abstractNum>
-  <w:abstractNum w:abstractNumId="8">
+  <w:abstractNum w:abstractNumId="9">
     <w:nsid w:val="34AC781A"/>
     <w:multiLevelType w:val="hybridMultilevel"/>
     <w:tmpl w:val="8BF6E38E"/>
@@ -8307,7 +8916,7 @@
       </w:rPr>
     </w:lvl>
   </w:abstractNum>
-  <w:abstractNum w:abstractNumId="9">
+  <w:abstractNum w:abstractNumId="10">
     <w:nsid w:val="385E3BF9"/>
     <w:multiLevelType w:val="multilevel"/>
     <w:tmpl w:val="0418001F"/>
@@ -8393,7 +9002,7 @@
       </w:pPr>
     </w:lvl>
   </w:abstractNum>
-  <w:abstractNum w:abstractNumId="10">
+  <w:abstractNum w:abstractNumId="11">
     <w:nsid w:val="4870466A"/>
     <w:multiLevelType w:val="hybridMultilevel"/>
     <w:tmpl w:val="0296976A"/>
@@ -8506,7 +9115,209 @@
       </w:rPr>
     </w:lvl>
   </w:abstractNum>
-  <w:abstractNum w:abstractNumId="11">
+  <w:abstractNum w:abstractNumId="12">
+    <w:nsid w:val="48D5689C"/>
+    <w:multiLevelType w:val="hybridMultilevel"/>
+    <w:tmpl w:val="079645A4"/>
+    <w:lvl w:ilvl="0" w:tplc="8CAE5A24">
+      <w:start w:val="1"/>
+      <w:numFmt w:val="decimal"/>
+      <w:lvlText w:val="%1."/>
+      <w:lvlJc w:val="left"/>
+      <w:pPr>
+        <w:ind w:left="720" w:hanging="360"/>
+      </w:pPr>
+      <w:rPr>
+        <w:rFonts w:hint="default"/>
+      </w:rPr>
+    </w:lvl>
+    <w:lvl w:ilvl="1" w:tplc="04180019" w:tentative="1">
+      <w:start w:val="1"/>
+      <w:numFmt w:val="lowerLetter"/>
+      <w:lvlText w:val="%2."/>
+      <w:lvlJc w:val="left"/>
+      <w:pPr>
+        <w:ind w:left="1440" w:hanging="360"/>
+      </w:pPr>
+    </w:lvl>
+    <w:lvl w:ilvl="2" w:tplc="0418001B" w:tentative="1">
+      <w:start w:val="1"/>
+      <w:numFmt w:val="lowerRoman"/>
+      <w:lvlText w:val="%3."/>
+      <w:lvlJc w:val="right"/>
+      <w:pPr>
+        <w:ind w:left="2160" w:hanging="180"/>
+      </w:pPr>
+    </w:lvl>
+    <w:lvl w:ilvl="3" w:tplc="0418000F" w:tentative="1">
+      <w:start w:val="1"/>
+      <w:numFmt w:val="decimal"/>
+      <w:lvlText w:val="%4."/>
+      <w:lvlJc w:val="left"/>
+      <w:pPr>
+        <w:ind w:left="2880" w:hanging="360"/>
+      </w:pPr>
+    </w:lvl>
+    <w:lvl w:ilvl="4" w:tplc="04180019" w:tentative="1">
+      <w:start w:val="1"/>
+      <w:numFmt w:val="lowerLetter"/>
+      <w:lvlText w:val="%5."/>
+      <w:lvlJc w:val="left"/>
+      <w:pPr>
+        <w:ind w:left="3600" w:hanging="360"/>
+      </w:pPr>
+    </w:lvl>
+    <w:lvl w:ilvl="5" w:tplc="0418001B" w:tentative="1">
+      <w:start w:val="1"/>
+      <w:numFmt w:val="lowerRoman"/>
+      <w:lvlText w:val="%6."/>
+      <w:lvlJc w:val="right"/>
+      <w:pPr>
+        <w:ind w:left="4320" w:hanging="180"/>
+      </w:pPr>
+    </w:lvl>
+    <w:lvl w:ilvl="6" w:tplc="0418000F" w:tentative="1">
+      <w:start w:val="1"/>
+      <w:numFmt w:val="decimal"/>
+      <w:lvlText w:val="%7."/>
+      <w:lvlJc w:val="left"/>
+      <w:pPr>
+        <w:ind w:left="5040" w:hanging="360"/>
+      </w:pPr>
+    </w:lvl>
+    <w:lvl w:ilvl="7" w:tplc="04180019" w:tentative="1">
+      <w:start w:val="1"/>
+      <w:numFmt w:val="lowerLetter"/>
+      <w:lvlText w:val="%8."/>
+      <w:lvlJc w:val="left"/>
+      <w:pPr>
+        <w:ind w:left="5760" w:hanging="360"/>
+      </w:pPr>
+    </w:lvl>
+    <w:lvl w:ilvl="8" w:tplc="0418001B" w:tentative="1">
+      <w:start w:val="1"/>
+      <w:numFmt w:val="lowerRoman"/>
+      <w:lvlText w:val="%9."/>
+      <w:lvlJc w:val="right"/>
+      <w:pPr>
+        <w:ind w:left="6480" w:hanging="180"/>
+      </w:pPr>
+    </w:lvl>
+  </w:abstractNum>
+  <w:abstractNum w:abstractNumId="13">
+    <w:nsid w:val="4A5B5542"/>
+    <w:multiLevelType w:val="hybridMultilevel"/>
+    <w:tmpl w:val="3DC04C96"/>
+    <w:lvl w:ilvl="0" w:tplc="04180001">
+      <w:start w:val="1"/>
+      <w:numFmt w:val="bullet"/>
+      <w:lvlText w:val=""/>
+      <w:lvlJc w:val="left"/>
+      <w:pPr>
+        <w:ind w:left="720" w:hanging="360"/>
+      </w:pPr>
+      <w:rPr>
+        <w:rFonts w:ascii="Symbol" w:hAnsi="Symbol" w:hint="default"/>
+      </w:rPr>
+    </w:lvl>
+    <w:lvl w:ilvl="1" w:tplc="04180003" w:tentative="1">
+      <w:start w:val="1"/>
+      <w:numFmt w:val="bullet"/>
+      <w:lvlText w:val="o"/>
+      <w:lvlJc w:val="left"/>
+      <w:pPr>
+        <w:ind w:left="1440" w:hanging="360"/>
+      </w:pPr>
+      <w:rPr>
+        <w:rFonts w:ascii="Courier New" w:hAnsi="Courier New" w:cs="Courier New" w:hint="default"/>
+      </w:rPr>
+    </w:lvl>
+    <w:lvl w:ilvl="2" w:tplc="04180005" w:tentative="1">
+      <w:start w:val="1"/>
+      <w:numFmt w:val="bullet"/>
+      <w:lvlText w:val=""/>
+      <w:lvlJc w:val="left"/>
+      <w:pPr>
+        <w:ind w:left="2160" w:hanging="360"/>
+      </w:pPr>
+      <w:rPr>
+        <w:rFonts w:ascii="Wingdings" w:hAnsi="Wingdings" w:hint="default"/>
+      </w:rPr>
+    </w:lvl>
+    <w:lvl w:ilvl="3" w:tplc="04180001" w:tentative="1">
+      <w:start w:val="1"/>
+      <w:numFmt w:val="bullet"/>
+      <w:lvlText w:val=""/>
+      <w:lvlJc w:val="left"/>
+      <w:pPr>
+        <w:ind w:left="2880" w:hanging="360"/>
+      </w:pPr>
+      <w:rPr>
+        <w:rFonts w:ascii="Symbol" w:hAnsi="Symbol" w:hint="default"/>
+      </w:rPr>
+    </w:lvl>
+    <w:lvl w:ilvl="4" w:tplc="04180003" w:tentative="1">
+      <w:start w:val="1"/>
+      <w:numFmt w:val="bullet"/>
+      <w:lvlText w:val="o"/>
+      <w:lvlJc w:val="left"/>
+      <w:pPr>
+        <w:ind w:left="3600" w:hanging="360"/>
+      </w:pPr>
+      <w:rPr>
+        <w:rFonts w:ascii="Courier New" w:hAnsi="Courier New" w:cs="Courier New" w:hint="default"/>
+      </w:rPr>
+    </w:lvl>
+    <w:lvl w:ilvl="5" w:tplc="04180005" w:tentative="1">
+      <w:start w:val="1"/>
+      <w:numFmt w:val="bullet"/>
+      <w:lvlText w:val=""/>
+      <w:lvlJc w:val="left"/>
+      <w:pPr>
+        <w:ind w:left="4320" w:hanging="360"/>
+      </w:pPr>
+      <w:rPr>
+        <w:rFonts w:ascii="Wingdings" w:hAnsi="Wingdings" w:hint="default"/>
+      </w:rPr>
+    </w:lvl>
+    <w:lvl w:ilvl="6" w:tplc="04180001" w:tentative="1">
+      <w:start w:val="1"/>
+      <w:numFmt w:val="bullet"/>
+      <w:lvlText w:val=""/>
+      <w:lvlJc w:val="left"/>
+      <w:pPr>
+        <w:ind w:left="5040" w:hanging="360"/>
+      </w:pPr>
+      <w:rPr>
+        <w:rFonts w:ascii="Symbol" w:hAnsi="Symbol" w:hint="default"/>
+      </w:rPr>
+    </w:lvl>
+    <w:lvl w:ilvl="7" w:tplc="04180003" w:tentative="1">
+      <w:start w:val="1"/>
+      <w:numFmt w:val="bullet"/>
+      <w:lvlText w:val="o"/>
+      <w:lvlJc w:val="left"/>
+      <w:pPr>
+        <w:ind w:left="5760" w:hanging="360"/>
+      </w:pPr>
+      <w:rPr>
+        <w:rFonts w:ascii="Courier New" w:hAnsi="Courier New" w:cs="Courier New" w:hint="default"/>
+      </w:rPr>
+    </w:lvl>
+    <w:lvl w:ilvl="8" w:tplc="04180005" w:tentative="1">
+      <w:start w:val="1"/>
+      <w:numFmt w:val="bullet"/>
+      <w:lvlText w:val=""/>
+      <w:lvlJc w:val="left"/>
+      <w:pPr>
+        <w:ind w:left="6480" w:hanging="360"/>
+      </w:pPr>
+      <w:rPr>
+        <w:rFonts w:ascii="Wingdings" w:hAnsi="Wingdings" w:hint="default"/>
+      </w:rPr>
+    </w:lvl>
+  </w:abstractNum>
+  <w:abstractNum w:abstractNumId="14">
     <w:nsid w:val="65A772BC"/>
     <w:multiLevelType w:val="hybridMultilevel"/>
     <w:tmpl w:val="D7F0AF4C"/>
@@ -8619,7 +9430,7 @@
       </w:rPr>
     </w:lvl>
   </w:abstractNum>
-  <w:abstractNum w:abstractNumId="12">
+  <w:abstractNum w:abstractNumId="15">
     <w:nsid w:val="66AD44DB"/>
     <w:multiLevelType w:val="hybridMultilevel"/>
     <w:tmpl w:val="7DB6105C"/>
@@ -8732,7 +9543,7 @@
       </w:rPr>
     </w:lvl>
   </w:abstractNum>
-  <w:abstractNum w:abstractNumId="13">
+  <w:abstractNum w:abstractNumId="16">
     <w:nsid w:val="742344FF"/>
     <w:multiLevelType w:val="multilevel"/>
     <w:tmpl w:val="3F180F46"/>
@@ -8855,7 +9666,7 @@
       </w:rPr>
     </w:lvl>
   </w:abstractNum>
-  <w:abstractNum w:abstractNumId="14">
+  <w:abstractNum w:abstractNumId="17">
     <w:nsid w:val="751A25A2"/>
     <w:multiLevelType w:val="hybridMultilevel"/>
     <w:tmpl w:val="F58E05D6"/>
@@ -8941,7 +9752,7 @@
       </w:pPr>
     </w:lvl>
   </w:abstractNum>
-  <w:abstractNum w:abstractNumId="15">
+  <w:abstractNum w:abstractNumId="18">
     <w:nsid w:val="77EE2C9A"/>
     <w:multiLevelType w:val="hybridMultilevel"/>
     <w:tmpl w:val="832E0166"/>
@@ -9054,7 +9865,7 @@
       </w:rPr>
     </w:lvl>
   </w:abstractNum>
-  <w:abstractNum w:abstractNumId="16">
+  <w:abstractNum w:abstractNumId="19">
     <w:nsid w:val="795918AA"/>
     <w:multiLevelType w:val="hybridMultilevel"/>
     <w:tmpl w:val="DC30E1C0"/>
@@ -9167,7 +9978,7 @@
       </w:rPr>
     </w:lvl>
   </w:abstractNum>
-  <w:abstractNum w:abstractNumId="17">
+  <w:abstractNum w:abstractNumId="20">
     <w:nsid w:val="7FAC435D"/>
     <w:multiLevelType w:val="hybridMultilevel"/>
     <w:tmpl w:val="0D2A5178"/>
@@ -9254,58 +10065,67 @@
     </w:lvl>
   </w:abstractNum>
   <w:num w:numId="1">
+    <w:abstractNumId w:val="8"/>
+  </w:num>
+  <w:num w:numId="2">
+    <w:abstractNumId w:val="3"/>
+  </w:num>
+  <w:num w:numId="3">
+    <w:abstractNumId w:val="19"/>
+  </w:num>
+  <w:num w:numId="4">
+    <w:abstractNumId w:val="16"/>
+  </w:num>
+  <w:num w:numId="5">
+    <w:abstractNumId w:val="2"/>
+  </w:num>
+  <w:num w:numId="6">
+    <w:abstractNumId w:val="4"/>
+  </w:num>
+  <w:num w:numId="7">
+    <w:abstractNumId w:val="5"/>
+  </w:num>
+  <w:num w:numId="8">
+    <w:abstractNumId w:val="20"/>
+  </w:num>
+  <w:num w:numId="9">
+    <w:abstractNumId w:val="15"/>
+  </w:num>
+  <w:num w:numId="10">
+    <w:abstractNumId w:val="1"/>
+  </w:num>
+  <w:num w:numId="11">
+    <w:abstractNumId w:val="17"/>
+  </w:num>
+  <w:num w:numId="12">
+    <w:abstractNumId w:val="11"/>
+  </w:num>
+  <w:num w:numId="13">
+    <w:abstractNumId w:val="6"/>
+  </w:num>
+  <w:num w:numId="14">
+    <w:abstractNumId w:val="10"/>
+  </w:num>
+  <w:num w:numId="15">
+    <w:abstractNumId w:val="14"/>
+  </w:num>
+  <w:num w:numId="16">
     <w:abstractNumId w:val="7"/>
   </w:num>
-  <w:num w:numId="2">
-    <w:abstractNumId w:val="2"/>
+  <w:num w:numId="17">
+    <w:abstractNumId w:val="18"/>
   </w:num>
-  <w:num w:numId="3">
-    <w:abstractNumId w:val="16"/>
+  <w:num w:numId="18">
+    <w:abstractNumId w:val="9"/>
   </w:num>
-  <w:num w:numId="4">
+  <w:num w:numId="19">
+    <w:abstractNumId w:val="12"/>
+  </w:num>
+  <w:num w:numId="20">
     <w:abstractNumId w:val="13"/>
   </w:num>
-  <w:num w:numId="5">
-    <w:abstractNumId w:val="1"/>
-  </w:num>
-  <w:num w:numId="6">
-    <w:abstractNumId w:val="3"/>
-  </w:num>
-  <w:num w:numId="7">
-    <w:abstractNumId w:val="4"/>
-  </w:num>
-  <w:num w:numId="8">
-    <w:abstractNumId w:val="17"/>
-  </w:num>
-  <w:num w:numId="9">
-    <w:abstractNumId w:val="12"/>
-  </w:num>
-  <w:num w:numId="10">
+  <w:num w:numId="21">
     <w:abstractNumId w:val="0"/>
-  </w:num>
-  <w:num w:numId="11">
-    <w:abstractNumId w:val="14"/>
-  </w:num>
-  <w:num w:numId="12">
-    <w:abstractNumId w:val="10"/>
-  </w:num>
-  <w:num w:numId="13">
-    <w:abstractNumId w:val="5"/>
-  </w:num>
-  <w:num w:numId="14">
-    <w:abstractNumId w:val="9"/>
-  </w:num>
-  <w:num w:numId="15">
-    <w:abstractNumId w:val="11"/>
-  </w:num>
-  <w:num w:numId="16">
-    <w:abstractNumId w:val="6"/>
-  </w:num>
-  <w:num w:numId="17">
-    <w:abstractNumId w:val="15"/>
-  </w:num>
-  <w:num w:numId="18">
-    <w:abstractNumId w:val="8"/>
   </w:num>
 </w:numbering>
 </file>
@@ -9946,6 +10766,7 @@
   <w:style w:type="character" w:default="1" w:styleId="DefaultParagraphFont">
     <w:name w:val="Default Paragraph Font"/>
     <w:uiPriority w:val="1"/>
+    <w:semiHidden/>
     <w:unhideWhenUsed/>
   </w:style>
   <w:style w:type="table" w:default="1" w:styleId="TableNormal">
@@ -10168,6 +10989,16 @@
     <w:rPr>
       <w:color w:val="0563C1" w:themeColor="hyperlink"/>
       <w:u w:val="single"/>
+    </w:rPr>
+  </w:style>
+  <w:style w:type="character" w:styleId="PlaceholderText">
+    <w:name w:val="Placeholder Text"/>
+    <w:basedOn w:val="DefaultParagraphFont"/>
+    <w:uiPriority w:val="99"/>
+    <w:semiHidden/>
+    <w:rsid w:val="00123D86"/>
+    <w:rPr>
+      <w:color w:val="808080"/>
     </w:rPr>
   </w:style>
 </w:styles>
@@ -10432,4 +11263,16 @@
     </a:ext>
   </a:extLst>
 </a:theme>
+</file>
+
+<file path=customXml/item1.xml><?xml version="1.0" encoding="utf-8"?>
+<b:Sources xmlns:b="http://schemas.openxmlformats.org/officeDocument/2006/bibliography" xmlns="http://schemas.openxmlformats.org/officeDocument/2006/bibliography" SelectedStyle="\IEEE2006OfficeOnline.xsl" StyleName="IEEE" Version="2006"/>
+</file>
+
+<file path=customXml/itemProps1.xml><?xml version="1.0" encoding="utf-8"?>
+<ds:datastoreItem xmlns:ds="http://schemas.openxmlformats.org/officeDocument/2006/customXml" ds:itemID="{D1892FFE-6DE9-4C01-A699-0AB73441447B}">
+  <ds:schemaRefs>
+    <ds:schemaRef ds:uri="http://schemas.openxmlformats.org/officeDocument/2006/bibliography"/>
+  </ds:schemaRefs>
+</ds:datastoreItem>
 </file>
</xml_diff>

<commit_message>
Capitol 5 - descriere II.
</commit_message>
<xml_diff>
--- a/Capitole/0Documentatie.docx
+++ b/Capitole/0Documentatie.docx
@@ -6469,34 +6469,194 @@
       <w:r>
         <w:t>E</w:t>
       </w:r>
+      <w:r>
+        <w:t>xtragerea stivei de imagini</w:t>
+      </w:r>
+    </w:p>
+    <w:p>
+      <w:pPr>
+        <w:pStyle w:val="ListParagraph"/>
+        <w:ind w:left="1428"/>
+      </w:pPr>
+      <w:r>
+        <w:t>dicom.getImage</w:t>
+      </w:r>
+      <w:r>
+        <w:t>Stack</w:t>
+      </w:r>
+      <w:r>
+        <w:t>()</w:t>
+      </w:r>
+      <w:r>
+        <w:t>;</w:t>
+      </w:r>
+    </w:p>
+    <w:p>
+      <w:r>
+        <w:tab/>
+        <w:t>Al doilea format important de iesire a sistemului sunt rezultatele masurarii calitatii. Acestea se pot scrie fie in fisier text, fie in fisier Excel. Pentru a formata si persista fisierele Excel, am folosit framework-ul JExcel API, care este usor de integrat si ofera metode folositoare pentru salvarea informatiilor in format lizibil si structurat logic. Exemplu de folosire JExcel:</w:t>
+      </w:r>
+    </w:p>
+    <w:p>
+      <w:pPr>
+        <w:pStyle w:val="ListParagraph"/>
+        <w:numPr>
+          <w:ilvl w:val="0"/>
+          <w:numId w:val="21"/>
+        </w:numPr>
+      </w:pPr>
+      <w:r>
+        <w:t>Importarea clasei „</w:t>
+      </w:r>
+      <w:r>
+        <w:t>jxl.Workbook</w:t>
+      </w:r>
+      <w:r>
+        <w:t>”</w:t>
+      </w:r>
+    </w:p>
+    <w:p>
+      <w:pPr>
+        <w:pStyle w:val="ListParagraph"/>
+        <w:numPr>
+          <w:ilvl w:val="0"/>
+          <w:numId w:val="21"/>
+        </w:numPr>
+      </w:pPr>
+      <w:r>
+        <w:t>Creare „caiet” excel</w:t>
+      </w:r>
+    </w:p>
+    <w:p>
+      <w:pPr>
+        <w:pStyle w:val="ListParagraph"/>
+        <w:ind w:left="1428"/>
+      </w:pPr>
+      <w:r>
+        <w:t>WritableWorkbook workbook = Workbook.createWorkbook(new File(this.path + "/" + this.filename + ".xls"));</w:t>
+      </w:r>
+    </w:p>
+    <w:p>
+      <w:pPr>
+        <w:pStyle w:val="ListParagraph"/>
+        <w:numPr>
+          <w:ilvl w:val="0"/>
+          <w:numId w:val="21"/>
+        </w:numPr>
+      </w:pPr>
+      <w:r>
+        <w:t>Creare paginilor in interiorul cartii excel</w:t>
+      </w:r>
+    </w:p>
+    <w:p>
+      <w:pPr>
+        <w:pStyle w:val="ListParagraph"/>
+        <w:ind w:left="1428"/>
+      </w:pPr>
+      <w:r>
+        <w:t>WritableSheet sheet = workbook.createSheet("Results " + sheetIndex, sheetIndex);</w:t>
+      </w:r>
+    </w:p>
+    <w:p>
+      <w:pPr>
+        <w:pStyle w:val="ListParagraph"/>
+        <w:ind w:left="1428"/>
+      </w:pPr>
+      <w:r>
+        <w:t>Aici sheetIndex este un numar intreg, care reprezinta numarul foii din carte</w:t>
+      </w:r>
+      <w:r>
+        <w:t>.</w:t>
+      </w:r>
+    </w:p>
+    <w:p>
+      <w:pPr>
+        <w:pStyle w:val="ListParagraph"/>
+        <w:numPr>
+          <w:ilvl w:val="0"/>
+          <w:numId w:val="21"/>
+        </w:numPr>
+      </w:pPr>
+      <w:r>
+        <w:t>Crearea unui camp nou care contine String</w:t>
+      </w:r>
+    </w:p>
+    <w:p>
+      <w:pPr>
+        <w:pStyle w:val="ListParagraph"/>
+        <w:ind w:left="1428"/>
+      </w:pPr>
+      <w:r>
+        <w:t>Label label = new Label(0, rowIndex, output.getResultImage().getTitle());</w:t>
+      </w:r>
+    </w:p>
+    <w:p>
+      <w:pPr>
+        <w:pStyle w:val="ListParagraph"/>
+        <w:numPr>
+          <w:ilvl w:val="0"/>
+          <w:numId w:val="21"/>
+        </w:numPr>
+      </w:pPr>
+      <w:r>
+        <w:t>Adaugarea campului la foaia creata mai inainte</w:t>
+      </w:r>
+    </w:p>
+    <w:p>
+      <w:pPr>
+        <w:pStyle w:val="ListParagraph"/>
+        <w:ind w:left="1428"/>
+      </w:pPr>
+      <w:r>
+        <w:t>sheet.addCell(label);</w:t>
+      </w:r>
+    </w:p>
+    <w:p>
+      <w:pPr>
+        <w:pStyle w:val="ListParagraph"/>
+        <w:numPr>
+          <w:ilvl w:val="0"/>
+          <w:numId w:val="21"/>
+        </w:numPr>
+      </w:pPr>
+      <w:r>
+        <w:t>Scrierea informatiilor adaugate in caiet</w:t>
+      </w:r>
+    </w:p>
+    <w:p>
+      <w:pPr>
+        <w:pStyle w:val="ListParagraph"/>
+        <w:ind w:left="1428"/>
+      </w:pPr>
+      <w:r>
+        <w:t>workbook.write();</w:t>
+      </w:r>
+    </w:p>
+    <w:p>
+      <w:pPr>
+        <w:pStyle w:val="ListParagraph"/>
+        <w:numPr>
+          <w:ilvl w:val="0"/>
+          <w:numId w:val="21"/>
+        </w:numPr>
+      </w:pPr>
+      <w:r>
+        <w:t>Inchiderea caietului de lucru</w:t>
+      </w:r>
+    </w:p>
+    <w:p>
+      <w:pPr>
+        <w:pStyle w:val="ListParagraph"/>
+        <w:ind w:left="1428"/>
+      </w:pPr>
+      <w:r>
+        <w:t>workbook.close()</w:t>
+      </w:r>
+      <w:r>
+        <w:t>;</w:t>
+      </w:r>
       <w:bookmarkStart w:id="1" w:name="_GoBack"/>
       <w:bookmarkEnd w:id="1"/>
-      <w:r>
-        <w:t>xtragerea stivei de imagini</w:t>
-      </w:r>
-    </w:p>
-    <w:p>
-      <w:pPr>
-        <w:pStyle w:val="ListParagraph"/>
-        <w:ind w:left="1428"/>
-      </w:pPr>
-      <w:r>
-        <w:t>dicom.getImage</w:t>
-      </w:r>
-      <w:r>
-        <w:t>Stack</w:t>
-      </w:r>
-      <w:r>
-        <w:t>()</w:t>
-      </w:r>
-      <w:r>
-        <w:t>;</w:t>
-      </w:r>
-    </w:p>
-    <w:p>
-      <w:r>
-        <w:tab/>
-      </w:r>
     </w:p>
     <w:p>
       <w:pPr>
@@ -7062,7 +7222,10 @@
         <w:endnoteRef/>
       </w:r>
       <w:r>
-        <w:t xml:space="preserve"> A. A. Feiler, A.-M. Ungureanu, „Manual de ragiologie si imagistica medicala”</w:t>
+        <w:t xml:space="preserve"> </w:t>
+      </w:r>
+      <w:r>
+        <w:t>A. A. Feiler, A.-M. Ungureanu, „Manual de ragiologie si imagistica medicala”</w:t>
       </w:r>
     </w:p>
   </w:endnote>
@@ -7226,7 +7389,10 @@
         <w:endnoteRef/>
       </w:r>
       <w:r>
-        <w:t xml:space="preserve"> Velocity Medical, </w:t>
+        <w:t xml:space="preserve"> </w:t>
+      </w:r>
+      <w:r>
+        <w:t xml:space="preserve">Velocity Medical, </w:t>
       </w:r>
       <w:hyperlink r:id="rId5" w:history="1">
         <w:r>
@@ -7456,7 +7622,10 @@
         <w:endnoteRef/>
       </w:r>
       <w:r>
-        <w:t xml:space="preserve"> Apache </w:t>
+        <w:t xml:space="preserve"> </w:t>
+      </w:r>
+      <w:r>
+        <w:t xml:space="preserve">Apache </w:t>
       </w:r>
       <w:r>
         <w:rPr>
@@ -7593,7 +7762,10 @@
         <w:endnoteRef/>
       </w:r>
       <w:r>
-        <w:t xml:space="preserve"> P. Jorgensen, „</w:t>
+        <w:t xml:space="preserve"> </w:t>
+      </w:r>
+      <w:r>
+        <w:t>P. Jorgensen, „</w:t>
       </w:r>
       <w:r>
         <w:t>Image Decomposition using Haar Wavelet</w:t>
@@ -7626,7 +7798,10 @@
         <w:endnoteRef/>
       </w:r>
       <w:r>
-        <w:t xml:space="preserve"> S. Ludwig, „Implementation of a spatio-temporal</w:t>
+        <w:t xml:space="preserve"> </w:t>
+      </w:r>
+      <w:r>
+        <w:t>S. Ludwig, „Implementation of a spatio-temporal</w:t>
       </w:r>
     </w:p>
     <w:p>
@@ -7822,7 +7997,10 @@
         <w:endnoteRef/>
       </w:r>
       <w:r>
-        <w:t xml:space="preserve"> Erosion</w:t>
+        <w:t xml:space="preserve"> </w:t>
+      </w:r>
+      <w:r>
+        <w:t>Erosion</w:t>
       </w:r>
       <w:r>
         <w:t xml:space="preserve"> (morphology)</w:t>
@@ -7897,7 +8075,10 @@
         <w:endnoteRef/>
       </w:r>
       <w:r>
-        <w:t xml:space="preserve"> ImagePlus, ImageJ</w:t>
+        <w:t xml:space="preserve"> </w:t>
+      </w:r>
+      <w:r>
+        <w:t>ImagePlus, ImageJ</w:t>
       </w:r>
       <w:r>
         <w:t xml:space="preserve"> API</w:t>
@@ -7951,7 +8132,7 @@
   <w:abstractNum w:abstractNumId="0">
     <w:nsid w:val="03D41D30"/>
     <w:multiLevelType w:val="hybridMultilevel"/>
-    <w:tmpl w:val="ED987648"/>
+    <w:tmpl w:val="52C84224"/>
     <w:lvl w:ilvl="0" w:tplc="04180001">
       <w:start w:val="1"/>
       <w:numFmt w:val="bullet"/>
@@ -11270,7 +11451,7 @@
 </file>
 
 <file path=customXml/itemProps1.xml><?xml version="1.0" encoding="utf-8"?>
-<ds:datastoreItem xmlns:ds="http://schemas.openxmlformats.org/officeDocument/2006/customXml" ds:itemID="{D1892FFE-6DE9-4C01-A699-0AB73441447B}">
+<ds:datastoreItem xmlns:ds="http://schemas.openxmlformats.org/officeDocument/2006/customXml" ds:itemID="{85F0DEC2-B12C-40D8-AF8C-A7E1DCEA4B72}">
   <ds:schemaRefs>
     <ds:schemaRef ds:uri="http://schemas.openxmlformats.org/officeDocument/2006/bibliography"/>
   </ds:schemaRefs>

</xml_diff>

<commit_message>
Comentate diagramele capitol 5.
</commit_message>
<xml_diff>
--- a/Capitole/0Documentatie.docx
+++ b/Capitole/0Documentatie.docx
@@ -1528,6 +1528,49 @@
         <w:pStyle w:val="Heading3"/>
       </w:pPr>
       <w:r>
+        <w:t>Java Swing</w:t>
+      </w:r>
+    </w:p>
+    <w:p>
+      <w:pPr>
+        <w:ind w:firstLine="708"/>
+      </w:pPr>
+      <w:r>
+        <w:t>Swing este un framework de proiectare a interfetelor grafice de utilizator pentru limbajul Java</w:t>
+      </w:r>
+      <w:r>
+        <w:t>. Din articolul</w:t>
+      </w:r>
+      <w:r>
+        <w:t xml:space="preserve"> </w:t>
+      </w:r>
+      <w:r>
+        <w:t>[</w:t>
+      </w:r>
+      <w:r>
+        <w:rPr>
+          <w:rStyle w:val="EndnoteReference"/>
+        </w:rPr>
+        <w:endnoteReference w:id="11"/>
+      </w:r>
+      <w:r>
+        <w:t>] gasim modurile in care se poate folosi acesta</w:t>
+      </w:r>
+      <w:r>
+        <w:t>.</w:t>
+      </w:r>
+      <w:r>
+        <w:t xml:space="preserve"> Se alege un cadru, „JFrame”, care se poate popula cu diferite elemente vizuale, cum ar fi campuri de date de intrare, butoane, liste, meniuri si poze sau alte animatii. Pe aceste elemente se pot scrie diferite actiuni, care pot interactiona cu logica din spatele aplicatiei. Fiecare element vizual poate intercepta actiunile utilizatorului in mai multe feluri, fie apasarea unei taste, click-ul pe element sau scroll-ul asupra paginii.</w:t>
+      </w:r>
+      <w:r>
+        <w:t xml:space="preserve"> Acestea se proceseaza de catre manipulantii de evenimente (EventHandler-uri), care sesizeaza actiunea ce a avut loc si fac operatiile ce sunt scrise pe actiunea respectiva.</w:t>
+      </w:r>
+    </w:p>
+    <w:p>
+      <w:pPr>
+        <w:pStyle w:val="Heading3"/>
+      </w:pPr>
+      <w:r>
         <w:t>JUnit</w:t>
       </w:r>
     </w:p>
@@ -1540,7 +1583,7 @@
         <w:rPr>
           <w:rStyle w:val="EndnoteReference"/>
         </w:rPr>
-        <w:endnoteReference w:id="11"/>
+        <w:endnoteReference w:id="12"/>
       </w:r>
       <w:r>
         <w:t xml:space="preserve">, este un framework de testare pentru limbajul de programare Java. Este estential in metodele de dezvoltare bazate pe teste (test drive development) </w:t>
@@ -1549,7 +1592,7 @@
         <w:rPr>
           <w:rStyle w:val="EndnoteReference"/>
         </w:rPr>
-        <w:endnoteReference w:id="12"/>
+        <w:endnoteReference w:id="13"/>
       </w:r>
       <w:r>
         <w:t>. Folosind aceasta unealta, se doreste a automatiza testarea aplicatiei cat mai in detaliu, in acest mod garantand comportamenul corect al acesteia.</w:t>
@@ -1572,7 +1615,7 @@
         <w:rPr>
           <w:rStyle w:val="EndnoteReference"/>
         </w:rPr>
-        <w:endnoteReference w:id="13"/>
+        <w:endnoteReference w:id="14"/>
       </w:r>
       <w:r>
         <w:t>, este o unealta pentru administrarea, automatizarea si configurarea procesului de build a unei aplcatii Java. Pe langa astea, poate fi folosit si pentru a defini dependintele unei aplicatii, pe care le poate descarca de pe un server global, si le integreaza in proiect. Unealta se configureaza dintr-un fisier XML numit „pom.xml”, prin care se poate preciza ordinea proceselor de construire a codului aplicatiei, cum vor fi rulate testele, cum va arata rezultatul compilarii si in ce structura de foldere va fi pus.</w:t>
@@ -2061,7 +2104,6 @@
         <w:pStyle w:val="Heading2"/>
       </w:pPr>
       <w:r>
-        <w:lastRenderedPageBreak/>
         <w:t>Date de intrare si iesire</w:t>
       </w:r>
     </w:p>
@@ -2092,7 +2134,7 @@
         <w:rPr>
           <w:rStyle w:val="EndnoteReference"/>
         </w:rPr>
-        <w:endnoteReference w:id="14"/>
+        <w:endnoteReference w:id="15"/>
       </w:r>
       <w:r>
         <w:t xml:space="preserve"> putem citi ca fisierul poate fi despartit intr-un grup de antet (header) si un set de date, care reprezinta de obicei datele de</w:t>
@@ -2121,7 +2163,6 @@
       <w:r>
         <w:t>Un element de date este conținutul unui set de date. Este identificat unic printr-o eticheta, este ordonat crescator dupa aceasta eticheta si poate fi prezent maxim o data intr-un set de date. Sunt doua tipuri de elemente de date: standard si privat. Elementele standard au numarul de grup un numar par, iar elementele private numar impar.</w:t>
       </w:r>
-      <w:bookmarkStart w:id="0" w:name="_GoBack"/>
       <w:r>
         <w:rPr>
           <w:noProof/>
@@ -2201,7 +2242,6 @@
         <w:t xml:space="preserve"> Structura fisierului DICOM</w:t>
       </w:r>
     </w:p>
-    <w:bookmarkEnd w:id="0"/>
     <w:p>
       <w:pPr>
         <w:pStyle w:val="Heading3"/>
@@ -2225,7 +2265,7 @@
         <w:rPr>
           <w:rStyle w:val="EndnoteReference"/>
         </w:rPr>
-        <w:endnoteReference w:id="15"/>
+        <w:endnoteReference w:id="16"/>
       </w:r>
       <w:r>
         <w:t xml:space="preserve"> gasim ca Joint Photographic Experts Group a dezvoltat acest format, care stocheaza informatia in tip bitmapped, si poate avea urmatoarele formate: jpg, jpeg, jfif, jfl. JPEG foloseste propriul algoritm de compresie, prin care se reduce semnificativ dimensiunea fizica a fisierului de imagine, dar se pierde si din calitate. Formatul suporta culori pana in 24 de biti, si poate fi folosit pe orice platforma.</w:t>
@@ -2242,7 +2282,6 @@
         <w:pStyle w:val="Heading3"/>
       </w:pPr>
       <w:r>
-        <w:lastRenderedPageBreak/>
         <w:t>Text</w:t>
       </w:r>
     </w:p>
@@ -2401,7 +2440,6 @@
         <w:pStyle w:val="Heading4"/>
       </w:pPr>
       <w:r>
-        <w:lastRenderedPageBreak/>
         <w:t>Transformata Haar Wavelet</w:t>
       </w:r>
     </w:p>
@@ -2735,7 +2773,7 @@
         <w:rPr>
           <w:rStyle w:val="EndnoteReference"/>
         </w:rPr>
-        <w:endnoteReference w:id="16"/>
+        <w:endnoteReference w:id="17"/>
       </w:r>
       <w:r>
         <w:t>, Haar Wavelet</w:t>
@@ -2759,7 +2797,6 @@
           <w:noProof/>
           <w:lang w:eastAsia="ro-RO"/>
         </w:rPr>
-        <w:lastRenderedPageBreak/>
         <w:drawing>
           <wp:inline distT="0" distB="0" distL="0" distR="0" wp14:anchorId="6DE3D129" wp14:editId="57DBF71F">
             <wp:extent cx="4826442" cy="4864371"/>
@@ -2834,7 +2871,7 @@
         <w:rPr>
           <w:rStyle w:val="EndnoteReference"/>
         </w:rPr>
-        <w:endnoteReference w:id="17"/>
+        <w:endnoteReference w:id="18"/>
       </w:r>
       <w:r>
         <w:t xml:space="preserve"> Lena descompusa cu Haar Wavelet</w:t>
@@ -2914,7 +2951,6 @@
           <w:noProof/>
           <w:lang w:eastAsia="ro-RO"/>
         </w:rPr>
-        <w:lastRenderedPageBreak/>
         <w:drawing>
           <wp:inline distT="0" distB="0" distL="0" distR="0" wp14:anchorId="2CA44963" wp14:editId="35A02EBC">
             <wp:extent cx="6091273" cy="5621572"/>
@@ -2991,7 +3027,7 @@
         <w:rPr>
           <w:rStyle w:val="EndnoteReference"/>
         </w:rPr>
-        <w:endnoteReference w:id="18"/>
+        <w:endnoteReference w:id="19"/>
       </w:r>
       <w:r>
         <w:t xml:space="preserve"> Lena descompusa cu piramida Gaussiana si Laplaciana</w:t>
@@ -3068,7 +3104,6 @@
         </w:numPr>
       </w:pPr>
       <w:r>
-        <w:lastRenderedPageBreak/>
         <w:t>Se fuzioneaza cu adunarea valorii pixelilor cu piramida de pe nivelul respectiv din decompozitie</w:t>
       </w:r>
     </w:p>
@@ -3128,8 +3163,14 @@
       </w:r>
     </w:p>
     <w:p>
-      <w:r>
-        <w:t>*TODO</w:t>
+      <w:pPr>
+        <w:ind w:firstLine="576"/>
+      </w:pPr>
+      <w:r>
+        <w:t xml:space="preserve">Presupunem ca avem o stiva de imagini, care reprezinta acelasi obiect la distanta sau adancime diferita. </w:t>
+      </w:r>
+      <w:r>
+        <w:t>Notam dimensiunile stivei: x, y sunt latimea si lungimea imaginlior individuale, iar z este lungimea stivei, sau numarul de imagini din stiva. In acest stitem, putem trage 3 axe imaginare, x, y si z. Proiectia imaginilor se va face pe axa z. In acest procedeu, se incearca suprapunerea tuturor imaginilor, combinand valorile pixelilor in asa fel, incat sa rezulte o singura imagine ca rezultat cu informatia din toate celelalte imagini. Procedeul se poate face, de exemplu, luand valorile maxime din fiecare pixel dintre toate imaginile.</w:t>
       </w:r>
     </w:p>
     <w:p>
@@ -3155,14 +3196,14 @@
       <w:r>
         <w:t xml:space="preserve">Din cursul </w:t>
       </w:r>
-      <w:bookmarkStart w:id="1" w:name="_Ref390947093"/>
+      <w:bookmarkStart w:id="0" w:name="_Ref390947093"/>
       <w:r>
         <w:rPr>
           <w:rStyle w:val="EndnoteReference"/>
         </w:rPr>
-        <w:endnoteReference w:id="19"/>
-      </w:r>
-      <w:bookmarkEnd w:id="1"/>
+        <w:endnoteReference w:id="20"/>
+      </w:r>
+      <w:bookmarkEnd w:id="0"/>
       <w:r>
         <w:t>, aflam ca dilatarea si eroziunea sunt baza operatiilor morfologice.</w:t>
       </w:r>
@@ -3427,10 +3468,16 @@
         </w:r>
       </w:fldSimple>
       <w:r>
+        <w:t xml:space="preserve"> [</w:t>
+      </w:r>
+      <w:r>
         <w:rPr>
           <w:rStyle w:val="EndnoteReference"/>
         </w:rPr>
-        <w:endnoteReference w:id="20"/>
+        <w:endnoteReference w:id="21"/>
+      </w:r>
+      <w:r>
+        <w:t>]</w:t>
       </w:r>
       <w:r>
         <w:t>, Dilatare</w:t>
@@ -3453,7 +3500,7 @@
           <w:rStyle w:val="EndnoteReference"/>
           <w:rFonts w:eastAsiaTheme="minorEastAsia"/>
         </w:rPr>
-        <w:endnoteReference w:id="21"/>
+        <w:endnoteReference w:id="22"/>
       </w:r>
       <w:r>
         <w:rPr>
@@ -3474,7 +3521,6 @@
             <w:rPr>
               <w:rFonts w:ascii="Cambria Math" w:hAnsi="Cambria Math"/>
             </w:rPr>
-            <w:lastRenderedPageBreak/>
             <m:t>(f⊕b)(x)=</m:t>
           </m:r>
           <m:func>
@@ -3890,10 +3936,16 @@
         <w:t xml:space="preserve"> </w:t>
       </w:r>
       <w:r>
+        <w:t>[</w:t>
+      </w:r>
+      <w:r>
         <w:rPr>
           <w:rStyle w:val="EndnoteReference"/>
         </w:rPr>
-        <w:endnoteReference w:id="22"/>
+        <w:endnoteReference w:id="23"/>
+      </w:r>
+      <w:r>
+        <w:t xml:space="preserve">], </w:t>
       </w:r>
       <w:r>
         <w:t>Eroziune</w:t>
@@ -3905,10 +3957,16 @@
         <w:t xml:space="preserve">Conform articolului </w:t>
       </w:r>
       <w:r>
+        <w:t>[</w:t>
+      </w:r>
+      <w:r>
         <w:rPr>
           <w:rStyle w:val="EndnoteReference"/>
         </w:rPr>
-        <w:endnoteReference w:id="23"/>
+        <w:endnoteReference w:id="24"/>
+      </w:r>
+      <w:r>
+        <w:t>]</w:t>
       </w:r>
       <w:r>
         <w:t>, eroziunea imaginilor grayscale se poate scrie sub forma:</w:t>
@@ -4062,7 +4120,7 @@
         <w:rPr>
           <w:rStyle w:val="EndnoteReference"/>
         </w:rPr>
-        <w:endnoteReference w:id="24"/>
+        <w:endnoteReference w:id="25"/>
       </w:r>
       <w:r>
         <w:t>, putem formula definitia procesului de netezire a imaginilor: este crearea unei aproximari in scopul de a captura sabloanele si modelele importante de date, in acelasi timp eliminand zgomotul sau alte sctructuri de dimensiuni mici, cu continut irelevant sau eronat. Se transforma semnalul de intrare intr-unul mai neted la iesire, reducand dimensiunea punctelor de zgomot, si maring dimensiunea punctelor care sunt de valori cele mai mici intre punctele adiacente.</w:t>
@@ -4070,7 +4128,6 @@
     </w:p>
     <w:p>
       <w:r>
-        <w:lastRenderedPageBreak/>
         <w:tab/>
         <w:t>Netezirea se poate face, de exemplu, cu un filtru Gaussian, care ofera si un efect de blur pe imagine.</w:t>
       </w:r>
@@ -4262,8 +4319,10 @@
         <w:ind w:firstLine="708"/>
       </w:pPr>
       <w:r>
-        <w:lastRenderedPageBreak/>
-        <w:t xml:space="preserve">De exemplu operatiunea de eroziune urmata de dilatare se numeste deschidere, si se foloseste pentru netezire de contururi, umplere goluri mici in obiecte si spargerea legaturilor slabe intre obiecte </w:t>
+        <w:t>De exemplu operatiunea de eroziune urmata de dilatare se numeste deschidere, si se foloseste pentru netezire de contururi, umplere goluri mici in obiecte si spargerea legaturilor slabe intre obiecte</w:t>
+      </w:r>
+      <w:r>
+        <w:t>, cum scrie si in [</w:t>
       </w:r>
       <w:r>
         <w:rPr>
@@ -4272,39 +4331,30 @@
         <w:fldChar w:fldCharType="begin"/>
       </w:r>
       <w:r>
+        <w:instrText xml:space="preserve"> NOTEREF _Ref390947093 \h </w:instrText>
+      </w:r>
+      <w:r>
         <w:rPr>
           <w:vertAlign w:val="superscript"/>
         </w:rPr>
-        <w:instrText xml:space="preserve"> NOTEREF _Ref390947093 \h </w:instrText>
       </w:r>
       <w:r>
         <w:rPr>
           <w:vertAlign w:val="superscript"/>
         </w:rPr>
-        <w:instrText xml:space="preserve"> \* MERGEFORMAT </w:instrText>
+        <w:fldChar w:fldCharType="separate"/>
+      </w:r>
+      <w:r>
+        <w:t>20</w:t>
       </w:r>
       <w:r>
         <w:rPr>
           <w:vertAlign w:val="superscript"/>
         </w:rPr>
-      </w:r>
-      <w:r>
-        <w:rPr>
-          <w:vertAlign w:val="superscript"/>
-        </w:rPr>
-        <w:fldChar w:fldCharType="separate"/>
-      </w:r>
-      <w:r>
-        <w:rPr>
-          <w:vertAlign w:val="superscript"/>
-        </w:rPr>
-        <w:t>iii</w:t>
-      </w:r>
-      <w:r>
-        <w:rPr>
-          <w:vertAlign w:val="superscript"/>
-        </w:rPr>
         <w:fldChar w:fldCharType="end"/>
+      </w:r>
+      <w:r>
+        <w:t>]</w:t>
       </w:r>
       <w:r>
         <w:t>.</w:t>
@@ -4319,7 +4369,13 @@
     <w:p>
       <w:r>
         <w:tab/>
-        <w:t>Pentru varietate si a ajunge la mai multe rezultate posibile, se pot folosi operatiuni e dilatare urmate de netezire.</w:t>
+        <w:t xml:space="preserve">Pentru varietate si a ajunge la mai multe rezultate posibile, se pot folosi operatiuni </w:t>
+      </w:r>
+      <w:r>
+        <w:t>de</w:t>
+      </w:r>
+      <w:r>
+        <w:t xml:space="preserve"> dilatare urmate de netezire.</w:t>
       </w:r>
     </w:p>
     <w:p>
@@ -4749,7 +4805,6 @@
         </w:numPr>
       </w:pPr>
       <w:r>
-        <w:lastRenderedPageBreak/>
         <w:t>Se incarc metodele de fuziune pe care le dorim sa analizam</w:t>
       </w:r>
     </w:p>
@@ -4861,7 +4916,6 @@
         <w:pStyle w:val="Heading1"/>
       </w:pPr>
       <w:r>
-        <w:lastRenderedPageBreak/>
         <w:t>Proiectare de Detaliu si Implementare</w:t>
       </w:r>
     </w:p>
@@ -5102,7 +5156,6 @@
           <w:noProof/>
           <w:lang w:eastAsia="ro-RO"/>
         </w:rPr>
-        <w:lastRenderedPageBreak/>
         <w:drawing>
           <wp:inline distT="0" distB="0" distL="0" distR="0" wp14:anchorId="4CBD2C9F" wp14:editId="1065B66B">
             <wp:extent cx="5731510" cy="1294130"/>
@@ -5283,7 +5336,6 @@
           <w:noProof/>
           <w:lang w:eastAsia="ro-RO"/>
         </w:rPr>
-        <w:lastRenderedPageBreak/>
         <w:drawing>
           <wp:inline distT="0" distB="0" distL="0" distR="0" wp14:anchorId="1BF20C5A" wp14:editId="2FD08B02">
             <wp:extent cx="1457528" cy="1552792"/>
@@ -6481,7 +6533,7 @@
         <w:rPr>
           <w:rStyle w:val="EndnoteReference"/>
         </w:rPr>
-        <w:endnoteReference w:id="25"/>
+        <w:endnoteReference w:id="26"/>
       </w:r>
       <w:r>
         <w:t>]: contine un procesor de imagine de tip ImageProcessor, sau o stiva de imagini 3D, 4D sau 5D, de tip ImageStack.</w:t>
@@ -6542,6 +6594,216 @@
       </w:r>
     </w:p>
     <w:p>
+      <w:r>
+        <w:t>Exemplu de implementare a metodei „fuse” in clasa „HaarWaveletFusion”:</w:t>
+      </w:r>
+    </w:p>
+    <w:p>
+      <w:r>
+        <w:t>public ImagePlus fuse(ImagePlus image1, ImagePlus image2) {</w:t>
+      </w:r>
+    </w:p>
+    <w:p>
+      <w:pPr>
+        <w:ind w:firstLine="708"/>
+      </w:pPr>
+      <w:r>
+        <w:t>ImagePlus haarImage1 = image1.duplicate();</w:t>
+      </w:r>
+    </w:p>
+    <w:p>
+      <w:pPr>
+        <w:ind w:firstLine="708"/>
+      </w:pPr>
+      <w:r>
+        <w:t>haarDwt.haar2D(haarImage1);</w:t>
+      </w:r>
+    </w:p>
+    <w:p>
+      <w:pPr>
+        <w:ind w:firstLine="708"/>
+      </w:pPr>
+      <w:r>
+        <w:t>ImagePlus haarImage2 = image2.duplicate();</w:t>
+      </w:r>
+    </w:p>
+    <w:p>
+      <w:pPr>
+        <w:ind w:firstLine="708"/>
+      </w:pPr>
+      <w:r>
+        <w:t>haarDwt.haar2D(haarImage2);</w:t>
+      </w:r>
+    </w:p>
+    <w:p>
+      <w:pPr>
+        <w:ind w:firstLine="708"/>
+      </w:pPr>
+      <w:r>
+        <w:t>// Fusion method used to fuse the two haar images</w:t>
+      </w:r>
+    </w:p>
+    <w:p>
+      <w:pPr>
+        <w:ind w:firstLine="708"/>
+      </w:pPr>
+      <w:r>
+        <w:t>ImagePlus result = simpleFusion.fuse(haarImage1, haarImage2);</w:t>
+      </w:r>
+    </w:p>
+    <w:p>
+      <w:pPr>
+        <w:ind w:firstLine="708"/>
+      </w:pPr>
+      <w:r>
+        <w:t>haarDwt.inverseHaar2D(result);</w:t>
+      </w:r>
+    </w:p>
+    <w:p>
+      <w:pPr>
+        <w:ind w:left="708"/>
+      </w:pPr>
+      <w:r>
+        <w:t>result.setTitle("Haar_" + HaarDWT.getLevel() + " " + image1.getShortTitle() + " + " + image2.getShortTitle());</w:t>
+      </w:r>
+    </w:p>
+    <w:p>
+      <w:pPr>
+        <w:ind w:firstLine="708"/>
+      </w:pPr>
+      <w:r>
+        <w:t>return result;</w:t>
+      </w:r>
+    </w:p>
+    <w:p>
+      <w:r>
+        <w:t>}</w:t>
+      </w:r>
+    </w:p>
+    <w:p>
+      <w:pPr>
+        <w:pStyle w:val="ListParagraph"/>
+        <w:numPr>
+          <w:ilvl w:val="0"/>
+          <w:numId w:val="29"/>
+        </w:numPr>
+      </w:pPr>
+      <w:r>
+        <w:t>Se duplica imaginile de intrare, ca sa nu se faca modificari direct pe ele</w:t>
+      </w:r>
+    </w:p>
+    <w:p>
+      <w:pPr>
+        <w:pStyle w:val="ListParagraph"/>
+        <w:numPr>
+          <w:ilvl w:val="0"/>
+          <w:numId w:val="29"/>
+        </w:numPr>
+      </w:pPr>
+      <w:r>
+        <w:t>„haarDwt” este algoritmul Haar de tipul „HaarDWT”</w:t>
+      </w:r>
+    </w:p>
+    <w:p>
+      <w:pPr>
+        <w:pStyle w:val="ListParagraph"/>
+        <w:numPr>
+          <w:ilvl w:val="0"/>
+          <w:numId w:val="29"/>
+        </w:numPr>
+      </w:pPr>
+      <w:r>
+        <w:t>Se calculeaza transformatele Haar pentru fiecare imagine</w:t>
+      </w:r>
+    </w:p>
+    <w:p>
+      <w:pPr>
+        <w:pStyle w:val="ListParagraph"/>
+        <w:numPr>
+          <w:ilvl w:val="0"/>
+          <w:numId w:val="29"/>
+        </w:numPr>
+      </w:pPr>
+      <w:r>
+        <w:t>Se face fuziunea intre transformatele Haar cu o metoda simpla (aritmetica)</w:t>
+      </w:r>
+    </w:p>
+    <w:p>
+      <w:pPr>
+        <w:pStyle w:val="ListParagraph"/>
+        <w:numPr>
+          <w:ilvl w:val="0"/>
+          <w:numId w:val="29"/>
+        </w:numPr>
+      </w:pPr>
+      <w:r>
+        <w:t>Se aplica transformata inversa pe rezultatul fuziunii</w:t>
+      </w:r>
+    </w:p>
+    <w:p>
+      <w:pPr>
+        <w:pStyle w:val="ListParagraph"/>
+        <w:numPr>
+          <w:ilvl w:val="0"/>
+          <w:numId w:val="29"/>
+        </w:numPr>
+      </w:pPr>
+      <w:r>
+        <w:t>Se redenumeste imaginea rezultat si se returneaza</w:t>
+      </w:r>
+    </w:p>
+    <w:p>
+      <w:pPr>
+        <w:ind w:firstLine="360"/>
+      </w:pPr>
+      <w:r>
+        <w:t>Analog functioneaza si metoda piramidei Laplaciene, insa acolo se face fuziunea pe toate elementele piramidelor separat, rezultatul fiind o noua piramida. Pe aceasta se</w:t>
+      </w:r>
+      <w:r>
+        <w:t xml:space="preserve"> va aplica transformata inversa:</w:t>
+      </w:r>
+    </w:p>
+    <w:p>
+      <w:pPr>
+        <w:ind w:firstLine="360"/>
+      </w:pPr>
+      <w:r>
+        <w:t>for (int i = 0; i &lt; pyramid1.size(); i++) {</w:t>
+      </w:r>
+    </w:p>
+    <w:p>
+      <w:pPr>
+        <w:ind w:firstLine="708"/>
+      </w:pPr>
+      <w:r>
+        <w:t>result.add(simpleFusion.fuse(pyramid1.get(i), pyramid2.get(i)));</w:t>
+      </w:r>
+    </w:p>
+    <w:p>
+      <w:pPr>
+        <w:ind w:firstLine="360"/>
+      </w:pPr>
+      <w:r>
+        <w:t>}</w:t>
+      </w:r>
+    </w:p>
+    <w:p>
+      <w:pPr>
+        <w:ind w:firstLine="360"/>
+      </w:pPr>
+      <w:r>
+        <w:t>Iar imaginea rezultat se extrage cu:</w:t>
+      </w:r>
+    </w:p>
+    <w:p>
+      <w:pPr>
+        <w:ind w:firstLine="360"/>
+      </w:pPr>
+      <w:r>
+        <w:t>ImagePlus resultImage = pyramidCalculator.reconstrLaplacianPyramid();</w:t>
+      </w:r>
+    </w:p>
+    <w:p>
       <w:pPr>
         <w:pStyle w:val="Heading3"/>
       </w:pPr>
@@ -6567,6 +6829,7 @@
           <w:noProof/>
           <w:lang w:eastAsia="ro-RO"/>
         </w:rPr>
+        <w:lastRenderedPageBreak/>
         <w:drawing>
           <wp:inline distT="0" distB="0" distL="0" distR="0" wp14:anchorId="247E5C78" wp14:editId="1EAE3586">
             <wp:extent cx="5921859" cy="3319154"/>
@@ -7015,83 +7278,83 @@
         <w:rPr>
           <w:rFonts w:eastAsiaTheme="minorEastAsia"/>
         </w:rPr>
+        <w:t>Un exemplu de cod sursa sugereaza functionarea acestei clase:</w:t>
+      </w:r>
+    </w:p>
+    <w:p>
+      <w:pPr>
+        <w:rPr>
+          <w:rFonts w:eastAsiaTheme="minorEastAsia"/>
+        </w:rPr>
+      </w:pPr>
+      <w:r>
+        <w:rPr>
+          <w:rFonts w:eastAsiaTheme="minorEastAsia"/>
+        </w:rPr>
+        <w:t>Z</w:t>
+      </w:r>
+      <w:r>
+        <w:rPr>
+          <w:rFonts w:eastAsiaTheme="minorEastAsia"/>
+        </w:rPr>
+        <w:t>Projector pro</w:t>
+      </w:r>
+      <w:r>
+        <w:rPr>
+          <w:rFonts w:eastAsiaTheme="minorEastAsia"/>
+        </w:rPr>
+        <w:t>jector = new ZProjector(image);</w:t>
+      </w:r>
+    </w:p>
+    <w:p>
+      <w:pPr>
+        <w:rPr>
+          <w:rFonts w:eastAsiaTheme="minorEastAsia"/>
+        </w:rPr>
+      </w:pPr>
+      <w:r>
+        <w:rPr>
+          <w:rFonts w:eastAsiaTheme="minorEastAsia"/>
+        </w:rPr>
+        <w:t>p</w:t>
+      </w:r>
+      <w:r>
+        <w:rPr>
+          <w:rFonts w:eastAsiaTheme="minorEastAsia"/>
+        </w:rPr>
+        <w:t>rojector.se</w:t>
+      </w:r>
+      <w:r>
+        <w:rPr>
+          <w:rFonts w:eastAsiaTheme="minorEastAsia"/>
+        </w:rPr>
+        <w:t>tMethod(ZProjector.MAX_METHOD);</w:t>
+      </w:r>
+    </w:p>
+    <w:p>
+      <w:pPr>
+        <w:rPr>
+          <w:rFonts w:eastAsiaTheme="minorEastAsia"/>
+        </w:rPr>
+      </w:pPr>
+      <w:r>
+        <w:rPr>
+          <w:rFonts w:eastAsiaTheme="minorEastAsia"/>
+        </w:rPr>
+        <w:t>projector.doProjection();</w:t>
+      </w:r>
+    </w:p>
+    <w:p>
+      <w:pPr>
+        <w:rPr>
+          <w:rFonts w:eastAsiaTheme="minorEastAsia"/>
+        </w:rPr>
+      </w:pPr>
+      <w:r>
+        <w:rPr>
+          <w:rFonts w:eastAsiaTheme="minorEastAsia"/>
+        </w:rPr>
         <w:lastRenderedPageBreak/>
-        <w:t>Un exemplu de cod sursa sugereaza functionarea acestei clase:</w:t>
-      </w:r>
-    </w:p>
-    <w:p>
-      <w:pPr>
-        <w:rPr>
-          <w:rFonts w:eastAsiaTheme="minorEastAsia"/>
-        </w:rPr>
-      </w:pPr>
-      <w:r>
-        <w:rPr>
-          <w:rFonts w:eastAsiaTheme="minorEastAsia"/>
-        </w:rPr>
-        <w:t>Z</w:t>
-      </w:r>
-      <w:r>
-        <w:rPr>
-          <w:rFonts w:eastAsiaTheme="minorEastAsia"/>
-        </w:rPr>
-        <w:t>Projector pro</w:t>
-      </w:r>
-      <w:r>
-        <w:rPr>
-          <w:rFonts w:eastAsiaTheme="minorEastAsia"/>
-        </w:rPr>
-        <w:t>jector = new ZProjector(image);</w:t>
-      </w:r>
-    </w:p>
-    <w:p>
-      <w:pPr>
-        <w:rPr>
-          <w:rFonts w:eastAsiaTheme="minorEastAsia"/>
-        </w:rPr>
-      </w:pPr>
-      <w:r>
-        <w:rPr>
-          <w:rFonts w:eastAsiaTheme="minorEastAsia"/>
-        </w:rPr>
-        <w:t>p</w:t>
-      </w:r>
-      <w:r>
-        <w:rPr>
-          <w:rFonts w:eastAsiaTheme="minorEastAsia"/>
-        </w:rPr>
-        <w:t>rojector.se</w:t>
-      </w:r>
-      <w:r>
-        <w:rPr>
-          <w:rFonts w:eastAsiaTheme="minorEastAsia"/>
-        </w:rPr>
-        <w:t>tMethod(ZProjector.MAX_METHOD);</w:t>
-      </w:r>
-    </w:p>
-    <w:p>
-      <w:pPr>
-        <w:rPr>
-          <w:rFonts w:eastAsiaTheme="minorEastAsia"/>
-        </w:rPr>
-      </w:pPr>
-      <w:r>
-        <w:rPr>
-          <w:rFonts w:eastAsiaTheme="minorEastAsia"/>
-        </w:rPr>
-        <w:t>projector.doProjection();</w:t>
-      </w:r>
-    </w:p>
-    <w:p>
-      <w:pPr>
-        <w:rPr>
-          <w:rFonts w:eastAsiaTheme="minorEastAsia"/>
-        </w:rPr>
-      </w:pPr>
-      <w:r>
-        <w:rPr>
-          <w:rFonts w:eastAsiaTheme="minorEastAsia"/>
-        </w:rPr>
         <w:tab/>
         <w:t>Clasa PostProcessor incapsuleaza logica de postprocesare a imaginilor. Pentru aceasta operatiune vom folosi PostProcessor-ul din imaginea de intrare de tip ImagePlus. Exemplu de postprocesarea aplicand dilatarea:</w:t>
       </w:r>
@@ -8418,14 +8681,524 @@
     </w:p>
     <w:p>
       <w:pPr>
+        <w:pStyle w:val="Heading2"/>
+      </w:pPr>
+      <w:r>
+        <w:t>Vedere in ansamblu al sistemului</w:t>
+      </w:r>
+      <w:r>
+        <w:t xml:space="preserve"> si operatiile importante</w:t>
+      </w:r>
+    </w:p>
+    <w:p>
+      <w:pPr>
+        <w:ind w:firstLine="576"/>
+      </w:pPr>
+      <w:r>
+        <w:t>Mai jos este prezentata diagrama de clase generala pentru intreaga aplicatie. Se pot observa legaturile intre clase si interactiunea partii de interfata grafica cu logica aplicatiei.</w:t>
+      </w:r>
+    </w:p>
+    <w:p>
+      <w:pPr>
+        <w:keepNext/>
+        <w:jc w:val="center"/>
+      </w:pPr>
+      <w:r>
+        <w:rPr>
+          <w:noProof/>
+          <w:lang w:eastAsia="ro-RO"/>
+        </w:rPr>
+        <w:lastRenderedPageBreak/>
+        <w:drawing>
+          <wp:inline distT="0" distB="0" distL="0" distR="0" wp14:anchorId="4AECBBE4" wp14:editId="76F0EE92">
+            <wp:extent cx="6152083" cy="8090400"/>
+            <wp:effectExtent l="0" t="0" r="1270" b="6350"/>
+            <wp:docPr id="6" name="Picture 6"/>
+            <wp:cNvGraphicFramePr>
+              <a:graphicFrameLocks xmlns:a="http://schemas.openxmlformats.org/drawingml/2006/main" noChangeAspect="1"/>
+            </wp:cNvGraphicFramePr>
+            <a:graphic xmlns:a="http://schemas.openxmlformats.org/drawingml/2006/main">
+              <a:graphicData uri="http://schemas.openxmlformats.org/drawingml/2006/picture">
+                <pic:pic xmlns:pic="http://schemas.openxmlformats.org/drawingml/2006/picture">
+                  <pic:nvPicPr>
+                    <pic:cNvPr id="6" name="class_overview.png"/>
+                    <pic:cNvPicPr/>
+                  </pic:nvPicPr>
+                  <pic:blipFill>
+                    <a:blip r:embed="rId40">
+                      <a:extLst>
+                        <a:ext uri="{28A0092B-C50C-407E-A947-70E740481C1C}">
+                          <a14:useLocalDpi xmlns:a14="http://schemas.microsoft.com/office/drawing/2010/main" val="0"/>
+                        </a:ext>
+                      </a:extLst>
+                    </a:blip>
+                    <a:stretch>
+                      <a:fillRect/>
+                    </a:stretch>
+                  </pic:blipFill>
+                  <pic:spPr>
+                    <a:xfrm>
+                      <a:off x="0" y="0"/>
+                      <a:ext cx="6164142" cy="8106258"/>
+                    </a:xfrm>
+                    <a:prstGeom prst="rect">
+                      <a:avLst/>
+                    </a:prstGeom>
+                  </pic:spPr>
+                </pic:pic>
+              </a:graphicData>
+            </a:graphic>
+          </wp:inline>
+        </w:drawing>
+      </w:r>
+    </w:p>
+    <w:p>
+      <w:pPr>
         <w:pStyle w:val="Caption"/>
         <w:jc w:val="center"/>
       </w:pPr>
+      <w:r>
+        <w:t xml:space="preserve">Figură </w:t>
+      </w:r>
+      <w:fldSimple w:instr=" STYLEREF 1 \s ">
+        <w:r>
+          <w:rPr>
+            <w:noProof/>
+          </w:rPr>
+          <w:t>5</w:t>
+        </w:r>
+      </w:fldSimple>
+      <w:r>
+        <w:t>.</w:t>
+      </w:r>
+      <w:fldSimple w:instr=" SEQ Figură \* ARABIC \s 1 ">
+        <w:r>
+          <w:rPr>
+            <w:noProof/>
+          </w:rPr>
+          <w:t>13</w:t>
+        </w:r>
+      </w:fldSimple>
+      <w:r>
+        <w:t xml:space="preserve"> Vedere in ansamblu al aplicatiei</w:t>
+      </w:r>
+    </w:p>
+    <w:p>
+      <w:r>
+        <w:lastRenderedPageBreak/>
+        <w:tab/>
+        <w:t>Mai jos este prezentata diagram de secventa pentru deschiderea fisierelor DICOM. Pasii principali sunt:</w:t>
+      </w:r>
+    </w:p>
+    <w:p>
+      <w:pPr>
+        <w:pStyle w:val="ListParagraph"/>
+        <w:numPr>
+          <w:ilvl w:val="0"/>
+          <w:numId w:val="30"/>
+        </w:numPr>
+      </w:pPr>
+      <w:r>
+        <w:t>MainController primeste comanda de la interfata grafica sa citeasca un fisier</w:t>
+      </w:r>
+    </w:p>
+    <w:p>
+      <w:pPr>
+        <w:pStyle w:val="ListParagraph"/>
+        <w:numPr>
+          <w:ilvl w:val="0"/>
+          <w:numId w:val="30"/>
+        </w:numPr>
+      </w:pPr>
+      <w:r>
+        <w:t>Apeleaza metoda din dicomIO, cu care sa deschida fisierul</w:t>
+      </w:r>
+    </w:p>
+    <w:p>
+      <w:pPr>
+        <w:pStyle w:val="ListParagraph"/>
+        <w:numPr>
+          <w:ilvl w:val="0"/>
+          <w:numId w:val="30"/>
+        </w:numPr>
+      </w:pPr>
+      <w:r>
+        <w:t>Dupa numarul transmis ca parametru, va stie care imagine a fost citita</w:t>
+      </w:r>
+    </w:p>
+    <w:p>
+      <w:pPr>
+        <w:keepNext/>
+        <w:jc w:val="center"/>
+      </w:pPr>
+      <w:r>
+        <w:rPr>
+          <w:noProof/>
+          <w:lang w:eastAsia="ro-RO"/>
+        </w:rPr>
+        <w:drawing>
+          <wp:inline distT="0" distB="0" distL="0" distR="0" wp14:anchorId="20FF399A" wp14:editId="7A519D9C">
+            <wp:extent cx="5731510" cy="7031990"/>
+            <wp:effectExtent l="0" t="0" r="2540" b="0"/>
+            <wp:docPr id="25" name="Picture 25"/>
+            <wp:cNvGraphicFramePr>
+              <a:graphicFrameLocks xmlns:a="http://schemas.openxmlformats.org/drawingml/2006/main" noChangeAspect="1"/>
+            </wp:cNvGraphicFramePr>
+            <a:graphic xmlns:a="http://schemas.openxmlformats.org/drawingml/2006/main">
+              <a:graphicData uri="http://schemas.openxmlformats.org/drawingml/2006/picture">
+                <pic:pic xmlns:pic="http://schemas.openxmlformats.org/drawingml/2006/picture">
+                  <pic:nvPicPr>
+                    <pic:cNvPr id="25" name="load_sequence.png"/>
+                    <pic:cNvPicPr/>
+                  </pic:nvPicPr>
+                  <pic:blipFill>
+                    <a:blip r:embed="rId41">
+                      <a:extLst>
+                        <a:ext uri="{28A0092B-C50C-407E-A947-70E740481C1C}">
+                          <a14:useLocalDpi xmlns:a14="http://schemas.microsoft.com/office/drawing/2010/main" val="0"/>
+                        </a:ext>
+                      </a:extLst>
+                    </a:blip>
+                    <a:stretch>
+                      <a:fillRect/>
+                    </a:stretch>
+                  </pic:blipFill>
+                  <pic:spPr>
+                    <a:xfrm>
+                      <a:off x="0" y="0"/>
+                      <a:ext cx="5731510" cy="7031990"/>
+                    </a:xfrm>
+                    <a:prstGeom prst="rect">
+                      <a:avLst/>
+                    </a:prstGeom>
+                  </pic:spPr>
+                </pic:pic>
+              </a:graphicData>
+            </a:graphic>
+          </wp:inline>
+        </w:drawing>
+      </w:r>
     </w:p>
     <w:p>
       <w:pPr>
         <w:pStyle w:val="Caption"/>
         <w:jc w:val="center"/>
+      </w:pPr>
+      <w:r>
+        <w:t xml:space="preserve">Figură </w:t>
+      </w:r>
+      <w:fldSimple w:instr=" STYLEREF 1 \s ">
+        <w:r>
+          <w:rPr>
+            <w:noProof/>
+          </w:rPr>
+          <w:t>5</w:t>
+        </w:r>
+      </w:fldSimple>
+      <w:r>
+        <w:t>.</w:t>
+      </w:r>
+      <w:fldSimple w:instr=" SEQ Figură \* ARABIC \s 1 ">
+        <w:r>
+          <w:rPr>
+            <w:noProof/>
+          </w:rPr>
+          <w:t>14</w:t>
+        </w:r>
+      </w:fldSimple>
+      <w:r>
+        <w:t xml:space="preserve"> Diagrama de secventa a operatiei de deschidere fiserelor DICOM</w:t>
+      </w:r>
+    </w:p>
+    <w:p>
+      <w:r>
+        <w:lastRenderedPageBreak/>
+        <w:tab/>
+        <w:t>Pasii principali a procesului de fuziune:</w:t>
+      </w:r>
+    </w:p>
+    <w:p>
+      <w:pPr>
+        <w:pStyle w:val="ListParagraph"/>
+        <w:numPr>
+          <w:ilvl w:val="0"/>
+          <w:numId w:val="31"/>
+        </w:numPr>
+      </w:pPr>
+      <w:r>
+        <w:t>MainController primeste comanda de la interfata grafica</w:t>
+      </w:r>
+    </w:p>
+    <w:p>
+      <w:pPr>
+        <w:pStyle w:val="ListParagraph"/>
+        <w:numPr>
+          <w:ilvl w:val="0"/>
+          <w:numId w:val="31"/>
+        </w:numPr>
+      </w:pPr>
+      <w:r>
+        <w:t>Apeleaza metoda de fuziune din fusionFacade</w:t>
+      </w:r>
+    </w:p>
+    <w:p>
+      <w:pPr>
+        <w:pStyle w:val="ListParagraph"/>
+        <w:numPr>
+          <w:ilvl w:val="0"/>
+          <w:numId w:val="31"/>
+        </w:numPr>
+      </w:pPr>
+      <w:r>
+        <w:t>Acesta incapsuleaza logica de fuziune</w:t>
+      </w:r>
+    </w:p>
+    <w:p>
+      <w:pPr>
+        <w:pStyle w:val="ListParagraph"/>
+        <w:numPr>
+          <w:ilvl w:val="0"/>
+          <w:numId w:val="31"/>
+        </w:numPr>
+      </w:pPr>
+      <w:r>
+        <w:t>Va returna o imagine ImagePlus ca rezultat</w:t>
+      </w:r>
+    </w:p>
+    <w:p>
+      <w:pPr>
+        <w:keepNext/>
+        <w:jc w:val="center"/>
+      </w:pPr>
+      <w:r>
+        <w:rPr>
+          <w:noProof/>
+          <w:lang w:eastAsia="ro-RO"/>
+        </w:rPr>
+        <w:drawing>
+          <wp:inline distT="0" distB="0" distL="0" distR="0" wp14:anchorId="50A34E14" wp14:editId="23F73D58">
+            <wp:extent cx="6106646" cy="2494483"/>
+            <wp:effectExtent l="0" t="0" r="8890" b="1270"/>
+            <wp:docPr id="20" name="Picture 20"/>
+            <wp:cNvGraphicFramePr>
+              <a:graphicFrameLocks xmlns:a="http://schemas.openxmlformats.org/drawingml/2006/main" noChangeAspect="1"/>
+            </wp:cNvGraphicFramePr>
+            <a:graphic xmlns:a="http://schemas.openxmlformats.org/drawingml/2006/main">
+              <a:graphicData uri="http://schemas.openxmlformats.org/drawingml/2006/picture">
+                <pic:pic xmlns:pic="http://schemas.openxmlformats.org/drawingml/2006/picture">
+                  <pic:nvPicPr>
+                    <pic:cNvPr id="20" name="fuse_sequence.PNG"/>
+                    <pic:cNvPicPr/>
+                  </pic:nvPicPr>
+                  <pic:blipFill>
+                    <a:blip r:embed="rId42">
+                      <a:extLst>
+                        <a:ext uri="{28A0092B-C50C-407E-A947-70E740481C1C}">
+                          <a14:useLocalDpi xmlns:a14="http://schemas.microsoft.com/office/drawing/2010/main" val="0"/>
+                        </a:ext>
+                      </a:extLst>
+                    </a:blip>
+                    <a:stretch>
+                      <a:fillRect/>
+                    </a:stretch>
+                  </pic:blipFill>
+                  <pic:spPr>
+                    <a:xfrm>
+                      <a:off x="0" y="0"/>
+                      <a:ext cx="6119448" cy="2499712"/>
+                    </a:xfrm>
+                    <a:prstGeom prst="rect">
+                      <a:avLst/>
+                    </a:prstGeom>
+                  </pic:spPr>
+                </pic:pic>
+              </a:graphicData>
+            </a:graphic>
+          </wp:inline>
+        </w:drawing>
+      </w:r>
+    </w:p>
+    <w:p>
+      <w:pPr>
+        <w:pStyle w:val="Caption"/>
+        <w:jc w:val="center"/>
+      </w:pPr>
+      <w:r>
+        <w:t xml:space="preserve">Figură </w:t>
+      </w:r>
+      <w:fldSimple w:instr=" STYLEREF 1 \s ">
+        <w:r>
+          <w:rPr>
+            <w:noProof/>
+          </w:rPr>
+          <w:t>5</w:t>
+        </w:r>
+      </w:fldSimple>
+      <w:r>
+        <w:t>.</w:t>
+      </w:r>
+      <w:fldSimple w:instr=" SEQ Figură \* ARABIC \s 1 ">
+        <w:r>
+          <w:rPr>
+            <w:noProof/>
+          </w:rPr>
+          <w:t>15</w:t>
+        </w:r>
+      </w:fldSimple>
+      <w:r>
+        <w:t xml:space="preserve"> Diagrama de secventa a operatiei de fuziune, adancime de 3 nivele</w:t>
+      </w:r>
+    </w:p>
+    <w:p>
+      <w:r>
+        <w:tab/>
+        <w:t>Pasii principali a procesului de masurarea calitatii:</w:t>
+      </w:r>
+    </w:p>
+    <w:p>
+      <w:pPr>
+        <w:pStyle w:val="ListParagraph"/>
+        <w:numPr>
+          <w:ilvl w:val="0"/>
+          <w:numId w:val="32"/>
+        </w:numPr>
+      </w:pPr>
+      <w:r>
+        <w:t>MainController primeste comanda de la interfata grafica</w:t>
+      </w:r>
+    </w:p>
+    <w:p>
+      <w:pPr>
+        <w:pStyle w:val="ListParagraph"/>
+        <w:numPr>
+          <w:ilvl w:val="0"/>
+          <w:numId w:val="32"/>
+        </w:numPr>
+      </w:pPr>
+      <w:r>
+        <w:t>Apeleaza metoda de calculare din qualityMetricsFacade</w:t>
+      </w:r>
+    </w:p>
+    <w:p>
+      <w:pPr>
+        <w:pStyle w:val="ListParagraph"/>
+        <w:numPr>
+          <w:ilvl w:val="0"/>
+          <w:numId w:val="32"/>
+        </w:numPr>
+      </w:pPr>
+      <w:r>
+        <w:t>Cu rezultatul obtinut de la acesta, apeleaza resultsWriterFacade</w:t>
+      </w:r>
+    </w:p>
+    <w:p>
+      <w:pPr>
+        <w:pStyle w:val="ListParagraph"/>
+        <w:numPr>
+          <w:ilvl w:val="0"/>
+          <w:numId w:val="32"/>
+        </w:numPr>
+      </w:pPr>
+      <w:r>
+        <w:t>Se salveaza rezultatele in functie de formatul ales</w:t>
+      </w:r>
+      <w:bookmarkStart w:id="1" w:name="_GoBack"/>
+      <w:bookmarkEnd w:id="1"/>
+    </w:p>
+    <w:p>
+      <w:pPr>
+        <w:keepNext/>
+        <w:jc w:val="center"/>
+      </w:pPr>
+      <w:r>
+        <w:rPr>
+          <w:noProof/>
+          <w:lang w:eastAsia="ro-RO"/>
+        </w:rPr>
+        <w:lastRenderedPageBreak/>
+        <w:drawing>
+          <wp:inline distT="0" distB="0" distL="0" distR="0" wp14:anchorId="16E5F67E" wp14:editId="0F2DEEC2">
+            <wp:extent cx="5731510" cy="5150485"/>
+            <wp:effectExtent l="0" t="0" r="2540" b="0"/>
+            <wp:docPr id="26" name="Picture 26"/>
+            <wp:cNvGraphicFramePr>
+              <a:graphicFrameLocks xmlns:a="http://schemas.openxmlformats.org/drawingml/2006/main" noChangeAspect="1"/>
+            </wp:cNvGraphicFramePr>
+            <a:graphic xmlns:a="http://schemas.openxmlformats.org/drawingml/2006/main">
+              <a:graphicData uri="http://schemas.openxmlformats.org/drawingml/2006/picture">
+                <pic:pic xmlns:pic="http://schemas.openxmlformats.org/drawingml/2006/picture">
+                  <pic:nvPicPr>
+                    <pic:cNvPr id="26" name="qm_sequence.PNG"/>
+                    <pic:cNvPicPr/>
+                  </pic:nvPicPr>
+                  <pic:blipFill>
+                    <a:blip r:embed="rId43">
+                      <a:extLst>
+                        <a:ext uri="{28A0092B-C50C-407E-A947-70E740481C1C}">
+                          <a14:useLocalDpi xmlns:a14="http://schemas.microsoft.com/office/drawing/2010/main" val="0"/>
+                        </a:ext>
+                      </a:extLst>
+                    </a:blip>
+                    <a:stretch>
+                      <a:fillRect/>
+                    </a:stretch>
+                  </pic:blipFill>
+                  <pic:spPr>
+                    <a:xfrm>
+                      <a:off x="0" y="0"/>
+                      <a:ext cx="5731510" cy="5150485"/>
+                    </a:xfrm>
+                    <a:prstGeom prst="rect">
+                      <a:avLst/>
+                    </a:prstGeom>
+                  </pic:spPr>
+                </pic:pic>
+              </a:graphicData>
+            </a:graphic>
+          </wp:inline>
+        </w:drawing>
+      </w:r>
+    </w:p>
+    <w:p>
+      <w:pPr>
+        <w:pStyle w:val="Caption"/>
+        <w:jc w:val="center"/>
+      </w:pPr>
+      <w:r>
+        <w:t xml:space="preserve">Figură </w:t>
+      </w:r>
+      <w:fldSimple w:instr=" STYLEREF 1 \s ">
+        <w:r>
+          <w:rPr>
+            <w:noProof/>
+          </w:rPr>
+          <w:t>5</w:t>
+        </w:r>
+      </w:fldSimple>
+      <w:r>
+        <w:t>.</w:t>
+      </w:r>
+      <w:fldSimple w:instr=" SEQ Figură \* ARABIC \s 1 ">
+        <w:r>
+          <w:rPr>
+            <w:noProof/>
+          </w:rPr>
+          <w:t>16</w:t>
+        </w:r>
+      </w:fldSimple>
+      <w:r>
+        <w:t xml:space="preserve"> Diagrama de secventa a operatiei de rularea metricilor de calitate</w:t>
+      </w:r>
+    </w:p>
+    <w:p>
+      <w:pPr>
+        <w:spacing w:line="259" w:lineRule="auto"/>
+        <w:rPr>
+          <w:rFonts w:eastAsiaTheme="majorEastAsia" w:cstheme="majorBidi"/>
+          <w:b/>
+          <w:sz w:val="28"/>
+          <w:szCs w:val="32"/>
+        </w:rPr>
       </w:pPr>
       <w:r>
         <w:br w:type="page"/>
@@ -8520,10 +9293,7 @@
         <w:endnoteRef/>
       </w:r>
       <w:r>
-        <w:t xml:space="preserve"> </w:t>
-      </w:r>
-      <w:r>
-        <w:t>A. A. Feiler, A.-M. Ungureanu, „Manual de ragiologie si imagistica medicala”</w:t>
+        <w:t xml:space="preserve"> A. A. Feiler, A.-M. Ungureanu, „Manual de ragiologie si imagistica medicala”</w:t>
       </w:r>
     </w:p>
   </w:endnote>
@@ -8687,10 +9457,7 @@
         <w:endnoteRef/>
       </w:r>
       <w:r>
-        <w:t xml:space="preserve"> </w:t>
-      </w:r>
-      <w:r>
-        <w:t xml:space="preserve">Velocity Medical, </w:t>
+        <w:t xml:space="preserve"> Velocity Medical, </w:t>
       </w:r>
       <w:hyperlink r:id="rId5" w:history="1">
         <w:r>
@@ -8843,12 +9610,48 @@
         <w:t xml:space="preserve"> </w:t>
       </w:r>
       <w:r>
+        <w:t>Lesson: Learning Swing with the NetBeans IDE</w:t>
+      </w:r>
+      <w:r>
+        <w:t xml:space="preserve">, </w:t>
+      </w:r>
+      <w:hyperlink r:id="rId9" w:history="1">
+        <w:r>
+          <w:rPr>
+            <w:rStyle w:val="Hyperlink"/>
+          </w:rPr>
+          <w:t>http://docs.oracle.com/javase/tutorial/uiswing/learn/</w:t>
+        </w:r>
+      </w:hyperlink>
+      <w:r>
+        <w:t xml:space="preserve"> </w:t>
+      </w:r>
+    </w:p>
+  </w:endnote>
+  <w:endnote w:id="12">
+    <w:p>
+      <w:pPr>
+        <w:pStyle w:val="EndnoteText"/>
         <w:rPr>
           <w:lang w:val="en-US"/>
         </w:rPr>
+      </w:pPr>
+      <w:r>
+        <w:rPr>
+          <w:rStyle w:val="EndnoteReference"/>
+        </w:rPr>
+        <w:endnoteRef/>
+      </w:r>
+      <w:r>
+        <w:t xml:space="preserve"> </w:t>
+      </w:r>
+      <w:r>
+        <w:rPr>
+          <w:lang w:val="en-US"/>
+        </w:rPr>
         <w:t xml:space="preserve">JUnit, </w:t>
       </w:r>
-      <w:hyperlink r:id="rId9" w:history="1">
+      <w:hyperlink r:id="rId10" w:history="1">
         <w:r>
           <w:rPr>
             <w:rStyle w:val="Hyperlink"/>
@@ -8865,7 +9668,7 @@
       </w:r>
     </w:p>
   </w:endnote>
-  <w:endnote w:id="12">
+  <w:endnote w:id="13">
     <w:p>
       <w:pPr>
         <w:pStyle w:val="EndnoteText"/>
@@ -8888,7 +9691,7 @@
         </w:rPr>
         <w:t xml:space="preserve">JUnit, Wikipedia, </w:t>
       </w:r>
-      <w:hyperlink r:id="rId10" w:history="1">
+      <w:hyperlink r:id="rId11" w:history="1">
         <w:r>
           <w:rPr>
             <w:rStyle w:val="Hyperlink"/>
@@ -8905,7 +9708,7 @@
       </w:r>
     </w:p>
   </w:endnote>
-  <w:endnote w:id="13">
+  <w:endnote w:id="14">
     <w:p>
       <w:pPr>
         <w:pStyle w:val="EndnoteText"/>
@@ -8920,10 +9723,7 @@
         <w:endnoteRef/>
       </w:r>
       <w:r>
-        <w:t xml:space="preserve"> </w:t>
-      </w:r>
-      <w:r>
-        <w:t xml:space="preserve">Apache </w:t>
+        <w:t xml:space="preserve"> Apache </w:t>
       </w:r>
       <w:r>
         <w:rPr>
@@ -8931,7 +9731,7 @@
         </w:rPr>
         <w:t xml:space="preserve">Maven, </w:t>
       </w:r>
-      <w:hyperlink r:id="rId11" w:history="1">
+      <w:hyperlink r:id="rId12" w:history="1">
         <w:r>
           <w:rPr>
             <w:rStyle w:val="Hyperlink"/>
@@ -8948,7 +9748,7 @@
       </w:r>
     </w:p>
   </w:endnote>
-  <w:endnote w:id="14">
+  <w:endnote w:id="15">
     <w:p>
       <w:pPr>
         <w:pStyle w:val="EndnoteText"/>
@@ -8971,7 +9771,7 @@
       <w:r>
         <w:t xml:space="preserve">, </w:t>
       </w:r>
-      <w:hyperlink r:id="rId12" w:history="1">
+      <w:hyperlink r:id="rId13" w:history="1">
         <w:r>
           <w:rPr>
             <w:rStyle w:val="Hyperlink"/>
@@ -8984,7 +9784,7 @@
       </w:r>
     </w:p>
   </w:endnote>
-  <w:endnote w:id="15">
+  <w:endnote w:id="16">
     <w:p>
       <w:pPr>
         <w:pStyle w:val="EndnoteText"/>
@@ -9009,7 +9809,7 @@
       </w:r>
     </w:p>
   </w:endnote>
-  <w:endnote w:id="16">
+  <w:endnote w:id="17">
     <w:p>
       <w:pPr>
         <w:pStyle w:val="EndnoteText"/>
@@ -9032,7 +9832,7 @@
       <w:r>
         <w:t xml:space="preserve">, </w:t>
       </w:r>
-      <w:hyperlink r:id="rId13" w:history="1">
+      <w:hyperlink r:id="rId14" w:history="1">
         <w:r>
           <w:rPr>
             <w:rStyle w:val="Hyperlink"/>
@@ -9045,7 +9845,7 @@
       </w:r>
     </w:p>
   </w:endnote>
-  <w:endnote w:id="17">
+  <w:endnote w:id="18">
     <w:p>
       <w:pPr>
         <w:pStyle w:val="EndnoteText"/>
@@ -9060,10 +9860,7 @@
         <w:endnoteRef/>
       </w:r>
       <w:r>
-        <w:t xml:space="preserve"> </w:t>
-      </w:r>
-      <w:r>
-        <w:t>P. Jorgensen, „</w:t>
+        <w:t xml:space="preserve"> P. Jorgensen, „</w:t>
       </w:r>
       <w:r>
         <w:t>Image Decomposition using Haar Wavelet</w:t>
@@ -9071,7 +9868,7 @@
       <w:r>
         <w:t xml:space="preserve">”, </w:t>
       </w:r>
-      <w:hyperlink r:id="rId14" w:history="1">
+      <w:hyperlink r:id="rId15" w:history="1">
         <w:r>
           <w:rPr>
             <w:rStyle w:val="Hyperlink"/>
@@ -9084,7 +9881,7 @@
       </w:r>
     </w:p>
   </w:endnote>
-  <w:endnote w:id="18">
+  <w:endnote w:id="19">
     <w:p>
       <w:pPr>
         <w:pStyle w:val="EndnoteText"/>
@@ -9096,10 +9893,7 @@
         <w:endnoteRef/>
       </w:r>
       <w:r>
-        <w:t xml:space="preserve"> </w:t>
-      </w:r>
-      <w:r>
-        <w:t>S. Ludwig, „Implementation of a spatio-temporal</w:t>
+        <w:t xml:space="preserve"> S. Ludwig, „Implementation of a spatio-temporal</w:t>
       </w:r>
     </w:p>
     <w:p>
@@ -9112,7 +9906,7 @@
       <w:r>
         <w:t xml:space="preserve">Laplacian image pyramid on the GPU”, </w:t>
       </w:r>
-      <w:hyperlink r:id="rId15" w:history="1">
+      <w:hyperlink r:id="rId16" w:history="1">
         <w:r>
           <w:rPr>
             <w:rStyle w:val="Hyperlink"/>
@@ -9125,7 +9919,7 @@
       </w:r>
     </w:p>
   </w:endnote>
-  <w:endnote w:id="19">
+  <w:endnote w:id="20">
     <w:p>
       <w:pPr>
         <w:pStyle w:val="EndnoteText"/>
@@ -9150,7 +9944,7 @@
       </w:r>
     </w:p>
   </w:endnote>
-  <w:endnote w:id="20">
+  <w:endnote w:id="21">
     <w:p>
       <w:pPr>
         <w:pStyle w:val="EndnoteText"/>
@@ -9189,7 +9983,7 @@
       <w:r>
         <w:t xml:space="preserve"> </w:t>
       </w:r>
-      <w:hyperlink r:id="rId16" w:history="1">
+      <w:hyperlink r:id="rId17" w:history="1">
         <w:r>
           <w:rPr>
             <w:rStyle w:val="Hyperlink"/>
@@ -9202,7 +9996,7 @@
       </w:r>
     </w:p>
   </w:endnote>
-  <w:endnote w:id="21">
+  <w:endnote w:id="22">
     <w:p>
       <w:pPr>
         <w:pStyle w:val="EndnoteText"/>
@@ -9225,7 +10019,7 @@
       <w:r>
         <w:t xml:space="preserve">, Wikipedia, </w:t>
       </w:r>
-      <w:hyperlink r:id="rId17" w:history="1">
+      <w:hyperlink r:id="rId18" w:history="1">
         <w:r>
           <w:rPr>
             <w:rStyle w:val="Hyperlink"/>
@@ -9238,7 +10032,7 @@
       </w:r>
     </w:p>
   </w:endnote>
-  <w:endnote w:id="22">
+  <w:endnote w:id="23">
     <w:p>
       <w:pPr>
         <w:pStyle w:val="EndnoteText"/>
@@ -9270,7 +10064,7 @@
       <w:r>
         <w:t xml:space="preserve"> </w:t>
       </w:r>
-      <w:hyperlink r:id="rId18" w:history="1">
+      <w:hyperlink r:id="rId19" w:history="1">
         <w:r>
           <w:rPr>
             <w:rStyle w:val="Hyperlink"/>
@@ -9280,7 +10074,7 @@
       </w:hyperlink>
     </w:p>
   </w:endnote>
-  <w:endnote w:id="23">
+  <w:endnote w:id="24">
     <w:p>
       <w:pPr>
         <w:pStyle w:val="EndnoteText"/>
@@ -9295,21 +10089,18 @@
         <w:endnoteRef/>
       </w:r>
       <w:r>
+        <w:t xml:space="preserve"> Erosion</w:t>
+      </w:r>
+      <w:r>
+        <w:t xml:space="preserve"> (morphology)</w:t>
+      </w:r>
+      <w:r>
+        <w:t>, Wikipedia,</w:t>
+      </w:r>
+      <w:r>
         <w:t xml:space="preserve"> </w:t>
       </w:r>
-      <w:r>
-        <w:t>Erosion</w:t>
-      </w:r>
-      <w:r>
-        <w:t xml:space="preserve"> (morphology)</w:t>
-      </w:r>
-      <w:r>
-        <w:t>, Wikipedia,</w:t>
-      </w:r>
-      <w:r>
-        <w:t xml:space="preserve"> </w:t>
-      </w:r>
-      <w:hyperlink r:id="rId19" w:history="1">
+      <w:hyperlink r:id="rId20" w:history="1">
         <w:r>
           <w:rPr>
             <w:rStyle w:val="Hyperlink"/>
@@ -9322,7 +10113,7 @@
       </w:r>
     </w:p>
   </w:endnote>
-  <w:endnote w:id="24">
+  <w:endnote w:id="25">
     <w:p>
       <w:pPr>
         <w:pStyle w:val="EndnoteText"/>
@@ -9345,7 +10136,7 @@
       <w:r>
         <w:t xml:space="preserve">, Wikipedia, </w:t>
       </w:r>
-      <w:hyperlink r:id="rId20" w:history="1">
+      <w:hyperlink r:id="rId21" w:history="1">
         <w:r>
           <w:rPr>
             <w:rStyle w:val="Hyperlink"/>
@@ -9358,7 +10149,7 @@
       </w:r>
     </w:p>
   </w:endnote>
-  <w:endnote w:id="25">
+  <w:endnote w:id="26">
     <w:p>
       <w:pPr>
         <w:pStyle w:val="EndnoteText"/>
@@ -9373,12 +10164,9 @@
         <w:endnoteRef/>
       </w:r>
       <w:r>
-        <w:t xml:space="preserve"> </w:t>
-      </w:r>
-      <w:r>
-        <w:t xml:space="preserve">ImagePlus, ImageJ API, </w:t>
-      </w:r>
-      <w:hyperlink r:id="rId21" w:history="1">
+        <w:t xml:space="preserve"> ImagePlus, ImageJ API, </w:t>
+      </w:r>
+      <w:hyperlink r:id="rId22" w:history="1">
         <w:r>
           <w:rPr>
             <w:rStyle w:val="Hyperlink"/>
@@ -11308,6 +12096,232 @@
     </w:lvl>
   </w:abstractNum>
   <w:abstractNum w:abstractNumId="19">
+    <w:nsid w:val="4FFE06AA"/>
+    <w:multiLevelType w:val="hybridMultilevel"/>
+    <w:tmpl w:val="8BF6E81C"/>
+    <w:lvl w:ilvl="0" w:tplc="04180001">
+      <w:start w:val="1"/>
+      <w:numFmt w:val="bullet"/>
+      <w:lvlText w:val=""/>
+      <w:lvlJc w:val="left"/>
+      <w:pPr>
+        <w:ind w:left="720" w:hanging="360"/>
+      </w:pPr>
+      <w:rPr>
+        <w:rFonts w:ascii="Symbol" w:hAnsi="Symbol" w:hint="default"/>
+      </w:rPr>
+    </w:lvl>
+    <w:lvl w:ilvl="1" w:tplc="04180003" w:tentative="1">
+      <w:start w:val="1"/>
+      <w:numFmt w:val="bullet"/>
+      <w:lvlText w:val="o"/>
+      <w:lvlJc w:val="left"/>
+      <w:pPr>
+        <w:ind w:left="1440" w:hanging="360"/>
+      </w:pPr>
+      <w:rPr>
+        <w:rFonts w:ascii="Courier New" w:hAnsi="Courier New" w:cs="Courier New" w:hint="default"/>
+      </w:rPr>
+    </w:lvl>
+    <w:lvl w:ilvl="2" w:tplc="04180005" w:tentative="1">
+      <w:start w:val="1"/>
+      <w:numFmt w:val="bullet"/>
+      <w:lvlText w:val=""/>
+      <w:lvlJc w:val="left"/>
+      <w:pPr>
+        <w:ind w:left="2160" w:hanging="360"/>
+      </w:pPr>
+      <w:rPr>
+        <w:rFonts w:ascii="Wingdings" w:hAnsi="Wingdings" w:hint="default"/>
+      </w:rPr>
+    </w:lvl>
+    <w:lvl w:ilvl="3" w:tplc="04180001" w:tentative="1">
+      <w:start w:val="1"/>
+      <w:numFmt w:val="bullet"/>
+      <w:lvlText w:val=""/>
+      <w:lvlJc w:val="left"/>
+      <w:pPr>
+        <w:ind w:left="2880" w:hanging="360"/>
+      </w:pPr>
+      <w:rPr>
+        <w:rFonts w:ascii="Symbol" w:hAnsi="Symbol" w:hint="default"/>
+      </w:rPr>
+    </w:lvl>
+    <w:lvl w:ilvl="4" w:tplc="04180003" w:tentative="1">
+      <w:start w:val="1"/>
+      <w:numFmt w:val="bullet"/>
+      <w:lvlText w:val="o"/>
+      <w:lvlJc w:val="left"/>
+      <w:pPr>
+        <w:ind w:left="3600" w:hanging="360"/>
+      </w:pPr>
+      <w:rPr>
+        <w:rFonts w:ascii="Courier New" w:hAnsi="Courier New" w:cs="Courier New" w:hint="default"/>
+      </w:rPr>
+    </w:lvl>
+    <w:lvl w:ilvl="5" w:tplc="04180005" w:tentative="1">
+      <w:start w:val="1"/>
+      <w:numFmt w:val="bullet"/>
+      <w:lvlText w:val=""/>
+      <w:lvlJc w:val="left"/>
+      <w:pPr>
+        <w:ind w:left="4320" w:hanging="360"/>
+      </w:pPr>
+      <w:rPr>
+        <w:rFonts w:ascii="Wingdings" w:hAnsi="Wingdings" w:hint="default"/>
+      </w:rPr>
+    </w:lvl>
+    <w:lvl w:ilvl="6" w:tplc="04180001" w:tentative="1">
+      <w:start w:val="1"/>
+      <w:numFmt w:val="bullet"/>
+      <w:lvlText w:val=""/>
+      <w:lvlJc w:val="left"/>
+      <w:pPr>
+        <w:ind w:left="5040" w:hanging="360"/>
+      </w:pPr>
+      <w:rPr>
+        <w:rFonts w:ascii="Symbol" w:hAnsi="Symbol" w:hint="default"/>
+      </w:rPr>
+    </w:lvl>
+    <w:lvl w:ilvl="7" w:tplc="04180003" w:tentative="1">
+      <w:start w:val="1"/>
+      <w:numFmt w:val="bullet"/>
+      <w:lvlText w:val="o"/>
+      <w:lvlJc w:val="left"/>
+      <w:pPr>
+        <w:ind w:left="5760" w:hanging="360"/>
+      </w:pPr>
+      <w:rPr>
+        <w:rFonts w:ascii="Courier New" w:hAnsi="Courier New" w:cs="Courier New" w:hint="default"/>
+      </w:rPr>
+    </w:lvl>
+    <w:lvl w:ilvl="8" w:tplc="04180005" w:tentative="1">
+      <w:start w:val="1"/>
+      <w:numFmt w:val="bullet"/>
+      <w:lvlText w:val=""/>
+      <w:lvlJc w:val="left"/>
+      <w:pPr>
+        <w:ind w:left="6480" w:hanging="360"/>
+      </w:pPr>
+      <w:rPr>
+        <w:rFonts w:ascii="Wingdings" w:hAnsi="Wingdings" w:hint="default"/>
+      </w:rPr>
+    </w:lvl>
+  </w:abstractNum>
+  <w:abstractNum w:abstractNumId="20">
+    <w:nsid w:val="523F0F2A"/>
+    <w:multiLevelType w:val="hybridMultilevel"/>
+    <w:tmpl w:val="ECC86558"/>
+    <w:lvl w:ilvl="0" w:tplc="04180001">
+      <w:start w:val="1"/>
+      <w:numFmt w:val="bullet"/>
+      <w:lvlText w:val=""/>
+      <w:lvlJc w:val="left"/>
+      <w:pPr>
+        <w:ind w:left="720" w:hanging="360"/>
+      </w:pPr>
+      <w:rPr>
+        <w:rFonts w:ascii="Symbol" w:hAnsi="Symbol" w:hint="default"/>
+      </w:rPr>
+    </w:lvl>
+    <w:lvl w:ilvl="1" w:tplc="04180003" w:tentative="1">
+      <w:start w:val="1"/>
+      <w:numFmt w:val="bullet"/>
+      <w:lvlText w:val="o"/>
+      <w:lvlJc w:val="left"/>
+      <w:pPr>
+        <w:ind w:left="1440" w:hanging="360"/>
+      </w:pPr>
+      <w:rPr>
+        <w:rFonts w:ascii="Courier New" w:hAnsi="Courier New" w:cs="Courier New" w:hint="default"/>
+      </w:rPr>
+    </w:lvl>
+    <w:lvl w:ilvl="2" w:tplc="04180005" w:tentative="1">
+      <w:start w:val="1"/>
+      <w:numFmt w:val="bullet"/>
+      <w:lvlText w:val=""/>
+      <w:lvlJc w:val="left"/>
+      <w:pPr>
+        <w:ind w:left="2160" w:hanging="360"/>
+      </w:pPr>
+      <w:rPr>
+        <w:rFonts w:ascii="Wingdings" w:hAnsi="Wingdings" w:hint="default"/>
+      </w:rPr>
+    </w:lvl>
+    <w:lvl w:ilvl="3" w:tplc="04180001" w:tentative="1">
+      <w:start w:val="1"/>
+      <w:numFmt w:val="bullet"/>
+      <w:lvlText w:val=""/>
+      <w:lvlJc w:val="left"/>
+      <w:pPr>
+        <w:ind w:left="2880" w:hanging="360"/>
+      </w:pPr>
+      <w:rPr>
+        <w:rFonts w:ascii="Symbol" w:hAnsi="Symbol" w:hint="default"/>
+      </w:rPr>
+    </w:lvl>
+    <w:lvl w:ilvl="4" w:tplc="04180003" w:tentative="1">
+      <w:start w:val="1"/>
+      <w:numFmt w:val="bullet"/>
+      <w:lvlText w:val="o"/>
+      <w:lvlJc w:val="left"/>
+      <w:pPr>
+        <w:ind w:left="3600" w:hanging="360"/>
+      </w:pPr>
+      <w:rPr>
+        <w:rFonts w:ascii="Courier New" w:hAnsi="Courier New" w:cs="Courier New" w:hint="default"/>
+      </w:rPr>
+    </w:lvl>
+    <w:lvl w:ilvl="5" w:tplc="04180005" w:tentative="1">
+      <w:start w:val="1"/>
+      <w:numFmt w:val="bullet"/>
+      <w:lvlText w:val=""/>
+      <w:lvlJc w:val="left"/>
+      <w:pPr>
+        <w:ind w:left="4320" w:hanging="360"/>
+      </w:pPr>
+      <w:rPr>
+        <w:rFonts w:ascii="Wingdings" w:hAnsi="Wingdings" w:hint="default"/>
+      </w:rPr>
+    </w:lvl>
+    <w:lvl w:ilvl="6" w:tplc="04180001" w:tentative="1">
+      <w:start w:val="1"/>
+      <w:numFmt w:val="bullet"/>
+      <w:lvlText w:val=""/>
+      <w:lvlJc w:val="left"/>
+      <w:pPr>
+        <w:ind w:left="5040" w:hanging="360"/>
+      </w:pPr>
+      <w:rPr>
+        <w:rFonts w:ascii="Symbol" w:hAnsi="Symbol" w:hint="default"/>
+      </w:rPr>
+    </w:lvl>
+    <w:lvl w:ilvl="7" w:tplc="04180003" w:tentative="1">
+      <w:start w:val="1"/>
+      <w:numFmt w:val="bullet"/>
+      <w:lvlText w:val="o"/>
+      <w:lvlJc w:val="left"/>
+      <w:pPr>
+        <w:ind w:left="5760" w:hanging="360"/>
+      </w:pPr>
+      <w:rPr>
+        <w:rFonts w:ascii="Courier New" w:hAnsi="Courier New" w:cs="Courier New" w:hint="default"/>
+      </w:rPr>
+    </w:lvl>
+    <w:lvl w:ilvl="8" w:tplc="04180005" w:tentative="1">
+      <w:start w:val="1"/>
+      <w:numFmt w:val="bullet"/>
+      <w:lvlText w:val=""/>
+      <w:lvlJc w:val="left"/>
+      <w:pPr>
+        <w:ind w:left="6480" w:hanging="360"/>
+      </w:pPr>
+      <w:rPr>
+        <w:rFonts w:ascii="Wingdings" w:hAnsi="Wingdings" w:hint="default"/>
+      </w:rPr>
+    </w:lvl>
+  </w:abstractNum>
+  <w:abstractNum w:abstractNumId="21">
     <w:nsid w:val="58F7382F"/>
     <w:multiLevelType w:val="hybridMultilevel"/>
     <w:tmpl w:val="55040740"/>
@@ -11395,7 +12409,7 @@
       </w:pPr>
     </w:lvl>
   </w:abstractNum>
-  <w:abstractNum w:abstractNumId="20">
+  <w:abstractNum w:abstractNumId="22">
     <w:nsid w:val="65A772BC"/>
     <w:multiLevelType w:val="hybridMultilevel"/>
     <w:tmpl w:val="D7F0AF4C"/>
@@ -11508,7 +12522,7 @@
       </w:rPr>
     </w:lvl>
   </w:abstractNum>
-  <w:abstractNum w:abstractNumId="21">
+  <w:abstractNum w:abstractNumId="23">
     <w:nsid w:val="66AD44DB"/>
     <w:multiLevelType w:val="hybridMultilevel"/>
     <w:tmpl w:val="7DB6105C"/>
@@ -11621,7 +12635,7 @@
       </w:rPr>
     </w:lvl>
   </w:abstractNum>
-  <w:abstractNum w:abstractNumId="22">
+  <w:abstractNum w:abstractNumId="24">
     <w:nsid w:val="737A6E6A"/>
     <w:multiLevelType w:val="hybridMultilevel"/>
     <w:tmpl w:val="297A9D90"/>
@@ -11710,7 +12724,7 @@
       </w:pPr>
     </w:lvl>
   </w:abstractNum>
-  <w:abstractNum w:abstractNumId="23">
+  <w:abstractNum w:abstractNumId="25">
     <w:nsid w:val="742344FF"/>
     <w:multiLevelType w:val="multilevel"/>
     <w:tmpl w:val="3F180F46"/>
@@ -11833,7 +12847,7 @@
       </w:rPr>
     </w:lvl>
   </w:abstractNum>
-  <w:abstractNum w:abstractNumId="24">
+  <w:abstractNum w:abstractNumId="26">
     <w:nsid w:val="751A25A2"/>
     <w:multiLevelType w:val="hybridMultilevel"/>
     <w:tmpl w:val="F58E05D6"/>
@@ -11919,7 +12933,120 @@
       </w:pPr>
     </w:lvl>
   </w:abstractNum>
-  <w:abstractNum w:abstractNumId="25">
+  <w:abstractNum w:abstractNumId="27">
+    <w:nsid w:val="7526026B"/>
+    <w:multiLevelType w:val="hybridMultilevel"/>
+    <w:tmpl w:val="F5D44DE0"/>
+    <w:lvl w:ilvl="0" w:tplc="04180001">
+      <w:start w:val="1"/>
+      <w:numFmt w:val="bullet"/>
+      <w:lvlText w:val=""/>
+      <w:lvlJc w:val="left"/>
+      <w:pPr>
+        <w:ind w:left="720" w:hanging="360"/>
+      </w:pPr>
+      <w:rPr>
+        <w:rFonts w:ascii="Symbol" w:hAnsi="Symbol" w:hint="default"/>
+      </w:rPr>
+    </w:lvl>
+    <w:lvl w:ilvl="1" w:tplc="04180003" w:tentative="1">
+      <w:start w:val="1"/>
+      <w:numFmt w:val="bullet"/>
+      <w:lvlText w:val="o"/>
+      <w:lvlJc w:val="left"/>
+      <w:pPr>
+        <w:ind w:left="1440" w:hanging="360"/>
+      </w:pPr>
+      <w:rPr>
+        <w:rFonts w:ascii="Courier New" w:hAnsi="Courier New" w:cs="Courier New" w:hint="default"/>
+      </w:rPr>
+    </w:lvl>
+    <w:lvl w:ilvl="2" w:tplc="04180005" w:tentative="1">
+      <w:start w:val="1"/>
+      <w:numFmt w:val="bullet"/>
+      <w:lvlText w:val=""/>
+      <w:lvlJc w:val="left"/>
+      <w:pPr>
+        <w:ind w:left="2160" w:hanging="360"/>
+      </w:pPr>
+      <w:rPr>
+        <w:rFonts w:ascii="Wingdings" w:hAnsi="Wingdings" w:hint="default"/>
+      </w:rPr>
+    </w:lvl>
+    <w:lvl w:ilvl="3" w:tplc="04180001" w:tentative="1">
+      <w:start w:val="1"/>
+      <w:numFmt w:val="bullet"/>
+      <w:lvlText w:val=""/>
+      <w:lvlJc w:val="left"/>
+      <w:pPr>
+        <w:ind w:left="2880" w:hanging="360"/>
+      </w:pPr>
+      <w:rPr>
+        <w:rFonts w:ascii="Symbol" w:hAnsi="Symbol" w:hint="default"/>
+      </w:rPr>
+    </w:lvl>
+    <w:lvl w:ilvl="4" w:tplc="04180003" w:tentative="1">
+      <w:start w:val="1"/>
+      <w:numFmt w:val="bullet"/>
+      <w:lvlText w:val="o"/>
+      <w:lvlJc w:val="left"/>
+      <w:pPr>
+        <w:ind w:left="3600" w:hanging="360"/>
+      </w:pPr>
+      <w:rPr>
+        <w:rFonts w:ascii="Courier New" w:hAnsi="Courier New" w:cs="Courier New" w:hint="default"/>
+      </w:rPr>
+    </w:lvl>
+    <w:lvl w:ilvl="5" w:tplc="04180005" w:tentative="1">
+      <w:start w:val="1"/>
+      <w:numFmt w:val="bullet"/>
+      <w:lvlText w:val=""/>
+      <w:lvlJc w:val="left"/>
+      <w:pPr>
+        <w:ind w:left="4320" w:hanging="360"/>
+      </w:pPr>
+      <w:rPr>
+        <w:rFonts w:ascii="Wingdings" w:hAnsi="Wingdings" w:hint="default"/>
+      </w:rPr>
+    </w:lvl>
+    <w:lvl w:ilvl="6" w:tplc="04180001" w:tentative="1">
+      <w:start w:val="1"/>
+      <w:numFmt w:val="bullet"/>
+      <w:lvlText w:val=""/>
+      <w:lvlJc w:val="left"/>
+      <w:pPr>
+        <w:ind w:left="5040" w:hanging="360"/>
+      </w:pPr>
+      <w:rPr>
+        <w:rFonts w:ascii="Symbol" w:hAnsi="Symbol" w:hint="default"/>
+      </w:rPr>
+    </w:lvl>
+    <w:lvl w:ilvl="7" w:tplc="04180003" w:tentative="1">
+      <w:start w:val="1"/>
+      <w:numFmt w:val="bullet"/>
+      <w:lvlText w:val="o"/>
+      <w:lvlJc w:val="left"/>
+      <w:pPr>
+        <w:ind w:left="5760" w:hanging="360"/>
+      </w:pPr>
+      <w:rPr>
+        <w:rFonts w:ascii="Courier New" w:hAnsi="Courier New" w:cs="Courier New" w:hint="default"/>
+      </w:rPr>
+    </w:lvl>
+    <w:lvl w:ilvl="8" w:tplc="04180005" w:tentative="1">
+      <w:start w:val="1"/>
+      <w:numFmt w:val="bullet"/>
+      <w:lvlText w:val=""/>
+      <w:lvlJc w:val="left"/>
+      <w:pPr>
+        <w:ind w:left="6480" w:hanging="360"/>
+      </w:pPr>
+      <w:rPr>
+        <w:rFonts w:ascii="Wingdings" w:hAnsi="Wingdings" w:hint="default"/>
+      </w:rPr>
+    </w:lvl>
+  </w:abstractNum>
+  <w:abstractNum w:abstractNumId="28">
     <w:nsid w:val="77EE2C9A"/>
     <w:multiLevelType w:val="hybridMultilevel"/>
     <w:tmpl w:val="832E0166"/>
@@ -12032,7 +13159,7 @@
       </w:rPr>
     </w:lvl>
   </w:abstractNum>
-  <w:abstractNum w:abstractNumId="26">
+  <w:abstractNum w:abstractNumId="29">
     <w:nsid w:val="795918AA"/>
     <w:multiLevelType w:val="hybridMultilevel"/>
     <w:tmpl w:val="DC30E1C0"/>
@@ -12145,7 +13272,120 @@
       </w:rPr>
     </w:lvl>
   </w:abstractNum>
-  <w:abstractNum w:abstractNumId="27">
+  <w:abstractNum w:abstractNumId="30">
+    <w:nsid w:val="7AD0418F"/>
+    <w:multiLevelType w:val="hybridMultilevel"/>
+    <w:tmpl w:val="AA703BFA"/>
+    <w:lvl w:ilvl="0" w:tplc="04180001">
+      <w:start w:val="1"/>
+      <w:numFmt w:val="bullet"/>
+      <w:lvlText w:val=""/>
+      <w:lvlJc w:val="left"/>
+      <w:pPr>
+        <w:ind w:left="720" w:hanging="360"/>
+      </w:pPr>
+      <w:rPr>
+        <w:rFonts w:ascii="Symbol" w:hAnsi="Symbol" w:hint="default"/>
+      </w:rPr>
+    </w:lvl>
+    <w:lvl w:ilvl="1" w:tplc="04180003" w:tentative="1">
+      <w:start w:val="1"/>
+      <w:numFmt w:val="bullet"/>
+      <w:lvlText w:val="o"/>
+      <w:lvlJc w:val="left"/>
+      <w:pPr>
+        <w:ind w:left="1440" w:hanging="360"/>
+      </w:pPr>
+      <w:rPr>
+        <w:rFonts w:ascii="Courier New" w:hAnsi="Courier New" w:cs="Courier New" w:hint="default"/>
+      </w:rPr>
+    </w:lvl>
+    <w:lvl w:ilvl="2" w:tplc="04180005" w:tentative="1">
+      <w:start w:val="1"/>
+      <w:numFmt w:val="bullet"/>
+      <w:lvlText w:val=""/>
+      <w:lvlJc w:val="left"/>
+      <w:pPr>
+        <w:ind w:left="2160" w:hanging="360"/>
+      </w:pPr>
+      <w:rPr>
+        <w:rFonts w:ascii="Wingdings" w:hAnsi="Wingdings" w:hint="default"/>
+      </w:rPr>
+    </w:lvl>
+    <w:lvl w:ilvl="3" w:tplc="04180001" w:tentative="1">
+      <w:start w:val="1"/>
+      <w:numFmt w:val="bullet"/>
+      <w:lvlText w:val=""/>
+      <w:lvlJc w:val="left"/>
+      <w:pPr>
+        <w:ind w:left="2880" w:hanging="360"/>
+      </w:pPr>
+      <w:rPr>
+        <w:rFonts w:ascii="Symbol" w:hAnsi="Symbol" w:hint="default"/>
+      </w:rPr>
+    </w:lvl>
+    <w:lvl w:ilvl="4" w:tplc="04180003" w:tentative="1">
+      <w:start w:val="1"/>
+      <w:numFmt w:val="bullet"/>
+      <w:lvlText w:val="o"/>
+      <w:lvlJc w:val="left"/>
+      <w:pPr>
+        <w:ind w:left="3600" w:hanging="360"/>
+      </w:pPr>
+      <w:rPr>
+        <w:rFonts w:ascii="Courier New" w:hAnsi="Courier New" w:cs="Courier New" w:hint="default"/>
+      </w:rPr>
+    </w:lvl>
+    <w:lvl w:ilvl="5" w:tplc="04180005" w:tentative="1">
+      <w:start w:val="1"/>
+      <w:numFmt w:val="bullet"/>
+      <w:lvlText w:val=""/>
+      <w:lvlJc w:val="left"/>
+      <w:pPr>
+        <w:ind w:left="4320" w:hanging="360"/>
+      </w:pPr>
+      <w:rPr>
+        <w:rFonts w:ascii="Wingdings" w:hAnsi="Wingdings" w:hint="default"/>
+      </w:rPr>
+    </w:lvl>
+    <w:lvl w:ilvl="6" w:tplc="04180001" w:tentative="1">
+      <w:start w:val="1"/>
+      <w:numFmt w:val="bullet"/>
+      <w:lvlText w:val=""/>
+      <w:lvlJc w:val="left"/>
+      <w:pPr>
+        <w:ind w:left="5040" w:hanging="360"/>
+      </w:pPr>
+      <w:rPr>
+        <w:rFonts w:ascii="Symbol" w:hAnsi="Symbol" w:hint="default"/>
+      </w:rPr>
+    </w:lvl>
+    <w:lvl w:ilvl="7" w:tplc="04180003" w:tentative="1">
+      <w:start w:val="1"/>
+      <w:numFmt w:val="bullet"/>
+      <w:lvlText w:val="o"/>
+      <w:lvlJc w:val="left"/>
+      <w:pPr>
+        <w:ind w:left="5760" w:hanging="360"/>
+      </w:pPr>
+      <w:rPr>
+        <w:rFonts w:ascii="Courier New" w:hAnsi="Courier New" w:cs="Courier New" w:hint="default"/>
+      </w:rPr>
+    </w:lvl>
+    <w:lvl w:ilvl="8" w:tplc="04180005" w:tentative="1">
+      <w:start w:val="1"/>
+      <w:numFmt w:val="bullet"/>
+      <w:lvlText w:val=""/>
+      <w:lvlJc w:val="left"/>
+      <w:pPr>
+        <w:ind w:left="6480" w:hanging="360"/>
+      </w:pPr>
+      <w:rPr>
+        <w:rFonts w:ascii="Wingdings" w:hAnsi="Wingdings" w:hint="default"/>
+      </w:rPr>
+    </w:lvl>
+  </w:abstractNum>
+  <w:abstractNum w:abstractNumId="31">
     <w:nsid w:val="7FAC435D"/>
     <w:multiLevelType w:val="hybridMultilevel"/>
     <w:tmpl w:val="0D2A5178"/>
@@ -12238,10 +13478,10 @@
     <w:abstractNumId w:val="4"/>
   </w:num>
   <w:num w:numId="3">
-    <w:abstractNumId w:val="26"/>
+    <w:abstractNumId w:val="29"/>
   </w:num>
   <w:num w:numId="4">
-    <w:abstractNumId w:val="23"/>
+    <w:abstractNumId w:val="25"/>
   </w:num>
   <w:num w:numId="5">
     <w:abstractNumId w:val="3"/>
@@ -12253,16 +13493,16 @@
     <w:abstractNumId w:val="6"/>
   </w:num>
   <w:num w:numId="8">
-    <w:abstractNumId w:val="27"/>
+    <w:abstractNumId w:val="31"/>
   </w:num>
   <w:num w:numId="9">
-    <w:abstractNumId w:val="21"/>
+    <w:abstractNumId w:val="23"/>
   </w:num>
   <w:num w:numId="10">
     <w:abstractNumId w:val="1"/>
   </w:num>
   <w:num w:numId="11">
-    <w:abstractNumId w:val="24"/>
+    <w:abstractNumId w:val="26"/>
   </w:num>
   <w:num w:numId="12">
     <w:abstractNumId w:val="15"/>
@@ -12274,13 +13514,13 @@
     <w:abstractNumId w:val="13"/>
   </w:num>
   <w:num w:numId="15">
-    <w:abstractNumId w:val="20"/>
+    <w:abstractNumId w:val="22"/>
   </w:num>
   <w:num w:numId="16">
     <w:abstractNumId w:val="9"/>
   </w:num>
   <w:num w:numId="17">
-    <w:abstractNumId w:val="25"/>
+    <w:abstractNumId w:val="28"/>
   </w:num>
   <w:num w:numId="18">
     <w:abstractNumId w:val="12"/>
@@ -12304,16 +13544,28 @@
     <w:abstractNumId w:val="7"/>
   </w:num>
   <w:num w:numId="25">
-    <w:abstractNumId w:val="19"/>
+    <w:abstractNumId w:val="21"/>
   </w:num>
   <w:num w:numId="26">
     <w:abstractNumId w:val="14"/>
   </w:num>
   <w:num w:numId="27">
-    <w:abstractNumId w:val="22"/>
+    <w:abstractNumId w:val="24"/>
   </w:num>
   <w:num w:numId="28">
     <w:abstractNumId w:val="10"/>
+  </w:num>
+  <w:num w:numId="29">
+    <w:abstractNumId w:val="20"/>
+  </w:num>
+  <w:num w:numId="30">
+    <w:abstractNumId w:val="19"/>
+  </w:num>
+  <w:num w:numId="31">
+    <w:abstractNumId w:val="27"/>
+  </w:num>
+  <w:num w:numId="32">
+    <w:abstractNumId w:val="30"/>
   </w:num>
 </w:numbering>
 </file>
@@ -13463,7 +14715,7 @@
 </file>
 
 <file path=customXml/itemProps1.xml><?xml version="1.0" encoding="utf-8"?>
-<ds:datastoreItem xmlns:ds="http://schemas.openxmlformats.org/officeDocument/2006/customXml" ds:itemID="{2492FB41-04CE-4BB3-9F04-8F673844EC0E}">
+<ds:datastoreItem xmlns:ds="http://schemas.openxmlformats.org/officeDocument/2006/customXml" ds:itemID="{CF6B7C87-6696-4657-AD04-06A2DF2578D9}">
   <ds:schemaRefs>
     <ds:schemaRef ds:uri="http://schemas.openxmlformats.org/officeDocument/2006/bibliography"/>
   </ds:schemaRefs>

</xml_diff>

<commit_message>
Capitol 6 - comparatie obiectiva.
</commit_message>
<xml_diff>
--- a/Capitole/0Documentatie.docx
+++ b/Capitole/0Documentatie.docx
@@ -12288,10 +12288,10 @@
           <w:lang w:eastAsia="ro-RO"/>
         </w:rPr>
         <w:drawing>
-          <wp:inline distT="0" distB="0" distL="0" distR="0" wp14:anchorId="06A1756D" wp14:editId="7B2284E6">
+          <wp:inline distT="0" distB="0" distL="0" distR="0" wp14:anchorId="7B9D584B" wp14:editId="5E5127A9">
             <wp:extent cx="2423160" cy="2423160"/>
             <wp:effectExtent l="0" t="0" r="0" b="0"/>
-            <wp:docPr id="35" name="Picture 35"/>
+            <wp:docPr id="40" name="Picture 40"/>
             <wp:cNvGraphicFramePr>
               <a:graphicFrameLocks xmlns:a="http://schemas.openxmlformats.org/drawingml/2006/main" noChangeAspect="1"/>
             </wp:cNvGraphicFramePr>
@@ -12299,7 +12299,7 @@
               <a:graphicData uri="http://schemas.openxmlformats.org/drawingml/2006/picture">
                 <pic:pic xmlns:pic="http://schemas.openxmlformats.org/drawingml/2006/picture">
                   <pic:nvPicPr>
-                    <pic:cNvPr id="35" name="mri_left_blurred.jpg"/>
+                    <pic:cNvPr id="40" name="mri_soft.jpg"/>
                     <pic:cNvPicPr/>
                   </pic:nvPicPr>
                   <pic:blipFill>
@@ -12341,10 +12341,10 @@
           <w:lang w:eastAsia="ro-RO"/>
         </w:rPr>
         <w:drawing>
-          <wp:inline distT="0" distB="0" distL="0" distR="0" wp14:anchorId="7651757F" wp14:editId="2E15726A">
+          <wp:inline distT="0" distB="0" distL="0" distR="0" wp14:anchorId="6A6B6651" wp14:editId="35412F28">
             <wp:extent cx="2423160" cy="2423160"/>
             <wp:effectExtent l="0" t="0" r="0" b="0"/>
-            <wp:docPr id="36" name="Picture 36"/>
+            <wp:docPr id="41" name="Picture 41"/>
             <wp:cNvGraphicFramePr>
               <a:graphicFrameLocks xmlns:a="http://schemas.openxmlformats.org/drawingml/2006/main" noChangeAspect="1"/>
             </wp:cNvGraphicFramePr>
@@ -12352,7 +12352,7 @@
               <a:graphicData uri="http://schemas.openxmlformats.org/drawingml/2006/picture">
                 <pic:pic xmlns:pic="http://schemas.openxmlformats.org/drawingml/2006/picture">
                   <pic:nvPicPr>
-                    <pic:cNvPr id="36" name="mri_right_blurred.jpg"/>
+                    <pic:cNvPr id="41" name="mri_hard.jpg"/>
                     <pic:cNvPicPr/>
                   </pic:nvPicPr>
                   <pic:blipFill>
@@ -12431,6 +12431,693 @@
         <w:fldChar w:fldCharType="end"/>
       </w:r>
       <w:r>
+        <w:t xml:space="preserve"> Stanga: mri_soft.jpg, dreapta: mri_hard.jpg</w:t>
+      </w:r>
+    </w:p>
+    <w:tbl>
+      <w:tblPr>
+        <w:tblStyle w:val="TableGrid"/>
+        <w:tblW w:w="0" w:type="auto"/>
+        <w:tblLook w:val="04A0" w:firstRow="1" w:lastRow="0" w:firstColumn="1" w:lastColumn="0" w:noHBand="0" w:noVBand="1"/>
+      </w:tblPr>
+      <w:tblGrid>
+        <w:gridCol w:w="6115"/>
+        <w:gridCol w:w="1260"/>
+        <w:gridCol w:w="1116"/>
+      </w:tblGrid>
+      <w:tr>
+        <w:trPr>
+          <w:trHeight w:val="255"/>
+        </w:trPr>
+        <w:tc>
+          <w:tcPr>
+            <w:tcW w:w="6115" w:type="dxa"/>
+            <w:noWrap/>
+          </w:tcPr>
+          <w:p>
+            <w:pPr>
+              <w:rPr>
+                <w:b/>
+              </w:rPr>
+            </w:pPr>
+            <w:r>
+              <w:rPr>
+                <w:b/>
+              </w:rPr>
+              <w:t>Algoritm_numeimagini_postprocesare</w:t>
+            </w:r>
+          </w:p>
+        </w:tc>
+        <w:tc>
+          <w:tcPr>
+            <w:tcW w:w="1260" w:type="dxa"/>
+            <w:noWrap/>
+          </w:tcPr>
+          <w:p>
+            <w:pPr>
+              <w:rPr>
+                <w:b/>
+              </w:rPr>
+            </w:pPr>
+            <w:r>
+              <w:rPr>
+                <w:b/>
+              </w:rPr>
+              <w:t>MSE</w:t>
+            </w:r>
+          </w:p>
+        </w:tc>
+        <w:tc>
+          <w:tcPr>
+            <w:tcW w:w="1116" w:type="dxa"/>
+            <w:noWrap/>
+          </w:tcPr>
+          <w:p>
+            <w:pPr>
+              <w:rPr>
+                <w:b/>
+              </w:rPr>
+            </w:pPr>
+            <w:r>
+              <w:rPr>
+                <w:b/>
+              </w:rPr>
+              <w:t>PSNR</w:t>
+            </w:r>
+          </w:p>
+        </w:tc>
+      </w:tr>
+      <w:tr>
+        <w:trPr>
+          <w:trHeight w:val="255"/>
+        </w:trPr>
+        <w:tc>
+          <w:tcPr>
+            <w:tcW w:w="6115" w:type="dxa"/>
+            <w:noWrap/>
+            <w:hideMark/>
+          </w:tcPr>
+          <w:p>
+            <w:r>
+              <w:t>Average mri_soft + mri_hard</w:t>
+            </w:r>
+          </w:p>
+        </w:tc>
+        <w:tc>
+          <w:tcPr>
+            <w:tcW w:w="1260" w:type="dxa"/>
+            <w:noWrap/>
+            <w:hideMark/>
+          </w:tcPr>
+          <w:p>
+            <w:r>
+              <w:t>421.3322</w:t>
+            </w:r>
+          </w:p>
+        </w:tc>
+        <w:tc>
+          <w:tcPr>
+            <w:tcW w:w="1116" w:type="dxa"/>
+            <w:noWrap/>
+            <w:hideMark/>
+          </w:tcPr>
+          <w:p>
+            <w:r>
+              <w:t>21.88456</w:t>
+            </w:r>
+          </w:p>
+        </w:tc>
+      </w:tr>
+      <w:tr>
+        <w:trPr>
+          <w:trHeight w:val="255"/>
+        </w:trPr>
+        <w:tc>
+          <w:tcPr>
+            <w:tcW w:w="6115" w:type="dxa"/>
+            <w:noWrap/>
+            <w:hideMark/>
+          </w:tcPr>
+          <w:p>
+            <w:r>
+              <w:t>Haar_2 mri_soft + mri_hard_dilated_smoothed</w:t>
+            </w:r>
+          </w:p>
+        </w:tc>
+        <w:tc>
+          <w:tcPr>
+            <w:tcW w:w="1260" w:type="dxa"/>
+            <w:noWrap/>
+            <w:hideMark/>
+          </w:tcPr>
+          <w:p>
+            <w:r>
+              <w:t>531.9417</w:t>
+            </w:r>
+          </w:p>
+        </w:tc>
+        <w:tc>
+          <w:tcPr>
+            <w:tcW w:w="1116" w:type="dxa"/>
+            <w:noWrap/>
+            <w:hideMark/>
+          </w:tcPr>
+          <w:p>
+            <w:r>
+              <w:t>20.87216</w:t>
+            </w:r>
+          </w:p>
+        </w:tc>
+      </w:tr>
+      <w:tr>
+        <w:trPr>
+          <w:trHeight w:val="255"/>
+        </w:trPr>
+        <w:tc>
+          <w:tcPr>
+            <w:tcW w:w="6115" w:type="dxa"/>
+            <w:noWrap/>
+            <w:hideMark/>
+          </w:tcPr>
+          <w:p>
+            <w:r>
+              <w:t>Maximum mri_soft + mri_hard</w:t>
+            </w:r>
+          </w:p>
+        </w:tc>
+        <w:tc>
+          <w:tcPr>
+            <w:tcW w:w="1260" w:type="dxa"/>
+            <w:noWrap/>
+            <w:hideMark/>
+          </w:tcPr>
+          <w:p>
+            <w:r>
+              <w:t>640.0845</w:t>
+            </w:r>
+          </w:p>
+        </w:tc>
+        <w:tc>
+          <w:tcPr>
+            <w:tcW w:w="1116" w:type="dxa"/>
+            <w:noWrap/>
+            <w:hideMark/>
+          </w:tcPr>
+          <w:p>
+            <w:r>
+              <w:t>20.06843</w:t>
+            </w:r>
+          </w:p>
+        </w:tc>
+      </w:tr>
+    </w:tbl>
+    <w:p/>
+    <w:p>
+      <w:pPr>
+        <w:keepNext/>
+        <w:jc w:val="center"/>
+      </w:pPr>
+      <w:r>
+        <w:rPr>
+          <w:noProof/>
+          <w:lang w:eastAsia="ro-RO"/>
+        </w:rPr>
+        <w:drawing>
+          <wp:inline distT="0" distB="0" distL="0" distR="0" wp14:anchorId="523CD900" wp14:editId="035DC5FF">
+            <wp:extent cx="2423160" cy="2423160"/>
+            <wp:effectExtent l="0" t="0" r="0" b="0"/>
+            <wp:docPr id="42" name="Picture 42"/>
+            <wp:cNvGraphicFramePr>
+              <a:graphicFrameLocks xmlns:a="http://schemas.openxmlformats.org/drawingml/2006/main" noChangeAspect="1"/>
+            </wp:cNvGraphicFramePr>
+            <a:graphic xmlns:a="http://schemas.openxmlformats.org/drawingml/2006/main">
+              <a:graphicData uri="http://schemas.openxmlformats.org/drawingml/2006/picture">
+                <pic:pic xmlns:pic="http://schemas.openxmlformats.org/drawingml/2006/picture">
+                  <pic:nvPicPr>
+                    <pic:cNvPr id="42" name="Average mri_soft + mri_hard.jpg"/>
+                    <pic:cNvPicPr/>
+                  </pic:nvPicPr>
+                  <pic:blipFill>
+                    <a:blip r:embed="rId52" cstate="print">
+                      <a:extLst>
+                        <a:ext uri="{28A0092B-C50C-407E-A947-70E740481C1C}">
+                          <a14:useLocalDpi xmlns:a14="http://schemas.microsoft.com/office/drawing/2010/main" val="0"/>
+                        </a:ext>
+                      </a:extLst>
+                    </a:blip>
+                    <a:stretch>
+                      <a:fillRect/>
+                    </a:stretch>
+                  </pic:blipFill>
+                  <pic:spPr>
+                    <a:xfrm>
+                      <a:off x="0" y="0"/>
+                      <a:ext cx="2423160" cy="2423160"/>
+                    </a:xfrm>
+                    <a:prstGeom prst="rect">
+                      <a:avLst/>
+                    </a:prstGeom>
+                  </pic:spPr>
+                </pic:pic>
+              </a:graphicData>
+            </a:graphic>
+          </wp:inline>
+        </w:drawing>
+      </w:r>
+    </w:p>
+    <w:p>
+      <w:pPr>
+        <w:pStyle w:val="Caption"/>
+        <w:jc w:val="center"/>
+      </w:pPr>
+      <w:r>
+        <w:t xml:space="preserve">Figură </w:t>
+      </w:r>
+      <w:r>
+        <w:fldChar w:fldCharType="begin"/>
+      </w:r>
+      <w:r>
+        <w:instrText xml:space="preserve"> STYLEREF 1 \s </w:instrText>
+      </w:r>
+      <w:r>
+        <w:fldChar w:fldCharType="separate"/>
+      </w:r>
+      <w:r>
+        <w:rPr>
+          <w:noProof/>
+        </w:rPr>
+        <w:t>6</w:t>
+      </w:r>
+      <w:r>
+        <w:fldChar w:fldCharType="end"/>
+      </w:r>
+      <w:r>
+        <w:t>.</w:t>
+      </w:r>
+      <w:r>
+        <w:fldChar w:fldCharType="begin"/>
+      </w:r>
+      <w:r>
+        <w:instrText xml:space="preserve"> SEQ Figură \* ARABIC \s 1 </w:instrText>
+      </w:r>
+      <w:r>
+        <w:fldChar w:fldCharType="separate"/>
+      </w:r>
+      <w:r>
+        <w:rPr>
+          <w:noProof/>
+        </w:rPr>
+        <w:t>7</w:t>
+      </w:r>
+      <w:r>
+        <w:fldChar w:fldCharType="end"/>
+      </w:r>
+      <w:r>
+        <w:t xml:space="preserve"> </w:t>
+      </w:r>
+      <w:r>
+        <w:t>Average mri_soft + mri_hard</w:t>
+      </w:r>
+    </w:p>
+    <w:p>
+      <w:pPr>
+        <w:keepNext/>
+        <w:jc w:val="center"/>
+      </w:pPr>
+      <w:r>
+        <w:rPr>
+          <w:noProof/>
+          <w:lang w:eastAsia="ro-RO"/>
+        </w:rPr>
+        <w:lastRenderedPageBreak/>
+        <w:drawing>
+          <wp:inline distT="0" distB="0" distL="0" distR="0" wp14:anchorId="17D438FB" wp14:editId="439AA9A2">
+            <wp:extent cx="2423160" cy="2423160"/>
+            <wp:effectExtent l="0" t="0" r="0" b="0"/>
+            <wp:docPr id="43" name="Picture 43"/>
+            <wp:cNvGraphicFramePr>
+              <a:graphicFrameLocks xmlns:a="http://schemas.openxmlformats.org/drawingml/2006/main" noChangeAspect="1"/>
+            </wp:cNvGraphicFramePr>
+            <a:graphic xmlns:a="http://schemas.openxmlformats.org/drawingml/2006/main">
+              <a:graphicData uri="http://schemas.openxmlformats.org/drawingml/2006/picture">
+                <pic:pic xmlns:pic="http://schemas.openxmlformats.org/drawingml/2006/picture">
+                  <pic:nvPicPr>
+                    <pic:cNvPr id="43" name="Laplacian_3_3.0 mri_soft + mri_hard_dilated_smoothed.jpg"/>
+                    <pic:cNvPicPr/>
+                  </pic:nvPicPr>
+                  <pic:blipFill>
+                    <a:blip r:embed="rId53" cstate="print">
+                      <a:extLst>
+                        <a:ext uri="{28A0092B-C50C-407E-A947-70E740481C1C}">
+                          <a14:useLocalDpi xmlns:a14="http://schemas.microsoft.com/office/drawing/2010/main" val="0"/>
+                        </a:ext>
+                      </a:extLst>
+                    </a:blip>
+                    <a:stretch>
+                      <a:fillRect/>
+                    </a:stretch>
+                  </pic:blipFill>
+                  <pic:spPr>
+                    <a:xfrm>
+                      <a:off x="0" y="0"/>
+                      <a:ext cx="2423160" cy="2423160"/>
+                    </a:xfrm>
+                    <a:prstGeom prst="rect">
+                      <a:avLst/>
+                    </a:prstGeom>
+                  </pic:spPr>
+                </pic:pic>
+              </a:graphicData>
+            </a:graphic>
+          </wp:inline>
+        </w:drawing>
+      </w:r>
+    </w:p>
+    <w:p>
+      <w:pPr>
+        <w:pStyle w:val="Caption"/>
+        <w:jc w:val="center"/>
+      </w:pPr>
+      <w:r>
+        <w:t xml:space="preserve">Figură </w:t>
+      </w:r>
+      <w:r>
+        <w:fldChar w:fldCharType="begin"/>
+      </w:r>
+      <w:r>
+        <w:instrText xml:space="preserve"> STYLEREF 1 \s </w:instrText>
+      </w:r>
+      <w:r>
+        <w:fldChar w:fldCharType="separate"/>
+      </w:r>
+      <w:r>
+        <w:rPr>
+          <w:noProof/>
+        </w:rPr>
+        <w:t>6</w:t>
+      </w:r>
+      <w:r>
+        <w:fldChar w:fldCharType="end"/>
+      </w:r>
+      <w:r>
+        <w:t>.</w:t>
+      </w:r>
+      <w:r>
+        <w:fldChar w:fldCharType="begin"/>
+      </w:r>
+      <w:r>
+        <w:instrText xml:space="preserve"> SEQ Figură \* ARABIC \s 1 </w:instrText>
+      </w:r>
+      <w:r>
+        <w:fldChar w:fldCharType="separate"/>
+      </w:r>
+      <w:r>
+        <w:rPr>
+          <w:noProof/>
+        </w:rPr>
+        <w:t>8</w:t>
+      </w:r>
+      <w:r>
+        <w:fldChar w:fldCharType="end"/>
+      </w:r>
+      <w:r>
+        <w:t xml:space="preserve"> </w:t>
+      </w:r>
+      <w:r>
+        <w:t>Haar_2 mri_soft + mri_hard_dilated_smoothed</w:t>
+      </w:r>
+    </w:p>
+    <w:p>
+      <w:pPr>
+        <w:keepNext/>
+        <w:jc w:val="center"/>
+      </w:pPr>
+      <w:r>
+        <w:rPr>
+          <w:noProof/>
+          <w:lang w:eastAsia="ro-RO"/>
+        </w:rPr>
+        <w:drawing>
+          <wp:inline distT="0" distB="0" distL="0" distR="0" wp14:anchorId="02AB8C95" wp14:editId="0A3CD5F9">
+            <wp:extent cx="2423160" cy="2423160"/>
+            <wp:effectExtent l="0" t="0" r="0" b="0"/>
+            <wp:docPr id="44" name="Picture 44"/>
+            <wp:cNvGraphicFramePr>
+              <a:graphicFrameLocks xmlns:a="http://schemas.openxmlformats.org/drawingml/2006/main" noChangeAspect="1"/>
+            </wp:cNvGraphicFramePr>
+            <a:graphic xmlns:a="http://schemas.openxmlformats.org/drawingml/2006/main">
+              <a:graphicData uri="http://schemas.openxmlformats.org/drawingml/2006/picture">
+                <pic:pic xmlns:pic="http://schemas.openxmlformats.org/drawingml/2006/picture">
+                  <pic:nvPicPr>
+                    <pic:cNvPr id="44" name="Maximum mri_soft + mri_hard.jpg"/>
+                    <pic:cNvPicPr/>
+                  </pic:nvPicPr>
+                  <pic:blipFill>
+                    <a:blip r:embed="rId54" cstate="print">
+                      <a:extLst>
+                        <a:ext uri="{28A0092B-C50C-407E-A947-70E740481C1C}">
+                          <a14:useLocalDpi xmlns:a14="http://schemas.microsoft.com/office/drawing/2010/main" val="0"/>
+                        </a:ext>
+                      </a:extLst>
+                    </a:blip>
+                    <a:stretch>
+                      <a:fillRect/>
+                    </a:stretch>
+                  </pic:blipFill>
+                  <pic:spPr>
+                    <a:xfrm>
+                      <a:off x="0" y="0"/>
+                      <a:ext cx="2423160" cy="2423160"/>
+                    </a:xfrm>
+                    <a:prstGeom prst="rect">
+                      <a:avLst/>
+                    </a:prstGeom>
+                  </pic:spPr>
+                </pic:pic>
+              </a:graphicData>
+            </a:graphic>
+          </wp:inline>
+        </w:drawing>
+      </w:r>
+    </w:p>
+    <w:p>
+      <w:pPr>
+        <w:pStyle w:val="Caption"/>
+        <w:jc w:val="center"/>
+      </w:pPr>
+      <w:r>
+        <w:t xml:space="preserve">Figură </w:t>
+      </w:r>
+      <w:r>
+        <w:fldChar w:fldCharType="begin"/>
+      </w:r>
+      <w:r>
+        <w:instrText xml:space="preserve"> STYLEREF 1 \s </w:instrText>
+      </w:r>
+      <w:r>
+        <w:fldChar w:fldCharType="separate"/>
+      </w:r>
+      <w:r>
+        <w:rPr>
+          <w:noProof/>
+        </w:rPr>
+        <w:t>6</w:t>
+      </w:r>
+      <w:r>
+        <w:fldChar w:fldCharType="end"/>
+      </w:r>
+      <w:r>
+        <w:t>.</w:t>
+      </w:r>
+      <w:r>
+        <w:fldChar w:fldCharType="begin"/>
+      </w:r>
+      <w:r>
+        <w:instrText xml:space="preserve"> SEQ Figură \* ARABIC \s 1 </w:instrText>
+      </w:r>
+      <w:r>
+        <w:fldChar w:fldCharType="separate"/>
+      </w:r>
+      <w:r>
+        <w:rPr>
+          <w:noProof/>
+        </w:rPr>
+        <w:t>9</w:t>
+      </w:r>
+      <w:r>
+        <w:fldChar w:fldCharType="end"/>
+      </w:r>
+      <w:r>
+        <w:t xml:space="preserve"> </w:t>
+      </w:r>
+      <w:r>
+        <w:t>Maximum mri_soft + mri_hard</w:t>
+      </w:r>
+    </w:p>
+    <w:p/>
+    <w:p>
+      <w:pPr>
+        <w:pStyle w:val="Heading4"/>
+      </w:pPr>
+      <w:r>
+        <w:lastRenderedPageBreak/>
+        <w:t>Setul de imagini 3</w:t>
+      </w:r>
+    </w:p>
+    <w:p>
+      <w:pPr>
+        <w:keepNext/>
+        <w:jc w:val="center"/>
+      </w:pPr>
+      <w:r>
+        <w:rPr>
+          <w:noProof/>
+          <w:lang w:eastAsia="ro-RO"/>
+        </w:rPr>
+        <w:drawing>
+          <wp:inline distT="0" distB="0" distL="0" distR="0" wp14:anchorId="06A1756D" wp14:editId="7B2284E6">
+            <wp:extent cx="2423160" cy="2423160"/>
+            <wp:effectExtent l="0" t="0" r="0" b="0"/>
+            <wp:docPr id="35" name="Picture 35"/>
+            <wp:cNvGraphicFramePr>
+              <a:graphicFrameLocks xmlns:a="http://schemas.openxmlformats.org/drawingml/2006/main" noChangeAspect="1"/>
+            </wp:cNvGraphicFramePr>
+            <a:graphic xmlns:a="http://schemas.openxmlformats.org/drawingml/2006/main">
+              <a:graphicData uri="http://schemas.openxmlformats.org/drawingml/2006/picture">
+                <pic:pic xmlns:pic="http://schemas.openxmlformats.org/drawingml/2006/picture">
+                  <pic:nvPicPr>
+                    <pic:cNvPr id="35" name="mri_left_blurred.jpg"/>
+                    <pic:cNvPicPr/>
+                  </pic:nvPicPr>
+                  <pic:blipFill>
+                    <a:blip r:embed="rId55" cstate="print">
+                      <a:extLst>
+                        <a:ext uri="{28A0092B-C50C-407E-A947-70E740481C1C}">
+                          <a14:useLocalDpi xmlns:a14="http://schemas.microsoft.com/office/drawing/2010/main" val="0"/>
+                        </a:ext>
+                      </a:extLst>
+                    </a:blip>
+                    <a:stretch>
+                      <a:fillRect/>
+                    </a:stretch>
+                  </pic:blipFill>
+                  <pic:spPr>
+                    <a:xfrm>
+                      <a:off x="0" y="0"/>
+                      <a:ext cx="2423160" cy="2423160"/>
+                    </a:xfrm>
+                    <a:prstGeom prst="rect">
+                      <a:avLst/>
+                    </a:prstGeom>
+                  </pic:spPr>
+                </pic:pic>
+              </a:graphicData>
+            </a:graphic>
+          </wp:inline>
+        </w:drawing>
+      </w:r>
+      <w:r>
+        <w:tab/>
+      </w:r>
+      <w:r>
+        <w:tab/>
+      </w:r>
+      <w:r>
+        <w:rPr>
+          <w:noProof/>
+          <w:lang w:eastAsia="ro-RO"/>
+        </w:rPr>
+        <w:drawing>
+          <wp:inline distT="0" distB="0" distL="0" distR="0" wp14:anchorId="7651757F" wp14:editId="2E15726A">
+            <wp:extent cx="2423160" cy="2423160"/>
+            <wp:effectExtent l="0" t="0" r="0" b="0"/>
+            <wp:docPr id="36" name="Picture 36"/>
+            <wp:cNvGraphicFramePr>
+              <a:graphicFrameLocks xmlns:a="http://schemas.openxmlformats.org/drawingml/2006/main" noChangeAspect="1"/>
+            </wp:cNvGraphicFramePr>
+            <a:graphic xmlns:a="http://schemas.openxmlformats.org/drawingml/2006/main">
+              <a:graphicData uri="http://schemas.openxmlformats.org/drawingml/2006/picture">
+                <pic:pic xmlns:pic="http://schemas.openxmlformats.org/drawingml/2006/picture">
+                  <pic:nvPicPr>
+                    <pic:cNvPr id="36" name="mri_right_blurred.jpg"/>
+                    <pic:cNvPicPr/>
+                  </pic:nvPicPr>
+                  <pic:blipFill>
+                    <a:blip r:embed="rId56" cstate="print">
+                      <a:extLst>
+                        <a:ext uri="{28A0092B-C50C-407E-A947-70E740481C1C}">
+                          <a14:useLocalDpi xmlns:a14="http://schemas.microsoft.com/office/drawing/2010/main" val="0"/>
+                        </a:ext>
+                      </a:extLst>
+                    </a:blip>
+                    <a:stretch>
+                      <a:fillRect/>
+                    </a:stretch>
+                  </pic:blipFill>
+                  <pic:spPr>
+                    <a:xfrm>
+                      <a:off x="0" y="0"/>
+                      <a:ext cx="2423160" cy="2423160"/>
+                    </a:xfrm>
+                    <a:prstGeom prst="rect">
+                      <a:avLst/>
+                    </a:prstGeom>
+                  </pic:spPr>
+                </pic:pic>
+              </a:graphicData>
+            </a:graphic>
+          </wp:inline>
+        </w:drawing>
+      </w:r>
+    </w:p>
+    <w:p>
+      <w:pPr>
+        <w:pStyle w:val="Caption"/>
+        <w:jc w:val="center"/>
+      </w:pPr>
+      <w:r>
+        <w:t xml:space="preserve">Figură </w:t>
+      </w:r>
+      <w:r>
+        <w:fldChar w:fldCharType="begin"/>
+      </w:r>
+      <w:r>
+        <w:instrText xml:space="preserve"> STYLEREF 1 \s </w:instrText>
+      </w:r>
+      <w:r>
+        <w:fldChar w:fldCharType="separate"/>
+      </w:r>
+      <w:r>
+        <w:rPr>
+          <w:noProof/>
+        </w:rPr>
+        <w:t>6</w:t>
+      </w:r>
+      <w:r>
+        <w:fldChar w:fldCharType="end"/>
+      </w:r>
+      <w:r>
+        <w:t>.</w:t>
+      </w:r>
+      <w:r>
+        <w:fldChar w:fldCharType="begin"/>
+      </w:r>
+      <w:r>
+        <w:instrText xml:space="preserve"> SEQ Figură \* ARABIC \s 1 </w:instrText>
+      </w:r>
+      <w:r>
+        <w:fldChar w:fldCharType="separate"/>
+      </w:r>
+      <w:r>
+        <w:rPr>
+          <w:noProof/>
+        </w:rPr>
+        <w:t>10</w:t>
+      </w:r>
+      <w:r>
+        <w:fldChar w:fldCharType="end"/>
+      </w:r>
+      <w:r>
         <w:t xml:space="preserve"> Stanga: mri_left_blurred.j</w:t>
       </w:r>
       <w:r>
@@ -12439,8 +13126,6 @@
       <w:r>
         <w:t>g</w:t>
       </w:r>
-      <w:bookmarkStart w:id="5" w:name="_GoBack"/>
-      <w:bookmarkEnd w:id="5"/>
       <w:r>
         <w:t>, dreapta: mri_right_blurred.jpg</w:t>
       </w:r>
@@ -12645,9 +13330,424 @@
     <w:p/>
     <w:p>
       <w:pPr>
+        <w:keepNext/>
+        <w:jc w:val="center"/>
+      </w:pPr>
+      <w:r>
+        <w:rPr>
+          <w:noProof/>
+          <w:lang w:eastAsia="ro-RO"/>
+        </w:rPr>
+        <w:drawing>
+          <wp:inline distT="0" distB="0" distL="0" distR="0" wp14:anchorId="55B8EEF0" wp14:editId="32B360A7">
+            <wp:extent cx="2423160" cy="2423160"/>
+            <wp:effectExtent l="0" t="0" r="0" b="0"/>
+            <wp:docPr id="37" name="Picture 37"/>
+            <wp:cNvGraphicFramePr>
+              <a:graphicFrameLocks xmlns:a="http://schemas.openxmlformats.org/drawingml/2006/main" noChangeAspect="1"/>
+            </wp:cNvGraphicFramePr>
+            <a:graphic xmlns:a="http://schemas.openxmlformats.org/drawingml/2006/main">
+              <a:graphicData uri="http://schemas.openxmlformats.org/drawingml/2006/picture">
+                <pic:pic xmlns:pic="http://schemas.openxmlformats.org/drawingml/2006/picture">
+                  <pic:nvPicPr>
+                    <pic:cNvPr id="37" name="Average mri_left_blurred + mri_right_blurred.jpg"/>
+                    <pic:cNvPicPr/>
+                  </pic:nvPicPr>
+                  <pic:blipFill>
+                    <a:blip r:embed="rId57" cstate="print">
+                      <a:extLst>
+                        <a:ext uri="{28A0092B-C50C-407E-A947-70E740481C1C}">
+                          <a14:useLocalDpi xmlns:a14="http://schemas.microsoft.com/office/drawing/2010/main" val="0"/>
+                        </a:ext>
+                      </a:extLst>
+                    </a:blip>
+                    <a:stretch>
+                      <a:fillRect/>
+                    </a:stretch>
+                  </pic:blipFill>
+                  <pic:spPr>
+                    <a:xfrm>
+                      <a:off x="0" y="0"/>
+                      <a:ext cx="2423160" cy="2423160"/>
+                    </a:xfrm>
+                    <a:prstGeom prst="rect">
+                      <a:avLst/>
+                    </a:prstGeom>
+                  </pic:spPr>
+                </pic:pic>
+              </a:graphicData>
+            </a:graphic>
+          </wp:inline>
+        </w:drawing>
+      </w:r>
+    </w:p>
+    <w:p>
+      <w:pPr>
+        <w:pStyle w:val="Caption"/>
+        <w:jc w:val="center"/>
+      </w:pPr>
+      <w:r>
+        <w:t xml:space="preserve">Figură </w:t>
+      </w:r>
+      <w:r>
+        <w:fldChar w:fldCharType="begin"/>
+      </w:r>
+      <w:r>
+        <w:instrText xml:space="preserve"> STYLEREF 1 \s </w:instrText>
+      </w:r>
+      <w:r>
+        <w:fldChar w:fldCharType="separate"/>
+      </w:r>
+      <w:r>
+        <w:rPr>
+          <w:noProof/>
+        </w:rPr>
+        <w:t>6</w:t>
+      </w:r>
+      <w:r>
+        <w:fldChar w:fldCharType="end"/>
+      </w:r>
+      <w:r>
+        <w:t>.</w:t>
+      </w:r>
+      <w:r>
+        <w:fldChar w:fldCharType="begin"/>
+      </w:r>
+      <w:r>
+        <w:instrText xml:space="preserve"> SEQ Figură \* ARABIC \s 1 </w:instrText>
+      </w:r>
+      <w:r>
+        <w:fldChar w:fldCharType="separate"/>
+      </w:r>
+      <w:r>
+        <w:rPr>
+          <w:noProof/>
+        </w:rPr>
+        <w:t>11</w:t>
+      </w:r>
+      <w:r>
+        <w:fldChar w:fldCharType="end"/>
+      </w:r>
+      <w:r>
+        <w:t xml:space="preserve"> </w:t>
+      </w:r>
+      <w:r>
+        <w:t>Average mri_left_blurred + mri_right_blurred</w:t>
+      </w:r>
+    </w:p>
+    <w:p>
+      <w:pPr>
+        <w:keepNext/>
+        <w:jc w:val="center"/>
+      </w:pPr>
+      <w:r>
+        <w:rPr>
+          <w:noProof/>
+          <w:lang w:eastAsia="ro-RO"/>
+        </w:rPr>
+        <w:lastRenderedPageBreak/>
+        <w:drawing>
+          <wp:inline distT="0" distB="0" distL="0" distR="0" wp14:anchorId="6FEE5630" wp14:editId="256D641A">
+            <wp:extent cx="2423160" cy="2423160"/>
+            <wp:effectExtent l="0" t="0" r="0" b="0"/>
+            <wp:docPr id="38" name="Picture 38"/>
+            <wp:cNvGraphicFramePr>
+              <a:graphicFrameLocks xmlns:a="http://schemas.openxmlformats.org/drawingml/2006/main" noChangeAspect="1"/>
+            </wp:cNvGraphicFramePr>
+            <a:graphic xmlns:a="http://schemas.openxmlformats.org/drawingml/2006/main">
+              <a:graphicData uri="http://schemas.openxmlformats.org/drawingml/2006/picture">
+                <pic:pic xmlns:pic="http://schemas.openxmlformats.org/drawingml/2006/picture">
+                  <pic:nvPicPr>
+                    <pic:cNvPr id="38" name="Haar_2 mri_left_blurred + mri_right_blurred_dilated_eroded.jpg"/>
+                    <pic:cNvPicPr/>
+                  </pic:nvPicPr>
+                  <pic:blipFill>
+                    <a:blip r:embed="rId58" cstate="print">
+                      <a:extLst>
+                        <a:ext uri="{28A0092B-C50C-407E-A947-70E740481C1C}">
+                          <a14:useLocalDpi xmlns:a14="http://schemas.microsoft.com/office/drawing/2010/main" val="0"/>
+                        </a:ext>
+                      </a:extLst>
+                    </a:blip>
+                    <a:stretch>
+                      <a:fillRect/>
+                    </a:stretch>
+                  </pic:blipFill>
+                  <pic:spPr>
+                    <a:xfrm>
+                      <a:off x="0" y="0"/>
+                      <a:ext cx="2423160" cy="2423160"/>
+                    </a:xfrm>
+                    <a:prstGeom prst="rect">
+                      <a:avLst/>
+                    </a:prstGeom>
+                  </pic:spPr>
+                </pic:pic>
+              </a:graphicData>
+            </a:graphic>
+          </wp:inline>
+        </w:drawing>
+      </w:r>
+    </w:p>
+    <w:p>
+      <w:pPr>
+        <w:pStyle w:val="Caption"/>
+        <w:jc w:val="center"/>
+      </w:pPr>
+      <w:r>
+        <w:t xml:space="preserve">Figură </w:t>
+      </w:r>
+      <w:r>
+        <w:fldChar w:fldCharType="begin"/>
+      </w:r>
+      <w:r>
+        <w:instrText xml:space="preserve"> STYLEREF 1 \s </w:instrText>
+      </w:r>
+      <w:r>
+        <w:fldChar w:fldCharType="separate"/>
+      </w:r>
+      <w:r>
+        <w:rPr>
+          <w:noProof/>
+        </w:rPr>
+        <w:t>6</w:t>
+      </w:r>
+      <w:r>
+        <w:fldChar w:fldCharType="end"/>
+      </w:r>
+      <w:r>
+        <w:t>.</w:t>
+      </w:r>
+      <w:r>
+        <w:fldChar w:fldCharType="begin"/>
+      </w:r>
+      <w:r>
+        <w:instrText xml:space="preserve"> SEQ Figură \* ARABIC \s 1 </w:instrText>
+      </w:r>
+      <w:r>
+        <w:fldChar w:fldCharType="separate"/>
+      </w:r>
+      <w:r>
+        <w:rPr>
+          <w:noProof/>
+        </w:rPr>
+        <w:t>12</w:t>
+      </w:r>
+      <w:r>
+        <w:fldChar w:fldCharType="end"/>
+      </w:r>
+      <w:r>
+        <w:t xml:space="preserve"> </w:t>
+      </w:r>
+      <w:r>
+        <w:t>Haar_2 mri_left_blurred + mri_right_blurred_dilated_eroded</w:t>
+      </w:r>
+    </w:p>
+    <w:p>
+      <w:pPr>
+        <w:keepNext/>
+        <w:jc w:val="center"/>
+      </w:pPr>
+      <w:r>
+        <w:rPr>
+          <w:noProof/>
+          <w:lang w:eastAsia="ro-RO"/>
+        </w:rPr>
+        <w:drawing>
+          <wp:inline distT="0" distB="0" distL="0" distR="0" wp14:anchorId="451B1319" wp14:editId="3AB87A61">
+            <wp:extent cx="2423160" cy="2423160"/>
+            <wp:effectExtent l="0" t="0" r="0" b="0"/>
+            <wp:docPr id="39" name="Picture 39"/>
+            <wp:cNvGraphicFramePr>
+              <a:graphicFrameLocks xmlns:a="http://schemas.openxmlformats.org/drawingml/2006/main" noChangeAspect="1"/>
+            </wp:cNvGraphicFramePr>
+            <a:graphic xmlns:a="http://schemas.openxmlformats.org/drawingml/2006/main">
+              <a:graphicData uri="http://schemas.openxmlformats.org/drawingml/2006/picture">
+                <pic:pic xmlns:pic="http://schemas.openxmlformats.org/drawingml/2006/picture">
+                  <pic:nvPicPr>
+                    <pic:cNvPr id="39" name="Maximum mri_left_blurred + mri_right_blurred.jpg"/>
+                    <pic:cNvPicPr/>
+                  </pic:nvPicPr>
+                  <pic:blipFill>
+                    <a:blip r:embed="rId59" cstate="print">
+                      <a:extLst>
+                        <a:ext uri="{28A0092B-C50C-407E-A947-70E740481C1C}">
+                          <a14:useLocalDpi xmlns:a14="http://schemas.microsoft.com/office/drawing/2010/main" val="0"/>
+                        </a:ext>
+                      </a:extLst>
+                    </a:blip>
+                    <a:stretch>
+                      <a:fillRect/>
+                    </a:stretch>
+                  </pic:blipFill>
+                  <pic:spPr>
+                    <a:xfrm>
+                      <a:off x="0" y="0"/>
+                      <a:ext cx="2423160" cy="2423160"/>
+                    </a:xfrm>
+                    <a:prstGeom prst="rect">
+                      <a:avLst/>
+                    </a:prstGeom>
+                  </pic:spPr>
+                </pic:pic>
+              </a:graphicData>
+            </a:graphic>
+          </wp:inline>
+        </w:drawing>
+      </w:r>
+    </w:p>
+    <w:p>
+      <w:pPr>
+        <w:pStyle w:val="Caption"/>
+        <w:jc w:val="center"/>
+      </w:pPr>
+      <w:r>
+        <w:t xml:space="preserve">Figură </w:t>
+      </w:r>
+      <w:r>
+        <w:fldChar w:fldCharType="begin"/>
+      </w:r>
+      <w:r>
+        <w:instrText xml:space="preserve"> STYLEREF 1 \s </w:instrText>
+      </w:r>
+      <w:r>
+        <w:fldChar w:fldCharType="separate"/>
+      </w:r>
+      <w:r>
+        <w:rPr>
+          <w:noProof/>
+        </w:rPr>
+        <w:t>6</w:t>
+      </w:r>
+      <w:r>
+        <w:fldChar w:fldCharType="end"/>
+      </w:r>
+      <w:r>
+        <w:t>.</w:t>
+      </w:r>
+      <w:r>
+        <w:fldChar w:fldCharType="begin"/>
+      </w:r>
+      <w:r>
+        <w:instrText xml:space="preserve"> SEQ Figură \* ARABIC \s 1 </w:instrText>
+      </w:r>
+      <w:r>
+        <w:fldChar w:fldCharType="separate"/>
+      </w:r>
+      <w:r>
+        <w:rPr>
+          <w:noProof/>
+        </w:rPr>
+        <w:t>13</w:t>
+      </w:r>
+      <w:r>
+        <w:fldChar w:fldCharType="end"/>
+      </w:r>
+      <w:r>
+        <w:t xml:space="preserve"> </w:t>
+      </w:r>
+      <w:r>
+        <w:t>Maximum mri_left_blurred + mri_right_blurred</w:t>
+      </w:r>
+    </w:p>
+    <w:p>
+      <w:pPr>
+        <w:pStyle w:val="Heading4"/>
+      </w:pPr>
+      <w:r>
+        <w:t>Media rezultatelor</w:t>
+      </w:r>
+    </w:p>
+    <w:p>
+      <w:pPr>
+        <w:ind w:firstLine="360"/>
+      </w:pPr>
+      <w:bookmarkStart w:id="5" w:name="_GoBack"/>
+      <w:bookmarkEnd w:id="5"/>
+      <w:r>
+        <w:t>Generalizand rezultatele dupa tipul de algoritmi, putem calcula media PSNR-ului:</w:t>
+      </w:r>
+    </w:p>
+    <w:p>
+      <w:pPr>
+        <w:pStyle w:val="ListParagraph"/>
+        <w:numPr>
+          <w:ilvl w:val="0"/>
+          <w:numId w:val="36"/>
+        </w:numPr>
+      </w:pPr>
+      <w:r>
+        <w:t>Haar: 21.78</w:t>
+      </w:r>
+    </w:p>
+    <w:p>
+      <w:pPr>
+        <w:pStyle w:val="ListParagraph"/>
+        <w:numPr>
+          <w:ilvl w:val="0"/>
+          <w:numId w:val="36"/>
+        </w:numPr>
+      </w:pPr>
+      <w:r>
+        <w:t>Maxim aritmetic: 21.56</w:t>
+      </w:r>
+    </w:p>
+    <w:p>
+      <w:pPr>
+        <w:pStyle w:val="ListParagraph"/>
+        <w:numPr>
+          <w:ilvl w:val="0"/>
+          <w:numId w:val="36"/>
+        </w:numPr>
+      </w:pPr>
+      <w:r>
+        <w:t>Medie aritmetica: 20.68</w:t>
+      </w:r>
+    </w:p>
+    <w:p>
+      <w:pPr>
+        <w:pStyle w:val="ListParagraph"/>
+        <w:numPr>
+          <w:ilvl w:val="0"/>
+          <w:numId w:val="36"/>
+        </w:numPr>
+      </w:pPr>
+      <w:r>
+        <w:t xml:space="preserve">Laplacian: </w:t>
+      </w:r>
+      <w:r>
+        <w:t>19.79</w:t>
+      </w:r>
+    </w:p>
+    <w:p>
+      <w:pPr>
+        <w:pStyle w:val="ListParagraph"/>
+        <w:numPr>
+          <w:ilvl w:val="0"/>
+          <w:numId w:val="36"/>
+        </w:numPr>
+      </w:pPr>
+      <w:r>
+        <w:t>Minim aritmetic: 16.61</w:t>
+      </w:r>
+    </w:p>
+    <w:p>
+      <w:pPr>
+        <w:ind w:firstLine="360"/>
+      </w:pPr>
+      <w:r>
+        <w:t xml:space="preserve">Observatie importanta despre aceste rezultate: in cazul </w:t>
+      </w:r>
+      <w:r>
+        <w:t>in care imaginil de intrare nu sunt complementare, cum este in cazul primului set de imagini, metodele aritmetice produc rezultate foarte proaste.</w:t>
+      </w:r>
+    </w:p>
+    <w:p>
+      <w:pPr>
         <w:pStyle w:val="Heading3"/>
       </w:pPr>
       <w:r>
+        <w:lastRenderedPageBreak/>
         <w:t>Comparatie subiectiva</w:t>
       </w:r>
     </w:p>
@@ -14311,6 +15411,119 @@
     </w:lvl>
   </w:abstractNum>
   <w:abstractNum w:abstractNumId="6">
+    <w:nsid w:val="13531241"/>
+    <w:multiLevelType w:val="hybridMultilevel"/>
+    <w:tmpl w:val="F058E122"/>
+    <w:lvl w:ilvl="0" w:tplc="04180001">
+      <w:start w:val="1"/>
+      <w:numFmt w:val="bullet"/>
+      <w:lvlText w:val=""/>
+      <w:lvlJc w:val="left"/>
+      <w:pPr>
+        <w:ind w:left="720" w:hanging="360"/>
+      </w:pPr>
+      <w:rPr>
+        <w:rFonts w:ascii="Symbol" w:hAnsi="Symbol" w:hint="default"/>
+      </w:rPr>
+    </w:lvl>
+    <w:lvl w:ilvl="1" w:tplc="04180003" w:tentative="1">
+      <w:start w:val="1"/>
+      <w:numFmt w:val="bullet"/>
+      <w:lvlText w:val="o"/>
+      <w:lvlJc w:val="left"/>
+      <w:pPr>
+        <w:ind w:left="1440" w:hanging="360"/>
+      </w:pPr>
+      <w:rPr>
+        <w:rFonts w:ascii="Courier New" w:hAnsi="Courier New" w:cs="Courier New" w:hint="default"/>
+      </w:rPr>
+    </w:lvl>
+    <w:lvl w:ilvl="2" w:tplc="04180005" w:tentative="1">
+      <w:start w:val="1"/>
+      <w:numFmt w:val="bullet"/>
+      <w:lvlText w:val=""/>
+      <w:lvlJc w:val="left"/>
+      <w:pPr>
+        <w:ind w:left="2160" w:hanging="360"/>
+      </w:pPr>
+      <w:rPr>
+        <w:rFonts w:ascii="Wingdings" w:hAnsi="Wingdings" w:hint="default"/>
+      </w:rPr>
+    </w:lvl>
+    <w:lvl w:ilvl="3" w:tplc="04180001" w:tentative="1">
+      <w:start w:val="1"/>
+      <w:numFmt w:val="bullet"/>
+      <w:lvlText w:val=""/>
+      <w:lvlJc w:val="left"/>
+      <w:pPr>
+        <w:ind w:left="2880" w:hanging="360"/>
+      </w:pPr>
+      <w:rPr>
+        <w:rFonts w:ascii="Symbol" w:hAnsi="Symbol" w:hint="default"/>
+      </w:rPr>
+    </w:lvl>
+    <w:lvl w:ilvl="4" w:tplc="04180003" w:tentative="1">
+      <w:start w:val="1"/>
+      <w:numFmt w:val="bullet"/>
+      <w:lvlText w:val="o"/>
+      <w:lvlJc w:val="left"/>
+      <w:pPr>
+        <w:ind w:left="3600" w:hanging="360"/>
+      </w:pPr>
+      <w:rPr>
+        <w:rFonts w:ascii="Courier New" w:hAnsi="Courier New" w:cs="Courier New" w:hint="default"/>
+      </w:rPr>
+    </w:lvl>
+    <w:lvl w:ilvl="5" w:tplc="04180005" w:tentative="1">
+      <w:start w:val="1"/>
+      <w:numFmt w:val="bullet"/>
+      <w:lvlText w:val=""/>
+      <w:lvlJc w:val="left"/>
+      <w:pPr>
+        <w:ind w:left="4320" w:hanging="360"/>
+      </w:pPr>
+      <w:rPr>
+        <w:rFonts w:ascii="Wingdings" w:hAnsi="Wingdings" w:hint="default"/>
+      </w:rPr>
+    </w:lvl>
+    <w:lvl w:ilvl="6" w:tplc="04180001" w:tentative="1">
+      <w:start w:val="1"/>
+      <w:numFmt w:val="bullet"/>
+      <w:lvlText w:val=""/>
+      <w:lvlJc w:val="left"/>
+      <w:pPr>
+        <w:ind w:left="5040" w:hanging="360"/>
+      </w:pPr>
+      <w:rPr>
+        <w:rFonts w:ascii="Symbol" w:hAnsi="Symbol" w:hint="default"/>
+      </w:rPr>
+    </w:lvl>
+    <w:lvl w:ilvl="7" w:tplc="04180003" w:tentative="1">
+      <w:start w:val="1"/>
+      <w:numFmt w:val="bullet"/>
+      <w:lvlText w:val="o"/>
+      <w:lvlJc w:val="left"/>
+      <w:pPr>
+        <w:ind w:left="5760" w:hanging="360"/>
+      </w:pPr>
+      <w:rPr>
+        <w:rFonts w:ascii="Courier New" w:hAnsi="Courier New" w:cs="Courier New" w:hint="default"/>
+      </w:rPr>
+    </w:lvl>
+    <w:lvl w:ilvl="8" w:tplc="04180005" w:tentative="1">
+      <w:start w:val="1"/>
+      <w:numFmt w:val="bullet"/>
+      <w:lvlText w:val=""/>
+      <w:lvlJc w:val="left"/>
+      <w:pPr>
+        <w:ind w:left="6480" w:hanging="360"/>
+      </w:pPr>
+      <w:rPr>
+        <w:rFonts w:ascii="Wingdings" w:hAnsi="Wingdings" w:hint="default"/>
+      </w:rPr>
+    </w:lvl>
+  </w:abstractNum>
+  <w:abstractNum w:abstractNumId="7">
     <w:nsid w:val="198C33D8"/>
     <w:multiLevelType w:val="multilevel"/>
     <w:tmpl w:val="4094F244"/>
@@ -14396,7 +15609,7 @@
       </w:pPr>
     </w:lvl>
   </w:abstractNum>
-  <w:abstractNum w:abstractNumId="7">
+  <w:abstractNum w:abstractNumId="8">
     <w:nsid w:val="1E695442"/>
     <w:multiLevelType w:val="multilevel"/>
     <w:tmpl w:val="818652AA"/>
@@ -14482,7 +15695,7 @@
       </w:pPr>
     </w:lvl>
   </w:abstractNum>
-  <w:abstractNum w:abstractNumId="8">
+  <w:abstractNum w:abstractNumId="9">
     <w:nsid w:val="26705B47"/>
     <w:multiLevelType w:val="hybridMultilevel"/>
     <w:tmpl w:val="06E84C30"/>
@@ -14568,7 +15781,7 @@
       </w:pPr>
     </w:lvl>
   </w:abstractNum>
-  <w:abstractNum w:abstractNumId="9">
+  <w:abstractNum w:abstractNumId="10">
     <w:nsid w:val="289648D1"/>
     <w:multiLevelType w:val="hybridMultilevel"/>
     <w:tmpl w:val="7242C9E6"/>
@@ -14681,7 +15894,7 @@
       </w:rPr>
     </w:lvl>
   </w:abstractNum>
-  <w:abstractNum w:abstractNumId="10">
+  <w:abstractNum w:abstractNumId="11">
     <w:nsid w:val="2B28567D"/>
     <w:multiLevelType w:val="hybridMultilevel"/>
     <w:tmpl w:val="A64C56BE"/>
@@ -14794,7 +16007,7 @@
       </w:rPr>
     </w:lvl>
   </w:abstractNum>
-  <w:abstractNum w:abstractNumId="11">
+  <w:abstractNum w:abstractNumId="12">
     <w:nsid w:val="2B702D02"/>
     <w:multiLevelType w:val="hybridMultilevel"/>
     <w:tmpl w:val="6B063816"/>
@@ -14880,7 +16093,7 @@
       </w:pPr>
     </w:lvl>
   </w:abstractNum>
-  <w:abstractNum w:abstractNumId="12">
+  <w:abstractNum w:abstractNumId="13">
     <w:nsid w:val="2F2D1E29"/>
     <w:multiLevelType w:val="hybridMultilevel"/>
     <w:tmpl w:val="724E8D60"/>
@@ -14969,7 +16182,7 @@
       </w:pPr>
     </w:lvl>
   </w:abstractNum>
-  <w:abstractNum w:abstractNumId="13">
+  <w:abstractNum w:abstractNumId="14">
     <w:nsid w:val="300A337E"/>
     <w:multiLevelType w:val="multilevel"/>
     <w:tmpl w:val="1D78EB06"/>
@@ -15055,7 +16268,120 @@
       </w:pPr>
     </w:lvl>
   </w:abstractNum>
-  <w:abstractNum w:abstractNumId="14">
+  <w:abstractNum w:abstractNumId="15">
+    <w:nsid w:val="33517046"/>
+    <w:multiLevelType w:val="hybridMultilevel"/>
+    <w:tmpl w:val="DEE8F520"/>
+    <w:lvl w:ilvl="0" w:tplc="0418000F">
+      <w:start w:val="1"/>
+      <w:numFmt w:val="decimal"/>
+      <w:lvlText w:val="%1."/>
+      <w:lvlJc w:val="left"/>
+      <w:pPr>
+        <w:ind w:left="720" w:hanging="360"/>
+      </w:pPr>
+      <w:rPr>
+        <w:rFonts w:hint="default"/>
+      </w:rPr>
+    </w:lvl>
+    <w:lvl w:ilvl="1" w:tplc="04180003" w:tentative="1">
+      <w:start w:val="1"/>
+      <w:numFmt w:val="bullet"/>
+      <w:lvlText w:val="o"/>
+      <w:lvlJc w:val="left"/>
+      <w:pPr>
+        <w:ind w:left="1440" w:hanging="360"/>
+      </w:pPr>
+      <w:rPr>
+        <w:rFonts w:ascii="Courier New" w:hAnsi="Courier New" w:cs="Courier New" w:hint="default"/>
+      </w:rPr>
+    </w:lvl>
+    <w:lvl w:ilvl="2" w:tplc="04180005" w:tentative="1">
+      <w:start w:val="1"/>
+      <w:numFmt w:val="bullet"/>
+      <w:lvlText w:val=""/>
+      <w:lvlJc w:val="left"/>
+      <w:pPr>
+        <w:ind w:left="2160" w:hanging="360"/>
+      </w:pPr>
+      <w:rPr>
+        <w:rFonts w:ascii="Wingdings" w:hAnsi="Wingdings" w:hint="default"/>
+      </w:rPr>
+    </w:lvl>
+    <w:lvl w:ilvl="3" w:tplc="04180001" w:tentative="1">
+      <w:start w:val="1"/>
+      <w:numFmt w:val="bullet"/>
+      <w:lvlText w:val=""/>
+      <w:lvlJc w:val="left"/>
+      <w:pPr>
+        <w:ind w:left="2880" w:hanging="360"/>
+      </w:pPr>
+      <w:rPr>
+        <w:rFonts w:ascii="Symbol" w:hAnsi="Symbol" w:hint="default"/>
+      </w:rPr>
+    </w:lvl>
+    <w:lvl w:ilvl="4" w:tplc="04180003" w:tentative="1">
+      <w:start w:val="1"/>
+      <w:numFmt w:val="bullet"/>
+      <w:lvlText w:val="o"/>
+      <w:lvlJc w:val="left"/>
+      <w:pPr>
+        <w:ind w:left="3600" w:hanging="360"/>
+      </w:pPr>
+      <w:rPr>
+        <w:rFonts w:ascii="Courier New" w:hAnsi="Courier New" w:cs="Courier New" w:hint="default"/>
+      </w:rPr>
+    </w:lvl>
+    <w:lvl w:ilvl="5" w:tplc="04180005" w:tentative="1">
+      <w:start w:val="1"/>
+      <w:numFmt w:val="bullet"/>
+      <w:lvlText w:val=""/>
+      <w:lvlJc w:val="left"/>
+      <w:pPr>
+        <w:ind w:left="4320" w:hanging="360"/>
+      </w:pPr>
+      <w:rPr>
+        <w:rFonts w:ascii="Wingdings" w:hAnsi="Wingdings" w:hint="default"/>
+      </w:rPr>
+    </w:lvl>
+    <w:lvl w:ilvl="6" w:tplc="04180001" w:tentative="1">
+      <w:start w:val="1"/>
+      <w:numFmt w:val="bullet"/>
+      <w:lvlText w:val=""/>
+      <w:lvlJc w:val="left"/>
+      <w:pPr>
+        <w:ind w:left="5040" w:hanging="360"/>
+      </w:pPr>
+      <w:rPr>
+        <w:rFonts w:ascii="Symbol" w:hAnsi="Symbol" w:hint="default"/>
+      </w:rPr>
+    </w:lvl>
+    <w:lvl w:ilvl="7" w:tplc="04180003" w:tentative="1">
+      <w:start w:val="1"/>
+      <w:numFmt w:val="bullet"/>
+      <w:lvlText w:val="o"/>
+      <w:lvlJc w:val="left"/>
+      <w:pPr>
+        <w:ind w:left="5760" w:hanging="360"/>
+      </w:pPr>
+      <w:rPr>
+        <w:rFonts w:ascii="Courier New" w:hAnsi="Courier New" w:cs="Courier New" w:hint="default"/>
+      </w:rPr>
+    </w:lvl>
+    <w:lvl w:ilvl="8" w:tplc="04180005" w:tentative="1">
+      <w:start w:val="1"/>
+      <w:numFmt w:val="bullet"/>
+      <w:lvlText w:val=""/>
+      <w:lvlJc w:val="left"/>
+      <w:pPr>
+        <w:ind w:left="6480" w:hanging="360"/>
+      </w:pPr>
+      <w:rPr>
+        <w:rFonts w:ascii="Wingdings" w:hAnsi="Wingdings" w:hint="default"/>
+      </w:rPr>
+    </w:lvl>
+  </w:abstractNum>
+  <w:abstractNum w:abstractNumId="16">
     <w:nsid w:val="34AC781A"/>
     <w:multiLevelType w:val="hybridMultilevel"/>
     <w:tmpl w:val="8BF6E38E"/>
@@ -15168,7 +16494,7 @@
       </w:rPr>
     </w:lvl>
   </w:abstractNum>
-  <w:abstractNum w:abstractNumId="15">
+  <w:abstractNum w:abstractNumId="17">
     <w:nsid w:val="385E3BF9"/>
     <w:multiLevelType w:val="multilevel"/>
     <w:tmpl w:val="0418001F"/>
@@ -15254,7 +16580,7 @@
       </w:pPr>
     </w:lvl>
   </w:abstractNum>
-  <w:abstractNum w:abstractNumId="16">
+  <w:abstractNum w:abstractNumId="18">
     <w:nsid w:val="3AE63F5C"/>
     <w:multiLevelType w:val="hybridMultilevel"/>
     <w:tmpl w:val="F118AD5E"/>
@@ -15343,7 +16669,7 @@
       </w:pPr>
     </w:lvl>
   </w:abstractNum>
-  <w:abstractNum w:abstractNumId="17">
+  <w:abstractNum w:abstractNumId="19">
     <w:nsid w:val="4870466A"/>
     <w:multiLevelType w:val="hybridMultilevel"/>
     <w:tmpl w:val="0296976A"/>
@@ -15456,7 +16782,7 @@
       </w:rPr>
     </w:lvl>
   </w:abstractNum>
-  <w:abstractNum w:abstractNumId="18">
+  <w:abstractNum w:abstractNumId="20">
     <w:nsid w:val="48D5689C"/>
     <w:multiLevelType w:val="hybridMultilevel"/>
     <w:tmpl w:val="079645A4"/>
@@ -15545,7 +16871,7 @@
       </w:pPr>
     </w:lvl>
   </w:abstractNum>
-  <w:abstractNum w:abstractNumId="19">
+  <w:abstractNum w:abstractNumId="21">
     <w:nsid w:val="4A5B5542"/>
     <w:multiLevelType w:val="hybridMultilevel"/>
     <w:tmpl w:val="3DC04C96"/>
@@ -15658,7 +16984,7 @@
       </w:rPr>
     </w:lvl>
   </w:abstractNum>
-  <w:abstractNum w:abstractNumId="20">
+  <w:abstractNum w:abstractNumId="22">
     <w:nsid w:val="4FA069CB"/>
     <w:multiLevelType w:val="hybridMultilevel"/>
     <w:tmpl w:val="9BD6D336"/>
@@ -15771,7 +17097,7 @@
       </w:rPr>
     </w:lvl>
   </w:abstractNum>
-  <w:abstractNum w:abstractNumId="21">
+  <w:abstractNum w:abstractNumId="23">
     <w:nsid w:val="4FFE06AA"/>
     <w:multiLevelType w:val="hybridMultilevel"/>
     <w:tmpl w:val="8BF6E81C"/>
@@ -15884,7 +17210,7 @@
       </w:rPr>
     </w:lvl>
   </w:abstractNum>
-  <w:abstractNum w:abstractNumId="22">
+  <w:abstractNum w:abstractNumId="24">
     <w:nsid w:val="523F0F2A"/>
     <w:multiLevelType w:val="hybridMultilevel"/>
     <w:tmpl w:val="ECC86558"/>
@@ -15997,7 +17323,7 @@
       </w:rPr>
     </w:lvl>
   </w:abstractNum>
-  <w:abstractNum w:abstractNumId="23">
+  <w:abstractNum w:abstractNumId="25">
     <w:nsid w:val="58F7382F"/>
     <w:multiLevelType w:val="hybridMultilevel"/>
     <w:tmpl w:val="55040740"/>
@@ -16085,7 +17411,7 @@
       </w:pPr>
     </w:lvl>
   </w:abstractNum>
-  <w:abstractNum w:abstractNumId="24">
+  <w:abstractNum w:abstractNumId="26">
     <w:nsid w:val="65A772BC"/>
     <w:multiLevelType w:val="hybridMultilevel"/>
     <w:tmpl w:val="D7F0AF4C"/>
@@ -16198,7 +17524,7 @@
       </w:rPr>
     </w:lvl>
   </w:abstractNum>
-  <w:abstractNum w:abstractNumId="25">
+  <w:abstractNum w:abstractNumId="27">
     <w:nsid w:val="66AD44DB"/>
     <w:multiLevelType w:val="hybridMultilevel"/>
     <w:tmpl w:val="7DB6105C"/>
@@ -16311,7 +17637,7 @@
       </w:rPr>
     </w:lvl>
   </w:abstractNum>
-  <w:abstractNum w:abstractNumId="26">
+  <w:abstractNum w:abstractNumId="28">
     <w:nsid w:val="737A6E6A"/>
     <w:multiLevelType w:val="hybridMultilevel"/>
     <w:tmpl w:val="297A9D90"/>
@@ -16400,7 +17726,7 @@
       </w:pPr>
     </w:lvl>
   </w:abstractNum>
-  <w:abstractNum w:abstractNumId="27">
+  <w:abstractNum w:abstractNumId="29">
     <w:nsid w:val="742344FF"/>
     <w:multiLevelType w:val="multilevel"/>
     <w:tmpl w:val="3F180F46"/>
@@ -16523,7 +17849,7 @@
       </w:rPr>
     </w:lvl>
   </w:abstractNum>
-  <w:abstractNum w:abstractNumId="28">
+  <w:abstractNum w:abstractNumId="30">
     <w:nsid w:val="751A25A2"/>
     <w:multiLevelType w:val="hybridMultilevel"/>
     <w:tmpl w:val="F58E05D6"/>
@@ -16609,7 +17935,7 @@
       </w:pPr>
     </w:lvl>
   </w:abstractNum>
-  <w:abstractNum w:abstractNumId="29">
+  <w:abstractNum w:abstractNumId="31">
     <w:nsid w:val="7526026B"/>
     <w:multiLevelType w:val="hybridMultilevel"/>
     <w:tmpl w:val="F5D44DE0"/>
@@ -16722,7 +18048,7 @@
       </w:rPr>
     </w:lvl>
   </w:abstractNum>
-  <w:abstractNum w:abstractNumId="30">
+  <w:abstractNum w:abstractNumId="32">
     <w:nsid w:val="77EE2C9A"/>
     <w:multiLevelType w:val="hybridMultilevel"/>
     <w:tmpl w:val="832E0166"/>
@@ -16835,7 +18161,7 @@
       </w:rPr>
     </w:lvl>
   </w:abstractNum>
-  <w:abstractNum w:abstractNumId="31">
+  <w:abstractNum w:abstractNumId="33">
     <w:nsid w:val="795918AA"/>
     <w:multiLevelType w:val="hybridMultilevel"/>
     <w:tmpl w:val="DC30E1C0"/>
@@ -16948,7 +18274,7 @@
       </w:rPr>
     </w:lvl>
   </w:abstractNum>
-  <w:abstractNum w:abstractNumId="32">
+  <w:abstractNum w:abstractNumId="34">
     <w:nsid w:val="7AD0418F"/>
     <w:multiLevelType w:val="hybridMultilevel"/>
     <w:tmpl w:val="AA703BFA"/>
@@ -17061,7 +18387,7 @@
       </w:rPr>
     </w:lvl>
   </w:abstractNum>
-  <w:abstractNum w:abstractNumId="33">
+  <w:abstractNum w:abstractNumId="35">
     <w:nsid w:val="7FAC435D"/>
     <w:multiLevelType w:val="hybridMultilevel"/>
     <w:tmpl w:val="0D2A5178"/>
@@ -17148,106 +18474,112 @@
     </w:lvl>
   </w:abstractNum>
   <w:num w:numId="1">
-    <w:abstractNumId w:val="13"/>
+    <w:abstractNumId w:val="14"/>
   </w:num>
   <w:num w:numId="2">
     <w:abstractNumId w:val="4"/>
   </w:num>
   <w:num w:numId="3">
-    <w:abstractNumId w:val="31"/>
+    <w:abstractNumId w:val="33"/>
   </w:num>
   <w:num w:numId="4">
-    <w:abstractNumId w:val="27"/>
+    <w:abstractNumId w:val="29"/>
   </w:num>
   <w:num w:numId="5">
     <w:abstractNumId w:val="3"/>
   </w:num>
   <w:num w:numId="6">
-    <w:abstractNumId w:val="7"/>
+    <w:abstractNumId w:val="8"/>
   </w:num>
   <w:num w:numId="7">
-    <w:abstractNumId w:val="8"/>
+    <w:abstractNumId w:val="9"/>
   </w:num>
   <w:num w:numId="8">
-    <w:abstractNumId w:val="33"/>
+    <w:abstractNumId w:val="35"/>
   </w:num>
   <w:num w:numId="9">
-    <w:abstractNumId w:val="25"/>
+    <w:abstractNumId w:val="27"/>
   </w:num>
   <w:num w:numId="10">
     <w:abstractNumId w:val="1"/>
   </w:num>
   <w:num w:numId="11">
-    <w:abstractNumId w:val="28"/>
+    <w:abstractNumId w:val="30"/>
   </w:num>
   <w:num w:numId="12">
+    <w:abstractNumId w:val="19"/>
+  </w:num>
+  <w:num w:numId="13">
+    <w:abstractNumId w:val="11"/>
+  </w:num>
+  <w:num w:numId="14">
     <w:abstractNumId w:val="17"/>
   </w:num>
-  <w:num w:numId="13">
-    <w:abstractNumId w:val="10"/>
-  </w:num>
-  <w:num w:numId="14">
-    <w:abstractNumId w:val="15"/>
-  </w:num>
   <w:num w:numId="15">
-    <w:abstractNumId w:val="24"/>
+    <w:abstractNumId w:val="26"/>
   </w:num>
   <w:num w:numId="16">
-    <w:abstractNumId w:val="11"/>
+    <w:abstractNumId w:val="12"/>
   </w:num>
   <w:num w:numId="17">
-    <w:abstractNumId w:val="30"/>
+    <w:abstractNumId w:val="32"/>
   </w:num>
   <w:num w:numId="18">
-    <w:abstractNumId w:val="14"/>
+    <w:abstractNumId w:val="16"/>
   </w:num>
   <w:num w:numId="19">
-    <w:abstractNumId w:val="18"/>
+    <w:abstractNumId w:val="20"/>
   </w:num>
   <w:num w:numId="20">
-    <w:abstractNumId w:val="19"/>
+    <w:abstractNumId w:val="21"/>
   </w:num>
   <w:num w:numId="21">
     <w:abstractNumId w:val="0"/>
   </w:num>
   <w:num w:numId="22">
-    <w:abstractNumId w:val="20"/>
+    <w:abstractNumId w:val="22"/>
   </w:num>
   <w:num w:numId="23">
     <w:abstractNumId w:val="2"/>
   </w:num>
   <w:num w:numId="24">
-    <w:abstractNumId w:val="9"/>
+    <w:abstractNumId w:val="10"/>
   </w:num>
   <w:num w:numId="25">
+    <w:abstractNumId w:val="25"/>
+  </w:num>
+  <w:num w:numId="26">
+    <w:abstractNumId w:val="18"/>
+  </w:num>
+  <w:num w:numId="27">
+    <w:abstractNumId w:val="28"/>
+  </w:num>
+  <w:num w:numId="28">
+    <w:abstractNumId w:val="13"/>
+  </w:num>
+  <w:num w:numId="29">
+    <w:abstractNumId w:val="24"/>
+  </w:num>
+  <w:num w:numId="30">
     <w:abstractNumId w:val="23"/>
   </w:num>
-  <w:num w:numId="26">
-    <w:abstractNumId w:val="16"/>
-  </w:num>
-  <w:num w:numId="27">
-    <w:abstractNumId w:val="26"/>
-  </w:num>
-  <w:num w:numId="28">
-    <w:abstractNumId w:val="12"/>
-  </w:num>
-  <w:num w:numId="29">
-    <w:abstractNumId w:val="22"/>
-  </w:num>
-  <w:num w:numId="30">
-    <w:abstractNumId w:val="21"/>
-  </w:num>
   <w:num w:numId="31">
-    <w:abstractNumId w:val="29"/>
+    <w:abstractNumId w:val="31"/>
   </w:num>
   <w:num w:numId="32">
-    <w:abstractNumId w:val="32"/>
+    <w:abstractNumId w:val="34"/>
   </w:num>
   <w:num w:numId="33">
-    <w:abstractNumId w:val="6"/>
+    <w:abstractNumId w:val="7"/>
   </w:num>
   <w:num w:numId="34">
     <w:abstractNumId w:val="5"/>
+  </w:num>
+  <w:num w:numId="35">
+    <w:abstractNumId w:val="6"/>
+  </w:num>
+  <w:num w:numId="36">
+    <w:abstractNumId w:val="15"/>
   </w:num>
 </w:numbering>
 </file>
@@ -18486,7 +19818,7 @@
 </file>
 
 <file path=customXml/itemProps1.xml><?xml version="1.0" encoding="utf-8"?>
-<ds:datastoreItem xmlns:ds="http://schemas.openxmlformats.org/officeDocument/2006/customXml" ds:itemID="{DD9E8C81-B116-4876-8A3C-FC5483ADFA04}">
+<ds:datastoreItem xmlns:ds="http://schemas.openxmlformats.org/officeDocument/2006/customXml" ds:itemID="{4B7D114C-39E5-41EA-8906-5730F7D3760A}">
   <ds:schemaRefs>
     <ds:schemaRef ds:uri="http://schemas.openxmlformats.org/officeDocument/2006/bibliography"/>
   </ds:schemaRefs>

</xml_diff>